<commit_message>
modifikasi tujuan - solusi
</commit_message>
<xml_diff>
--- a/Mencatat Jejak Kunjungan.docx
+++ b/Mencatat Jejak Kunjungan.docx
@@ -1,6 +1,6 @@
 
 <file path=word/document.xml><?xml version="1.0" encoding="utf-8"?>
-<w:document xmlns:wpc="http://schemas.microsoft.com/office/word/2010/wordprocessingCanvas" xmlns:mc="http://schemas.openxmlformats.org/markup-compatibility/2006" xmlns:o="urn:schemas-microsoft-com:office:office" xmlns:r="http://schemas.openxmlformats.org/officeDocument/2006/relationships" xmlns:m="http://schemas.openxmlformats.org/officeDocument/2006/math" xmlns:v="urn:schemas-microsoft-com:vml" xmlns:wp14="http://schemas.microsoft.com/office/word/2010/wordprocessingDrawing" xmlns:wp="http://schemas.openxmlformats.org/drawingml/2006/wordprocessingDrawing" xmlns:w10="urn:schemas-microsoft-com:office:word" xmlns:w="http://schemas.openxmlformats.org/wordprocessingml/2006/main" xmlns:w14="http://schemas.microsoft.com/office/word/2010/wordml" xmlns:wpg="http://schemas.microsoft.com/office/word/2010/wordprocessingGroup" xmlns:wpi="http://schemas.microsoft.com/office/word/2010/wordprocessingInk" xmlns:wne="http://schemas.microsoft.com/office/word/2006/wordml" xmlns:wps="http://schemas.microsoft.com/office/word/2010/wordprocessingShape" mc:Ignorable="w14 wp14">
+<w:document xmlns:wpc="http://schemas.microsoft.com/office/word/2010/wordprocessingCanvas" xmlns:cx="http://schemas.microsoft.com/office/drawing/2014/chartex" xmlns:cx1="http://schemas.microsoft.com/office/drawing/2015/9/8/chartex" xmlns:cx2="http://schemas.microsoft.com/office/drawing/2015/10/21/chartex" xmlns:cx3="http://schemas.microsoft.com/office/drawing/2016/5/9/chartex" xmlns:cx4="http://schemas.microsoft.com/office/drawing/2016/5/10/chartex" xmlns:cx5="http://schemas.microsoft.com/office/drawing/2016/5/11/chartex" xmlns:cx6="http://schemas.microsoft.com/office/drawing/2016/5/12/chartex" xmlns:cx7="http://schemas.microsoft.com/office/drawing/2016/5/13/chartex" xmlns:cx8="http://schemas.microsoft.com/office/drawing/2016/5/14/chartex" xmlns:mc="http://schemas.openxmlformats.org/markup-compatibility/2006" xmlns:aink="http://schemas.microsoft.com/office/drawing/2016/ink" xmlns:am3d="http://schemas.microsoft.com/office/drawing/2017/model3d" xmlns:o="urn:schemas-microsoft-com:office:office" xmlns:oel="http://schemas.microsoft.com/office/2019/extlst" xmlns:r="http://schemas.openxmlformats.org/officeDocument/2006/relationships" xmlns:m="http://schemas.openxmlformats.org/officeDocument/2006/math" xmlns:v="urn:schemas-microsoft-com:vml" xmlns:wp14="http://schemas.microsoft.com/office/word/2010/wordprocessingDrawing" xmlns:wp="http://schemas.openxmlformats.org/drawingml/2006/wordprocessingDrawing" xmlns:w10="urn:schemas-microsoft-com:office:word" xmlns:w="http://schemas.openxmlformats.org/wordprocessingml/2006/main" xmlns:w14="http://schemas.microsoft.com/office/word/2010/wordml" xmlns:w15="http://schemas.microsoft.com/office/word/2012/wordml" xmlns:w16cex="http://schemas.microsoft.com/office/word/2018/wordml/cex" xmlns:w16cid="http://schemas.microsoft.com/office/word/2016/wordml/cid" xmlns:w16="http://schemas.microsoft.com/office/word/2018/wordml" xmlns:w16du="http://schemas.microsoft.com/office/word/2023/wordml/word16du" xmlns:w16sdtdh="http://schemas.microsoft.com/office/word/2020/wordml/sdtdatahash" xmlns:w16se="http://schemas.microsoft.com/office/word/2015/wordml/symex" xmlns:wpg="http://schemas.microsoft.com/office/word/2010/wordprocessingGroup" xmlns:wpi="http://schemas.microsoft.com/office/word/2010/wordprocessingInk" xmlns:wne="http://schemas.microsoft.com/office/word/2006/wordml" xmlns:wps="http://schemas.microsoft.com/office/word/2010/wordprocessingShape" mc:Ignorable="w14 w15 w16se w16cid w16 w16cex w16sdtdh w16du wp14">
   <w:body>
     <w:p>
       <w:pPr>
@@ -98,7 +98,7 @@
                     </pic:cNvPicPr>
                   </pic:nvPicPr>
                   <pic:blipFill>
-                    <a:blip r:embed="rId9">
+                    <a:blip r:embed="rId8">
                       <a:extLst>
                         <a:ext uri="{28A0092B-C50C-407E-A947-70E740481C1C}">
                           <a14:useLocalDpi xmlns:a14="http://schemas.microsoft.com/office/drawing/2010/main" val="0"/>
@@ -423,34 +423,14 @@
           <w:szCs w:val="24"/>
         </w:rPr>
       </w:pPr>
-      <w:proofErr w:type="gramStart"/>
-      <w:r>
-        <w:rPr>
-          <w:rFonts w:asciiTheme="majorBidi" w:hAnsiTheme="majorBidi" w:cstheme="majorBidi"/>
-          <w:sz w:val="24"/>
-          <w:szCs w:val="24"/>
-        </w:rPr>
-        <w:t>Perusahaan kami fokus pada pengembangan dan penyediaan solusi teknologi untuk institusi pendidikan, dengan layanan utama berupa pembuatan dan pengelolaan website sekolah yang dilengkapi dengan berbagai fitur inovatif.</w:t>
-      </w:r>
-      <w:proofErr w:type="gramEnd"/>
-      <w:r>
-        <w:rPr>
-          <w:rFonts w:asciiTheme="majorBidi" w:hAnsiTheme="majorBidi" w:cstheme="majorBidi"/>
-          <w:sz w:val="24"/>
-          <w:szCs w:val="24"/>
-        </w:rPr>
-        <w:t xml:space="preserve"> </w:t>
-      </w:r>
-      <w:proofErr w:type="gramStart"/>
-      <w:r>
-        <w:rPr>
-          <w:rFonts w:asciiTheme="majorBidi" w:hAnsiTheme="majorBidi" w:cstheme="majorBidi"/>
-          <w:sz w:val="24"/>
-          <w:szCs w:val="24"/>
-        </w:rPr>
-        <w:t>Salah satu fitur unggulan kami adalah Guestbook, yang memungkinkan pengunjung website (baik orang tua, alumni, atau calon siswa) untuk memberikan pesan atau komentar sebagai jejak kunjungan mereka.</w:t>
-      </w:r>
-      <w:proofErr w:type="gramEnd"/>
+      <w:r>
+        <w:rPr>
+          <w:rFonts w:asciiTheme="majorBidi" w:hAnsiTheme="majorBidi" w:cstheme="majorBidi"/>
+          <w:sz w:val="24"/>
+          <w:szCs w:val="24"/>
+        </w:rPr>
+        <w:t>Perusahaan kami fokus pada pengembangan dan penyediaan solusi teknologi untuk institusi pendidikan, dengan layanan utama berupa pembuatan dan pengelolaan website sekolah yang dilengkapi dengan berbagai fitur inovatif. Salah satu fitur unggulan kami adalah Guestbook, yang memungkinkan pengunjung website (baik orang tua, alumni, atau calon siswa) untuk memberikan pesan atau komentar sebagai jejak kunjungan mereka.</w:t>
+      </w:r>
     </w:p>
     <w:p>
       <w:pPr>
@@ -485,34 +465,14 @@
           <w:szCs w:val="24"/>
         </w:rPr>
       </w:pPr>
-      <w:proofErr w:type="gramStart"/>
-      <w:r>
-        <w:rPr>
-          <w:rFonts w:asciiTheme="majorBidi" w:hAnsiTheme="majorBidi" w:cstheme="majorBidi"/>
-          <w:sz w:val="24"/>
-          <w:szCs w:val="24"/>
-        </w:rPr>
-        <w:t>Misi kami adalah untuk membantu sekolah menciptakan pengalaman digital yang lebih terhubung dan interaktif dengan seluruh pihak yang berkepentingan.</w:t>
-      </w:r>
-      <w:proofErr w:type="gramEnd"/>
-      <w:r>
-        <w:rPr>
-          <w:rFonts w:asciiTheme="majorBidi" w:hAnsiTheme="majorBidi" w:cstheme="majorBidi"/>
-          <w:sz w:val="24"/>
-          <w:szCs w:val="24"/>
-        </w:rPr>
-        <w:t xml:space="preserve"> </w:t>
-      </w:r>
-      <w:proofErr w:type="gramStart"/>
-      <w:r>
-        <w:rPr>
-          <w:rFonts w:asciiTheme="majorBidi" w:hAnsiTheme="majorBidi" w:cstheme="majorBidi"/>
-          <w:sz w:val="24"/>
-          <w:szCs w:val="24"/>
-        </w:rPr>
-        <w:t>Kami ingin memastikan bahwa setiap kunjungan ke website sekolah menjadi lebih bermakna, dengan memberikan ruang bagi pengunjung untuk berbagi kesan, saran, atau informasi yang dapat meningkatkan kualitas layanan pendidikan.</w:t>
-      </w:r>
-      <w:proofErr w:type="gramEnd"/>
+      <w:r>
+        <w:rPr>
+          <w:rFonts w:asciiTheme="majorBidi" w:hAnsiTheme="majorBidi" w:cstheme="majorBidi"/>
+          <w:sz w:val="24"/>
+          <w:szCs w:val="24"/>
+        </w:rPr>
+        <w:t>Misi kami adalah untuk membantu sekolah menciptakan pengalaman digital yang lebih terhubung dan interaktif dengan seluruh pihak yang berkepentingan. Kami ingin memastikan bahwa setiap kunjungan ke website sekolah menjadi lebih bermakna, dengan memberikan ruang bagi pengunjung untuk berbagi kesan, saran, atau informasi yang dapat meningkatkan kualitas layanan pendidikan.</w:t>
+      </w:r>
     </w:p>
     <w:p>
       <w:pPr>
@@ -548,7 +508,6 @@
           <w:szCs w:val="24"/>
         </w:rPr>
       </w:pPr>
-      <w:proofErr w:type="gramStart"/>
       <w:r>
         <w:rPr>
           <w:rFonts w:asciiTheme="majorBidi" w:hAnsiTheme="majorBidi" w:cstheme="majorBidi"/>
@@ -557,7 +516,6 @@
         </w:rPr>
         <w:t>Kami berkomitmen untuk menjadi mitra teknologi terpercaya bagi sekolah-sekolah di seluruh Indonesia, dengan menawarkan solusi digital yang efisien, mudah dioperasikan, dan dapat disesuaikan dengan kebutuhan masing-masing institusi.</w:t>
       </w:r>
-      <w:proofErr w:type="gramEnd"/>
     </w:p>
     <w:p>
       <w:pPr>
@@ -706,7 +664,7 @@
                     </pic:cNvPicPr>
                   </pic:nvPicPr>
                   <pic:blipFill>
-                    <a:blip r:embed="rId10" cstate="print">
+                    <a:blip r:embed="rId9" cstate="print">
                       <a:extLst>
                         <a:ext uri="{28A0092B-C50C-407E-A947-70E740481C1C}">
                           <a14:useLocalDpi xmlns:a14="http://schemas.microsoft.com/office/drawing/2010/main" val="0"/>
@@ -780,7 +738,7 @@
                     </pic:cNvPicPr>
                   </pic:nvPicPr>
                   <pic:blipFill>
-                    <a:blip r:embed="rId11" cstate="print">
+                    <a:blip r:embed="rId10" cstate="print">
                       <a:extLst>
                         <a:ext uri="{28A0092B-C50C-407E-A947-70E740481C1C}">
                           <a14:useLocalDpi xmlns:a14="http://schemas.microsoft.com/office/drawing/2010/main" val="0"/>
@@ -903,7 +861,6 @@
           <w:szCs w:val="24"/>
         </w:rPr>
       </w:pPr>
-      <w:proofErr w:type="gramStart"/>
       <w:r>
         <w:rPr>
           <w:rFonts w:ascii="Times New Roman" w:eastAsia="Times New Roman" w:hAnsi="Times New Roman" w:cs="Times New Roman"/>
@@ -911,17 +868,7 @@
           <w:sz w:val="24"/>
           <w:szCs w:val="24"/>
         </w:rPr>
-        <w:t>mengelola</w:t>
-      </w:r>
-      <w:proofErr w:type="gramEnd"/>
-      <w:r>
-        <w:rPr>
-          <w:rFonts w:ascii="Times New Roman" w:eastAsia="Times New Roman" w:hAnsi="Times New Roman" w:cs="Times New Roman"/>
-          <w:color w:val="001D35"/>
-          <w:sz w:val="24"/>
-          <w:szCs w:val="24"/>
-        </w:rPr>
-        <w:t xml:space="preserve"> pengajaran, kepegawaian, kemuridan, gedung dan halaman, keuangan, serta hubungan sekolah dan masyarakat.  </w:t>
+        <w:t>mengelola pengajaran, kepegawaian, kemuridan, gedung dan halaman, keuangan, serta hubungan sekolah dan masyarakat.  </w:t>
       </w:r>
     </w:p>
     <w:p>
@@ -1848,51 +1795,23 @@
         <w:ind w:left="1440"/>
         <w:rPr>
           <w:rFonts w:ascii="Times New Roman" w:eastAsia="Times New Roman" w:hAnsi="Times New Roman" w:cs="Times New Roman"/>
-          <w:sz w:val="24"/>
-          <w:szCs w:val="24"/>
-        </w:rPr>
-      </w:pPr>
-      <w:r>
+          <w:color w:val="001D35"/>
+          <w:sz w:val="24"/>
+          <w:szCs w:val="24"/>
+        </w:rPr>
+      </w:pPr>
+    </w:p>
+    <w:p>
+      <w:pPr>
+        <w:shd w:val="clear" w:color="auto" w:fill="FFFFFF"/>
+        <w:spacing w:after="120" w:line="330" w:lineRule="atLeast"/>
+        <w:ind w:left="1440"/>
         <w:rPr>
           <w:rFonts w:ascii="Times New Roman" w:eastAsia="Times New Roman" w:hAnsi="Times New Roman" w:cs="Times New Roman"/>
-          <w:color w:val="001D35"/>
-          <w:sz w:val="24"/>
-          <w:szCs w:val="24"/>
-        </w:rPr>
-        <w:t> </w:t>
-      </w:r>
-    </w:p>
-    <w:p>
-      <w:pPr>
-        <w:pStyle w:val="ListParagraph"/>
-        <w:ind w:left="1800"/>
-        <w:rPr>
-          <w:rFonts w:asciiTheme="majorBidi" w:hAnsiTheme="majorBidi" w:cstheme="majorBidi"/>
-          <w:bCs/>
-          <w:sz w:val="24"/>
-          <w:szCs w:val="24"/>
-        </w:rPr>
-      </w:pPr>
-    </w:p>
-    <w:p>
-      <w:pPr>
-        <w:ind w:left="720"/>
-        <w:rPr>
-          <w:rFonts w:asciiTheme="majorBidi" w:hAnsiTheme="majorBidi" w:cstheme="majorBidi"/>
-          <w:bCs/>
-          <w:sz w:val="24"/>
-          <w:szCs w:val="24"/>
-        </w:rPr>
-      </w:pPr>
-      <w:r>
-        <w:rPr>
-          <w:rFonts w:asciiTheme="majorBidi" w:hAnsiTheme="majorBidi" w:cstheme="majorBidi"/>
-          <w:bCs/>
-          <w:sz w:val="24"/>
-          <w:szCs w:val="24"/>
-        </w:rPr>
-        <w:br w:type="page"/>
-      </w:r>
+          <w:sz w:val="24"/>
+          <w:szCs w:val="24"/>
+        </w:rPr>
+      </w:pPr>
     </w:p>
     <w:p>
       <w:pPr>
@@ -1918,7 +1837,6 @@
           <w:sz w:val="24"/>
           <w:szCs w:val="24"/>
         </w:rPr>
-        <w:lastRenderedPageBreak/>
         <w:t>Definisi Permasalahan</w:t>
       </w:r>
     </w:p>
@@ -1931,41 +1849,13 @@
           <w:szCs w:val="24"/>
         </w:rPr>
       </w:pPr>
-      <w:proofErr w:type="gramStart"/>
-      <w:r>
-        <w:rPr>
-          <w:rFonts w:asciiTheme="majorBidi" w:hAnsiTheme="majorBidi" w:cstheme="majorBidi"/>
-          <w:sz w:val="24"/>
-          <w:szCs w:val="24"/>
-        </w:rPr>
-        <w:t>Dalam era digital yang semakin maju, keberadaan sebuah website sekolah bukan lagi sekadar pelengkap, melainkan telah menjadi kebutuhan mendasar bagi institusi pendidikan.</w:t>
-      </w:r>
-      <w:proofErr w:type="gramEnd"/>
-      <w:r>
-        <w:rPr>
-          <w:rFonts w:asciiTheme="majorBidi" w:hAnsiTheme="majorBidi" w:cstheme="majorBidi"/>
-          <w:sz w:val="24"/>
-          <w:szCs w:val="24"/>
-        </w:rPr>
-        <w:t xml:space="preserve"> </w:t>
-      </w:r>
-      <w:proofErr w:type="gramStart"/>
-      <w:r>
-        <w:rPr>
-          <w:rFonts w:asciiTheme="majorBidi" w:hAnsiTheme="majorBidi" w:cstheme="majorBidi"/>
-          <w:sz w:val="24"/>
-          <w:szCs w:val="24"/>
-        </w:rPr>
-        <w:t>Banyak sekolah saat ini menghadapi beberapa kendala dalam memberikan informasi yang tepat dan cepat kepada siswa, orang tua, serta masyarakat umum.</w:t>
-      </w:r>
-      <w:proofErr w:type="gramEnd"/>
-      <w:r>
-        <w:rPr>
-          <w:rFonts w:asciiTheme="majorBidi" w:hAnsiTheme="majorBidi" w:cstheme="majorBidi"/>
-          <w:sz w:val="24"/>
-          <w:szCs w:val="24"/>
-        </w:rPr>
-        <w:t xml:space="preserve"> Adapun permasalahan yang dihadapi dalam menawarkan solusi pembuatan website sekolah adalah sebagai berikut:</w:t>
+      <w:r>
+        <w:rPr>
+          <w:rFonts w:asciiTheme="majorBidi" w:hAnsiTheme="majorBidi" w:cstheme="majorBidi"/>
+          <w:sz w:val="24"/>
+          <w:szCs w:val="24"/>
+        </w:rPr>
+        <w:t>Dalam era digital yang semakin maju, keberadaan sebuah website sekolah bukan lagi sekadar pelengkap, melainkan telah menjadi kebutuhan mendasar bagi institusi pendidikan. Banyak sekolah saat ini menghadapi beberapa kendala dalam memberikan informasi yang tepat dan cepat kepada siswa, orang tua, serta masyarakat umum. Adapun permasalahan yang dihadapi dalam menawarkan solusi pembuatan website sekolah adalah sebagai berikut:</w:t>
       </w:r>
     </w:p>
     <w:p>
@@ -2002,52 +1892,32 @@
           <w:szCs w:val="24"/>
         </w:rPr>
       </w:pPr>
-      <w:proofErr w:type="gramStart"/>
-      <w:r>
-        <w:rPr>
-          <w:rFonts w:asciiTheme="majorBidi" w:hAnsiTheme="majorBidi" w:cstheme="majorBidi"/>
-          <w:sz w:val="24"/>
-          <w:szCs w:val="24"/>
-        </w:rPr>
-        <w:t>Sekolah masih belum memiliki sarana digital yang memadai untuk menyediakan informasi yang dapat diakses dengan mudah oleh siswa, orang tua, dan masyarakat luas.</w:t>
-      </w:r>
-      <w:proofErr w:type="gramEnd"/>
-      <w:r>
-        <w:rPr>
-          <w:rFonts w:asciiTheme="majorBidi" w:hAnsiTheme="majorBidi" w:cstheme="majorBidi"/>
-          <w:sz w:val="24"/>
-          <w:szCs w:val="24"/>
-        </w:rPr>
-        <w:t xml:space="preserve"> </w:t>
-      </w:r>
-      <w:proofErr w:type="gramStart"/>
-      <w:r>
-        <w:rPr>
-          <w:rFonts w:asciiTheme="majorBidi" w:hAnsiTheme="majorBidi" w:cstheme="majorBidi"/>
-          <w:sz w:val="24"/>
-          <w:szCs w:val="24"/>
-        </w:rPr>
-        <w:t>Informasi penting seperti profil sekolah, kurikulum, jadwal kegiatan, pengumuman, dan fasilitas sekolah sering kali sulit dijangkau dan tidak terstruktur dengan baik.</w:t>
-      </w:r>
-      <w:proofErr w:type="gramEnd"/>
-      <w:r>
-        <w:rPr>
-          <w:rFonts w:asciiTheme="majorBidi" w:hAnsiTheme="majorBidi" w:cstheme="majorBidi"/>
-          <w:sz w:val="24"/>
-          <w:szCs w:val="24"/>
-        </w:rPr>
-        <w:t xml:space="preserve"> </w:t>
-      </w:r>
-      <w:proofErr w:type="gramStart"/>
-      <w:r>
-        <w:rPr>
-          <w:rFonts w:asciiTheme="majorBidi" w:hAnsiTheme="majorBidi" w:cstheme="majorBidi"/>
-          <w:sz w:val="24"/>
-          <w:szCs w:val="24"/>
-        </w:rPr>
-        <w:t>Hal ini menghambat upaya sekolah dalam meningkatkan transparansi informasi serta mengurangi keterlibatan orang tua dan masyarakat dalam kegiatan sekolah.</w:t>
-      </w:r>
-      <w:proofErr w:type="gramEnd"/>
+      <w:r>
+        <w:rPr>
+          <w:rFonts w:asciiTheme="majorBidi" w:hAnsiTheme="majorBidi" w:cstheme="majorBidi"/>
+          <w:sz w:val="24"/>
+          <w:szCs w:val="24"/>
+        </w:rPr>
+        <w:t>Sekolah masih belum memiliki sarana digital yang memadai untuk menyediakan informasi yang dapat diakses dengan mudah oleh siswa, orang tua, dan masyarakat luas. Informasi penting seperti profil sekolah, kurikulum, jadwal kegiatan, pengumuman, dan fasilitas sekolah sering kali sulit dijangkau dan tidak terstruktur dengan baik. Hal ini menghambat upaya sekolah dalam meningkatkan transparansi informasi serta mengurangi keterlibatan orang tua dan masyarakat dalam kegiatan sekolah.</w:t>
+      </w:r>
+    </w:p>
+    <w:p>
+      <w:pPr>
+        <w:spacing w:after="0" w:line="240" w:lineRule="auto"/>
+        <w:rPr>
+          <w:rFonts w:asciiTheme="majorBidi" w:hAnsiTheme="majorBidi" w:cstheme="majorBidi"/>
+          <w:sz w:val="24"/>
+          <w:szCs w:val="24"/>
+        </w:rPr>
+      </w:pPr>
+      <w:r>
+        <w:rPr>
+          <w:rFonts w:asciiTheme="majorBidi" w:hAnsiTheme="majorBidi" w:cstheme="majorBidi"/>
+          <w:sz w:val="24"/>
+          <w:szCs w:val="24"/>
+        </w:rPr>
+        <w:br w:type="page"/>
+      </w:r>
     </w:p>
     <w:p>
       <w:pPr>
@@ -2095,34 +1965,14 @@
           <w:szCs w:val="24"/>
         </w:rPr>
       </w:pPr>
-      <w:proofErr w:type="gramStart"/>
-      <w:r>
-        <w:rPr>
-          <w:rFonts w:asciiTheme="majorBidi" w:hAnsiTheme="majorBidi" w:cstheme="majorBidi"/>
-          <w:sz w:val="24"/>
-          <w:szCs w:val="24"/>
-        </w:rPr>
-        <w:t>Sekolah sering kali mengalami kendala dalam menyampaikan informasi yang efektif dan terpusat kepada siswa, orang tua, dan alumni.</w:t>
-      </w:r>
-      <w:proofErr w:type="gramEnd"/>
-      <w:r>
-        <w:rPr>
-          <w:rFonts w:asciiTheme="majorBidi" w:hAnsiTheme="majorBidi" w:cstheme="majorBidi"/>
-          <w:sz w:val="24"/>
-          <w:szCs w:val="24"/>
-        </w:rPr>
-        <w:t xml:space="preserve"> Mengandalkan media offline atau grup chat yang tidak terorganisir bisa menimbulkan ketidakjelasan dan kesalahpahaman informasi. </w:t>
-      </w:r>
-      <w:proofErr w:type="gramStart"/>
-      <w:r>
-        <w:rPr>
-          <w:rFonts w:asciiTheme="majorBidi" w:hAnsiTheme="majorBidi" w:cstheme="majorBidi"/>
-          <w:sz w:val="24"/>
-          <w:szCs w:val="24"/>
-        </w:rPr>
-        <w:t>Oleh karena itu, diperlukan media komunikasi yang dapat menyampaikan informasi secara cepat, akurat, dan terintegrasi untuk semua pihak terkait.</w:t>
-      </w:r>
-      <w:proofErr w:type="gramEnd"/>
+      <w:r>
+        <w:rPr>
+          <w:rFonts w:asciiTheme="majorBidi" w:hAnsiTheme="majorBidi" w:cstheme="majorBidi"/>
+          <w:sz w:val="24"/>
+          <w:szCs w:val="24"/>
+        </w:rPr>
+        <w:t>Sekolah sering kali mengalami kendala dalam menyampaikan informasi yang efektif dan terpusat kepada siswa, orang tua, dan alumni. Mengandalkan media offline atau grup chat yang tidak terorganisir bisa menimbulkan ketidakjelasan dan kesalahpahaman informasi. Oleh karena itu, diperlukan media komunikasi yang dapat menyampaikan informasi secara cepat, akurat, dan terintegrasi untuk semua pihak terkait.</w:t>
+      </w:r>
     </w:p>
     <w:p>
       <w:pPr>
@@ -2170,52 +2020,14 @@
           <w:szCs w:val="24"/>
         </w:rPr>
       </w:pPr>
-      <w:proofErr w:type="gramStart"/>
-      <w:r>
-        <w:rPr>
-          <w:rFonts w:asciiTheme="majorBidi" w:hAnsiTheme="majorBidi" w:cstheme="majorBidi"/>
-          <w:sz w:val="24"/>
-          <w:szCs w:val="24"/>
-        </w:rPr>
-        <w:t>Saat ini, identitas digital menjadi salah satu aspek penting dalam membangun citra dan reputasi sekolah.</w:t>
-      </w:r>
-      <w:proofErr w:type="gramEnd"/>
-      <w:r>
-        <w:rPr>
-          <w:rFonts w:asciiTheme="majorBidi" w:hAnsiTheme="majorBidi" w:cstheme="majorBidi"/>
-          <w:sz w:val="24"/>
-          <w:szCs w:val="24"/>
-        </w:rPr>
-        <w:t xml:space="preserve"> </w:t>
-      </w:r>
-      <w:proofErr w:type="gramStart"/>
-      <w:r>
-        <w:rPr>
-          <w:rFonts w:asciiTheme="majorBidi" w:hAnsiTheme="majorBidi" w:cstheme="majorBidi"/>
-          <w:sz w:val="24"/>
-          <w:szCs w:val="24"/>
-        </w:rPr>
-        <w:t>Sekolah yang belum memiliki website sering kali dianggap kurang modern dan tidak mengikuti perkembangan teknologi, sehingga dapat mempengaruhi daya tarik calon siswa dan orang tua.</w:t>
-      </w:r>
-      <w:proofErr w:type="gramEnd"/>
-      <w:r>
-        <w:rPr>
-          <w:rFonts w:asciiTheme="majorBidi" w:hAnsiTheme="majorBidi" w:cstheme="majorBidi"/>
-          <w:sz w:val="24"/>
-          <w:szCs w:val="24"/>
-        </w:rPr>
-        <w:t xml:space="preserve"> </w:t>
-      </w:r>
-      <w:proofErr w:type="gramStart"/>
-      <w:r>
-        <w:rPr>
-          <w:rFonts w:asciiTheme="majorBidi" w:hAnsiTheme="majorBidi" w:cstheme="majorBidi"/>
-          <w:sz w:val="24"/>
-          <w:szCs w:val="24"/>
-        </w:rPr>
-        <w:t>Dengan adanya website sekolah, sekolah dapat memperkenalkan visi, misi, serta pencapaian yang telah diraih sehingga memperkuat identitas dan reputasi sekolah di masyarakat.</w:t>
-      </w:r>
-      <w:proofErr w:type="gramEnd"/>
+      <w:r>
+        <w:rPr>
+          <w:rFonts w:asciiTheme="majorBidi" w:hAnsiTheme="majorBidi" w:cstheme="majorBidi"/>
+          <w:sz w:val="24"/>
+          <w:szCs w:val="24"/>
+        </w:rPr>
+        <w:t>Saat ini, identitas digital menjadi salah satu aspek penting dalam membangun citra dan reputasi sekolah. Sekolah yang belum memiliki website sering kali dianggap kurang modern dan tidak mengikuti perkembangan teknologi, sehingga dapat mempengaruhi daya tarik calon siswa dan orang tua. Dengan adanya website sekolah, sekolah dapat memperkenalkan visi, misi, serta pencapaian yang telah diraih sehingga memperkuat identitas dan reputasi sekolah di masyarakat.</w:t>
+      </w:r>
     </w:p>
     <w:p>
       <w:pPr>
@@ -2263,34 +2075,14 @@
           <w:szCs w:val="24"/>
         </w:rPr>
       </w:pPr>
-      <w:proofErr w:type="gramStart"/>
-      <w:r>
-        <w:rPr>
-          <w:rFonts w:asciiTheme="majorBidi" w:hAnsiTheme="majorBidi" w:cstheme="majorBidi"/>
-          <w:sz w:val="24"/>
-          <w:szCs w:val="24"/>
-        </w:rPr>
-        <w:t>Tanpa platform digital yang baik, sekolah sering kali kesulitan untuk mempublikasikan prestasi siswa, kegiatan ekstrakurikuler, dan program pendidikan kepada masyarakat.</w:t>
-      </w:r>
-      <w:proofErr w:type="gramEnd"/>
-      <w:r>
-        <w:rPr>
-          <w:rFonts w:asciiTheme="majorBidi" w:hAnsiTheme="majorBidi" w:cstheme="majorBidi"/>
-          <w:sz w:val="24"/>
-          <w:szCs w:val="24"/>
-        </w:rPr>
-        <w:t xml:space="preserve"> </w:t>
-      </w:r>
-      <w:proofErr w:type="gramStart"/>
-      <w:r>
-        <w:rPr>
-          <w:rFonts w:asciiTheme="majorBidi" w:hAnsiTheme="majorBidi" w:cstheme="majorBidi"/>
-          <w:sz w:val="24"/>
-          <w:szCs w:val="24"/>
-        </w:rPr>
-        <w:t>Website sekolah berperan sebagai sarana publikasi yang memungkinkan sekolah menunjukkan pencapaian yang ada, serta memberikan informasi yang transparan kepada orang tua dan masyarakat.</w:t>
-      </w:r>
-      <w:proofErr w:type="gramEnd"/>
+      <w:r>
+        <w:rPr>
+          <w:rFonts w:asciiTheme="majorBidi" w:hAnsiTheme="majorBidi" w:cstheme="majorBidi"/>
+          <w:sz w:val="24"/>
+          <w:szCs w:val="24"/>
+        </w:rPr>
+        <w:t>Tanpa platform digital yang baik, sekolah sering kali kesulitan untuk mempublikasikan prestasi siswa, kegiatan ekstrakurikuler, dan program pendidikan kepada masyarakat. Website sekolah berperan sebagai sarana publikasi yang memungkinkan sekolah menunjukkan pencapaian yang ada, serta memberikan informasi yang transparan kepada orang tua dan masyarakat.</w:t>
+      </w:r>
     </w:p>
     <w:p>
       <w:pPr>
@@ -2324,7 +2116,6 @@
           <w:sz w:val="24"/>
           <w:szCs w:val="24"/>
         </w:rPr>
-        <w:lastRenderedPageBreak/>
         <w:t>Informasi yang Tidak Terstruktur dan Akses Terbatas untuk Siswa dan Orang Tua</w:t>
       </w:r>
     </w:p>
@@ -2339,34 +2130,32 @@
           <w:szCs w:val="24"/>
         </w:rPr>
       </w:pPr>
-      <w:proofErr w:type="gramStart"/>
-      <w:r>
-        <w:rPr>
-          <w:rFonts w:asciiTheme="majorBidi" w:hAnsiTheme="majorBidi" w:cstheme="majorBidi"/>
-          <w:sz w:val="24"/>
-          <w:szCs w:val="24"/>
-        </w:rPr>
-        <w:t>Informasi penting seperti jadwal pelajaran, kalender akademik, dan tugas-tugas belajar mungkin tersebar di berbagai platform atau bahkan tidak terdokumentasi secara terpusat, yang menyulitkan siswa dan orang tua dalam mengaksesnya.</w:t>
-      </w:r>
-      <w:proofErr w:type="gramEnd"/>
-      <w:r>
-        <w:rPr>
-          <w:rFonts w:asciiTheme="majorBidi" w:hAnsiTheme="majorBidi" w:cstheme="majorBidi"/>
-          <w:sz w:val="24"/>
-          <w:szCs w:val="24"/>
-        </w:rPr>
-        <w:t xml:space="preserve"> </w:t>
-      </w:r>
-      <w:proofErr w:type="gramStart"/>
-      <w:r>
-        <w:rPr>
-          <w:rFonts w:asciiTheme="majorBidi" w:hAnsiTheme="majorBidi" w:cstheme="majorBidi"/>
-          <w:sz w:val="24"/>
-          <w:szCs w:val="24"/>
-        </w:rPr>
-        <w:t>Dengan adanya website sekolah yang terstruktur, siswa dan orang tua dapat dengan mudah mendapatkan akses terhadap informasi yang mereka butuhkan kapan saja dan di mana saja.</w:t>
-      </w:r>
-      <w:proofErr w:type="gramEnd"/>
+      <w:r>
+        <w:rPr>
+          <w:rFonts w:asciiTheme="majorBidi" w:hAnsiTheme="majorBidi" w:cstheme="majorBidi"/>
+          <w:sz w:val="24"/>
+          <w:szCs w:val="24"/>
+        </w:rPr>
+        <w:t>Informasi penting seperti jadwal pelajaran, kalender akademik, dan tugas-tugas belajar mungkin tersebar di berbagai platform atau bahkan tidak terdokumentasi secara terpusat, yang menyulitkan siswa dan orang tua dalam mengaksesnya. Dengan adanya website sekolah yang terstruktur, siswa dan orang tua dapat dengan mudah mendapatkan akses terhadap informasi yang mereka butuhkan kapan saja dan di mana saja.</w:t>
+      </w:r>
+    </w:p>
+    <w:p>
+      <w:pPr>
+        <w:spacing w:after="0" w:line="240" w:lineRule="auto"/>
+        <w:rPr>
+          <w:rFonts w:asciiTheme="majorBidi" w:hAnsiTheme="majorBidi" w:cstheme="majorBidi"/>
+          <w:sz w:val="24"/>
+          <w:szCs w:val="24"/>
+        </w:rPr>
+      </w:pPr>
+      <w:r>
+        <w:rPr>
+          <w:rFonts w:asciiTheme="majorBidi" w:hAnsiTheme="majorBidi" w:cstheme="majorBidi"/>
+          <w:sz w:val="24"/>
+          <w:szCs w:val="24"/>
+        </w:rPr>
+        <w:br w:type="page"/>
+      </w:r>
     </w:p>
     <w:p>
       <w:pPr>
@@ -2378,41 +2167,14 @@
           <w:szCs w:val="24"/>
         </w:rPr>
       </w:pPr>
-      <w:proofErr w:type="gramStart"/>
-      <w:r>
-        <w:rPr>
-          <w:rFonts w:asciiTheme="majorBidi" w:hAnsiTheme="majorBidi" w:cstheme="majorBidi"/>
-          <w:sz w:val="24"/>
-          <w:szCs w:val="24"/>
-        </w:rPr>
-        <w:t>Di era digital saat ini, pencatatan data pengunjung secara manual melalui buku tamu fisik masih menjadi kebiasaan di banyak sekolah.</w:t>
-      </w:r>
-      <w:proofErr w:type="gramEnd"/>
-      <w:r>
-        <w:rPr>
-          <w:rFonts w:asciiTheme="majorBidi" w:hAnsiTheme="majorBidi" w:cstheme="majorBidi"/>
-          <w:sz w:val="24"/>
-          <w:szCs w:val="24"/>
-        </w:rPr>
-        <w:t xml:space="preserve"> </w:t>
-      </w:r>
-      <w:proofErr w:type="gramStart"/>
-      <w:r>
-        <w:rPr>
-          <w:rFonts w:asciiTheme="majorBidi" w:hAnsiTheme="majorBidi" w:cstheme="majorBidi"/>
-          <w:sz w:val="24"/>
-          <w:szCs w:val="24"/>
-        </w:rPr>
-        <w:t>Namun, sistem pencatatan ini memiliki beberapa kekurangan yang dapat menghambat efisiensi dan efektivitas dalam pengelolaan data.</w:t>
-      </w:r>
-      <w:proofErr w:type="gramEnd"/>
-      <w:r>
-        <w:rPr>
-          <w:rFonts w:asciiTheme="majorBidi" w:hAnsiTheme="majorBidi" w:cstheme="majorBidi"/>
-          <w:sz w:val="24"/>
-          <w:szCs w:val="24"/>
-        </w:rPr>
-        <w:t xml:space="preserve"> Adapun permasalahan yang dihadapi sekolah yang masih menggunakan buku tamu manual adalah sebagai berikut:</w:t>
+      <w:r>
+        <w:rPr>
+          <w:rFonts w:asciiTheme="majorBidi" w:hAnsiTheme="majorBidi" w:cstheme="majorBidi"/>
+          <w:sz w:val="24"/>
+          <w:szCs w:val="24"/>
+        </w:rPr>
+        <w:lastRenderedPageBreak/>
+        <w:t>Di era digital saat ini, pencatatan data pengunjung secara manual melalui buku tamu fisik masih menjadi kebiasaan di banyak sekolah. Namun, sistem pencatatan ini memiliki beberapa kekurangan yang dapat menghambat efisiensi dan efektivitas dalam pengelolaan data. Adapun permasalahan yang dihadapi sekolah yang masih menggunakan buku tamu manual adalah sebagai berikut:</w:t>
       </w:r>
     </w:p>
     <w:p>
@@ -2455,36 +2217,8 @@
           <w:sz w:val="24"/>
           <w:szCs w:val="24"/>
         </w:rPr>
-        <w:t xml:space="preserve">Dengan sistem buku tamu </w:t>
-      </w:r>
-      <w:proofErr w:type="gramStart"/>
-      <w:r>
-        <w:rPr>
-          <w:rFonts w:asciiTheme="majorBidi" w:hAnsiTheme="majorBidi" w:cstheme="majorBidi"/>
-          <w:sz w:val="24"/>
-          <w:szCs w:val="24"/>
-        </w:rPr>
-        <w:t>manual,</w:t>
-      </w:r>
-      <w:proofErr w:type="gramEnd"/>
-      <w:r>
-        <w:rPr>
-          <w:rFonts w:asciiTheme="majorBidi" w:hAnsiTheme="majorBidi" w:cstheme="majorBidi"/>
-          <w:sz w:val="24"/>
-          <w:szCs w:val="24"/>
-        </w:rPr>
-        <w:t xml:space="preserve"> proses pencatatan kunjungan menjadi lambat karena setiap pengunjung harus mengisi data secara tertulis. </w:t>
-      </w:r>
-      <w:proofErr w:type="gramStart"/>
-      <w:r>
-        <w:rPr>
-          <w:rFonts w:asciiTheme="majorBidi" w:hAnsiTheme="majorBidi" w:cstheme="majorBidi"/>
-          <w:sz w:val="24"/>
-          <w:szCs w:val="24"/>
-        </w:rPr>
-        <w:t>Hal ini membutuhkan waktu lebih lama dan dapat menyebabkan antrean, terutama saat jumlah pengunjung meningkat, misalnya pada acara sekolah atau rapat besar.</w:t>
-      </w:r>
-      <w:proofErr w:type="gramEnd"/>
+        <w:t>Dengan sistem buku tamu manual, proses pencatatan kunjungan menjadi lambat karena setiap pengunjung harus mengisi data secara tertulis. Hal ini membutuhkan waktu lebih lama dan dapat menyebabkan antrean, terutama saat jumlah pengunjung meningkat, misalnya pada acara sekolah atau rapat besar.</w:t>
+      </w:r>
     </w:p>
     <w:p>
       <w:pPr>
@@ -2532,34 +2266,14 @@
           <w:szCs w:val="24"/>
         </w:rPr>
       </w:pPr>
-      <w:proofErr w:type="gramStart"/>
-      <w:r>
-        <w:rPr>
-          <w:rFonts w:asciiTheme="majorBidi" w:hAnsiTheme="majorBidi" w:cstheme="majorBidi"/>
-          <w:sz w:val="24"/>
-          <w:szCs w:val="24"/>
-        </w:rPr>
-        <w:t>Buku tamu fisik memerlukan ruang penyimpanan yang cukup dan sering kali tidak terstruktur dengan baik.</w:t>
-      </w:r>
-      <w:proofErr w:type="gramEnd"/>
-      <w:r>
-        <w:rPr>
-          <w:rFonts w:asciiTheme="majorBidi" w:hAnsiTheme="majorBidi" w:cstheme="majorBidi"/>
-          <w:sz w:val="24"/>
-          <w:szCs w:val="24"/>
-        </w:rPr>
-        <w:t xml:space="preserve"> </w:t>
-      </w:r>
-      <w:proofErr w:type="gramStart"/>
-      <w:r>
-        <w:rPr>
-          <w:rFonts w:asciiTheme="majorBidi" w:hAnsiTheme="majorBidi" w:cstheme="majorBidi"/>
-          <w:sz w:val="24"/>
-          <w:szCs w:val="24"/>
-        </w:rPr>
-        <w:t>Pencarian data kunjungan di masa lalu menjadi sulit karena harus membuka buku secara manual, yang tidak hanya memakan waktu, tetapi juga rentan terhadap kehilangan atau kerusakan data akibat keausan fisik.</w:t>
-      </w:r>
-      <w:proofErr w:type="gramEnd"/>
+      <w:r>
+        <w:rPr>
+          <w:rFonts w:asciiTheme="majorBidi" w:hAnsiTheme="majorBidi" w:cstheme="majorBidi"/>
+          <w:sz w:val="24"/>
+          <w:szCs w:val="24"/>
+        </w:rPr>
+        <w:t>Buku tamu fisik memerlukan ruang penyimpanan yang cukup dan sering kali tidak terstruktur dengan baik. Pencarian data kunjungan di masa lalu menjadi sulit karena harus membuka buku secara manual, yang tidak hanya memakan waktu, tetapi juga rentan terhadap kehilangan atau kerusakan data akibat keausan fisik.</w:t>
+      </w:r>
     </w:p>
     <w:p>
       <w:pPr>
@@ -2607,34 +2321,14 @@
           <w:szCs w:val="24"/>
         </w:rPr>
       </w:pPr>
-      <w:proofErr w:type="gramStart"/>
-      <w:r>
-        <w:rPr>
-          <w:rFonts w:asciiTheme="majorBidi" w:hAnsiTheme="majorBidi" w:cstheme="majorBidi"/>
-          <w:sz w:val="24"/>
-          <w:szCs w:val="24"/>
-        </w:rPr>
-        <w:t>Pengisian manual membuka peluang terjadinya kesalahan dalam pencatatan data, seperti tulisan yang sulit dibaca atau informasi yang tidak lengkap.</w:t>
-      </w:r>
-      <w:proofErr w:type="gramEnd"/>
-      <w:r>
-        <w:rPr>
-          <w:rFonts w:asciiTheme="majorBidi" w:hAnsiTheme="majorBidi" w:cstheme="majorBidi"/>
-          <w:sz w:val="24"/>
-          <w:szCs w:val="24"/>
-        </w:rPr>
-        <w:t xml:space="preserve"> </w:t>
-      </w:r>
-      <w:proofErr w:type="gramStart"/>
-      <w:r>
-        <w:rPr>
-          <w:rFonts w:asciiTheme="majorBidi" w:hAnsiTheme="majorBidi" w:cstheme="majorBidi"/>
-          <w:sz w:val="24"/>
-          <w:szCs w:val="24"/>
-        </w:rPr>
-        <w:t>Hal ini menyulitkan petugas sekolah untuk mengumpulkan dan menyusun informasi pengunjung dengan akurat dan terstruktur.</w:t>
-      </w:r>
-      <w:proofErr w:type="gramEnd"/>
+      <w:r>
+        <w:rPr>
+          <w:rFonts w:asciiTheme="majorBidi" w:hAnsiTheme="majorBidi" w:cstheme="majorBidi"/>
+          <w:sz w:val="24"/>
+          <w:szCs w:val="24"/>
+        </w:rPr>
+        <w:t>Pengisian manual membuka peluang terjadinya kesalahan dalam pencatatan data, seperti tulisan yang sulit dibaca atau informasi yang tidak lengkap. Hal ini menyulitkan petugas sekolah untuk mengumpulkan dan menyusun informasi pengunjung dengan akurat dan terstruktur.</w:t>
+      </w:r>
     </w:p>
     <w:p>
       <w:pPr>
@@ -2682,74 +2376,13 @@
           <w:szCs w:val="24"/>
         </w:rPr>
       </w:pPr>
-      <w:proofErr w:type="gramStart"/>
-      <w:r>
-        <w:rPr>
-          <w:rFonts w:asciiTheme="majorBidi" w:hAnsiTheme="majorBidi" w:cstheme="majorBidi"/>
-          <w:sz w:val="24"/>
-          <w:szCs w:val="24"/>
-        </w:rPr>
-        <w:t>Buku tamu manual tidak mendukung kemudahan dalam analisis data, seperti menghitung jumlah pengunjung dalam periode tertentu atau mengidentifikasi jenis pengunjung berdasarkan kategori.</w:t>
-      </w:r>
-      <w:proofErr w:type="gramEnd"/>
-      <w:r>
-        <w:rPr>
-          <w:rFonts w:asciiTheme="majorBidi" w:hAnsiTheme="majorBidi" w:cstheme="majorBidi"/>
-          <w:sz w:val="24"/>
-          <w:szCs w:val="24"/>
-        </w:rPr>
-        <w:t xml:space="preserve"> </w:t>
-      </w:r>
-      <w:proofErr w:type="gramStart"/>
-      <w:r>
-        <w:rPr>
-          <w:rFonts w:asciiTheme="majorBidi" w:hAnsiTheme="majorBidi" w:cstheme="majorBidi"/>
-          <w:sz w:val="24"/>
-          <w:szCs w:val="24"/>
-        </w:rPr>
-        <w:t>Akibatnya, sekolah kesulitan memperoleh data statistik yang mungkin berguna untuk perencanaan dan evaluasi manajemen pengunjung.</w:t>
-      </w:r>
-      <w:proofErr w:type="gramEnd"/>
-    </w:p>
-    <w:p>
-      <w:pPr>
-        <w:rPr>
-          <w:rFonts w:asciiTheme="majorBidi" w:hAnsiTheme="majorBidi" w:cstheme="majorBidi"/>
-          <w:sz w:val="24"/>
-          <w:szCs w:val="24"/>
-        </w:rPr>
-      </w:pPr>
-      <w:r>
-        <w:rPr>
-          <w:rFonts w:asciiTheme="majorBidi" w:hAnsiTheme="majorBidi" w:cstheme="majorBidi"/>
-          <w:sz w:val="24"/>
-          <w:szCs w:val="24"/>
-        </w:rPr>
-        <w:br w:type="page"/>
-      </w:r>
-    </w:p>
-    <w:p>
-      <w:pPr>
-        <w:pStyle w:val="ListParagraph"/>
-        <w:numPr>
-          <w:ilvl w:val="0"/>
-          <w:numId w:val="11"/>
-        </w:numPr>
-        <w:spacing w:line="360" w:lineRule="auto"/>
-        <w:rPr>
-          <w:rFonts w:asciiTheme="majorBidi" w:hAnsiTheme="majorBidi" w:cstheme="majorBidi"/>
-          <w:sz w:val="24"/>
-          <w:szCs w:val="24"/>
-        </w:rPr>
-      </w:pPr>
-      <w:r>
-        <w:rPr>
-          <w:rFonts w:asciiTheme="majorBidi" w:hAnsiTheme="majorBidi" w:cstheme="majorBidi"/>
-          <w:sz w:val="24"/>
-          <w:szCs w:val="24"/>
-        </w:rPr>
-        <w:lastRenderedPageBreak/>
-        <w:t>Kurangnya Aspek Keamanan dalam Penyimpanan Data</w:t>
+      <w:r>
+        <w:rPr>
+          <w:rFonts w:asciiTheme="majorBidi" w:hAnsiTheme="majorBidi" w:cstheme="majorBidi"/>
+          <w:sz w:val="24"/>
+          <w:szCs w:val="24"/>
+        </w:rPr>
+        <w:t>Buku tamu manual tidak mendukung kemudahan dalam analisis data, seperti menghitung jumlah pengunjung dalam periode tertentu atau mengidentifikasi jenis pengunjung berdasarkan kategori. Akibatnya, sekolah kesulitan memperoleh data statistik yang mungkin berguna untuk perencanaan dan evaluasi manajemen pengunjung.</w:t>
       </w:r>
     </w:p>
     <w:p>
@@ -2763,41 +2396,28 @@
           <w:szCs w:val="24"/>
         </w:rPr>
       </w:pPr>
-      <w:proofErr w:type="gramStart"/>
-      <w:r>
-        <w:rPr>
-          <w:rFonts w:asciiTheme="majorBidi" w:hAnsiTheme="majorBidi" w:cstheme="majorBidi"/>
-          <w:sz w:val="24"/>
-          <w:szCs w:val="24"/>
-        </w:rPr>
-        <w:t>Data pengunjung yang dicatat secara manual dalam buku fisik berisiko hilang atau rusak seiring waktu, dan tidak memiliki sistem keamanan yang memadai.</w:t>
-      </w:r>
-      <w:proofErr w:type="gramEnd"/>
-      <w:r>
-        <w:rPr>
-          <w:rFonts w:asciiTheme="majorBidi" w:hAnsiTheme="majorBidi" w:cstheme="majorBidi"/>
-          <w:sz w:val="24"/>
-          <w:szCs w:val="24"/>
-        </w:rPr>
-        <w:t xml:space="preserve"> Data-data sensitif pengunjung, seperti </w:t>
-      </w:r>
-      <w:proofErr w:type="gramStart"/>
-      <w:r>
-        <w:rPr>
-          <w:rFonts w:asciiTheme="majorBidi" w:hAnsiTheme="majorBidi" w:cstheme="majorBidi"/>
-          <w:sz w:val="24"/>
-          <w:szCs w:val="24"/>
-        </w:rPr>
-        <w:t>nama</w:t>
-      </w:r>
-      <w:proofErr w:type="gramEnd"/>
-      <w:r>
-        <w:rPr>
-          <w:rFonts w:asciiTheme="majorBidi" w:hAnsiTheme="majorBidi" w:cstheme="majorBidi"/>
-          <w:sz w:val="24"/>
-          <w:szCs w:val="24"/>
-        </w:rPr>
-        <w:t xml:space="preserve"> dan kontak, rentan untuk diakses oleh pihak yang tidak berwenang.</w:t>
+    </w:p>
+    <w:p>
+      <w:pPr>
+        <w:pStyle w:val="ListParagraph"/>
+        <w:numPr>
+          <w:ilvl w:val="0"/>
+          <w:numId w:val="11"/>
+        </w:numPr>
+        <w:spacing w:line="360" w:lineRule="auto"/>
+        <w:rPr>
+          <w:rFonts w:asciiTheme="majorBidi" w:hAnsiTheme="majorBidi" w:cstheme="majorBidi"/>
+          <w:sz w:val="24"/>
+          <w:szCs w:val="24"/>
+        </w:rPr>
+      </w:pPr>
+      <w:r>
+        <w:rPr>
+          <w:rFonts w:asciiTheme="majorBidi" w:hAnsiTheme="majorBidi" w:cstheme="majorBidi"/>
+          <w:sz w:val="24"/>
+          <w:szCs w:val="24"/>
+        </w:rPr>
+        <w:t>Kurangnya Aspek Keamanan dalam Penyimpanan Data</w:t>
       </w:r>
     </w:p>
     <w:p>
@@ -2811,29 +2431,24 @@
           <w:szCs w:val="24"/>
         </w:rPr>
       </w:pPr>
-    </w:p>
-    <w:p>
-      <w:pPr>
-        <w:pStyle w:val="ListParagraph"/>
-        <w:numPr>
-          <w:ilvl w:val="0"/>
-          <w:numId w:val="11"/>
-        </w:numPr>
-        <w:spacing w:line="360" w:lineRule="auto"/>
-        <w:rPr>
-          <w:rFonts w:asciiTheme="majorBidi" w:hAnsiTheme="majorBidi" w:cstheme="majorBidi"/>
-          <w:sz w:val="24"/>
-          <w:szCs w:val="24"/>
-        </w:rPr>
-      </w:pPr>
-      <w:r>
-        <w:rPr>
-          <w:rFonts w:asciiTheme="majorBidi" w:hAnsiTheme="majorBidi" w:cstheme="majorBidi"/>
-          <w:sz w:val="24"/>
-          <w:szCs w:val="24"/>
-        </w:rPr>
-        <w:t>Penggunaan Kertas yang Berdampak pada Lingkungan</w:t>
-      </w:r>
+      <w:r>
+        <w:rPr>
+          <w:rFonts w:asciiTheme="majorBidi" w:hAnsiTheme="majorBidi" w:cstheme="majorBidi"/>
+          <w:sz w:val="24"/>
+          <w:szCs w:val="24"/>
+        </w:rPr>
+        <w:t>Data pengunjung yang dicatat secara manual dalam buku fisik berisiko hilang atau rusak seiring waktu, dan tidak memiliki sistem keamanan yang memadai. Data-data sensitif pengunjung, seperti nama dan kontak, rentan untuk diakses oleh pihak yang tidak berwenang.</w:t>
+      </w:r>
+    </w:p>
+    <w:p>
+      <w:pPr>
+        <w:spacing w:line="276" w:lineRule="auto"/>
+        <w:rPr>
+          <w:rFonts w:asciiTheme="majorBidi" w:hAnsiTheme="majorBidi" w:cstheme="majorBidi"/>
+          <w:sz w:val="24"/>
+          <w:szCs w:val="24"/>
+        </w:rPr>
+      </w:pPr>
     </w:p>
     <w:p>
       <w:pPr>
@@ -2846,34 +2461,50 @@
           <w:szCs w:val="24"/>
         </w:rPr>
       </w:pPr>
-      <w:proofErr w:type="gramStart"/>
-      <w:r>
-        <w:rPr>
-          <w:rFonts w:asciiTheme="majorBidi" w:hAnsiTheme="majorBidi" w:cstheme="majorBidi"/>
-          <w:sz w:val="24"/>
-          <w:szCs w:val="24"/>
-        </w:rPr>
-        <w:t>Penggunaan kertas secara berkelanjutan untuk buku tamu memiliki dampak negatif terhadap lingkungan.</w:t>
-      </w:r>
-      <w:proofErr w:type="gramEnd"/>
-      <w:r>
-        <w:rPr>
-          <w:rFonts w:asciiTheme="majorBidi" w:hAnsiTheme="majorBidi" w:cstheme="majorBidi"/>
-          <w:sz w:val="24"/>
-          <w:szCs w:val="24"/>
-        </w:rPr>
-        <w:t xml:space="preserve"> </w:t>
-      </w:r>
-      <w:proofErr w:type="gramStart"/>
-      <w:r>
-        <w:rPr>
-          <w:rFonts w:asciiTheme="majorBidi" w:hAnsiTheme="majorBidi" w:cstheme="majorBidi"/>
-          <w:sz w:val="24"/>
-          <w:szCs w:val="24"/>
-        </w:rPr>
-        <w:t>Konsumsi kertas dalam jumlah besar bertentangan dengan upaya keberlanjutan dan prinsip ramah lingkungan yang kini semakin diperhatikan oleh berbagai institusi pendidikan.</w:t>
-      </w:r>
-      <w:proofErr w:type="gramEnd"/>
+    </w:p>
+    <w:p>
+      <w:pPr>
+        <w:pStyle w:val="ListParagraph"/>
+        <w:numPr>
+          <w:ilvl w:val="0"/>
+          <w:numId w:val="11"/>
+        </w:numPr>
+        <w:spacing w:line="360" w:lineRule="auto"/>
+        <w:rPr>
+          <w:rFonts w:asciiTheme="majorBidi" w:hAnsiTheme="majorBidi" w:cstheme="majorBidi"/>
+          <w:sz w:val="24"/>
+          <w:szCs w:val="24"/>
+        </w:rPr>
+      </w:pPr>
+      <w:r>
+        <w:rPr>
+          <w:rFonts w:asciiTheme="majorBidi" w:hAnsiTheme="majorBidi" w:cstheme="majorBidi"/>
+          <w:sz w:val="24"/>
+          <w:szCs w:val="24"/>
+        </w:rPr>
+        <w:lastRenderedPageBreak/>
+        <w:t>Penggunaan Kertas yang Berdampak pada Lingkungan</w:t>
+      </w:r>
+    </w:p>
+    <w:p>
+      <w:pPr>
+        <w:pStyle w:val="ListParagraph"/>
+        <w:spacing w:line="276" w:lineRule="auto"/>
+        <w:ind w:left="1440"/>
+        <w:rPr>
+          <w:rFonts w:asciiTheme="majorBidi" w:hAnsiTheme="majorBidi" w:cstheme="majorBidi"/>
+          <w:sz w:val="24"/>
+          <w:szCs w:val="24"/>
+        </w:rPr>
+      </w:pPr>
+      <w:r>
+        <w:rPr>
+          <w:rFonts w:asciiTheme="majorBidi" w:hAnsiTheme="majorBidi" w:cstheme="majorBidi"/>
+          <w:sz w:val="24"/>
+          <w:szCs w:val="24"/>
+        </w:rPr>
+        <w:t>Penggunaan kertas secara berkelanjutan untuk buku tamu memiliki dampak negatif terhadap lingkungan. Konsumsi kertas dalam jumlah besar bertentangan dengan upaya keberlanjutan dan prinsip ramah lingkungan yang kini semakin diperhatikan oleh berbagai institusi pendidikan.</w:t>
+      </w:r>
     </w:p>
     <w:p>
       <w:pPr>
@@ -2927,6 +2558,739 @@
           <w:szCs w:val="24"/>
         </w:rPr>
         <w:t>Penerapan sistem berbasis web di sekolah membawa berbagai manfaat yang signifikan, baik sebagai media promosi maupun sebagai sarana meningkatkan efisiensi operasional internal. Berikut adalah manfaat dan tantangan dari penggunaan web sekolah serta digitalisasi buku tamu:</w:t>
+      </w:r>
+    </w:p>
+    <w:p>
+      <w:pPr>
+        <w:ind w:left="142" w:firstLine="283"/>
+        <w:rPr>
+          <w:rFonts w:asciiTheme="majorBidi" w:hAnsiTheme="majorBidi" w:cstheme="majorBidi"/>
+          <w:sz w:val="24"/>
+          <w:szCs w:val="24"/>
+        </w:rPr>
+      </w:pPr>
+      <w:r>
+        <w:rPr>
+          <w:rFonts w:asciiTheme="majorBidi" w:hAnsiTheme="majorBidi" w:cstheme="majorBidi"/>
+          <w:sz w:val="24"/>
+          <w:szCs w:val="24"/>
+        </w:rPr>
+        <w:t>1.</w:t>
+      </w:r>
+      <w:r>
+        <w:rPr>
+          <w:rFonts w:asciiTheme="majorBidi" w:hAnsiTheme="majorBidi" w:cstheme="majorBidi"/>
+          <w:sz w:val="24"/>
+          <w:szCs w:val="24"/>
+        </w:rPr>
+        <w:t xml:space="preserve"> Pencatatan Kunjungan yang Cepat dan Efisien</w:t>
+      </w:r>
+    </w:p>
+    <w:p>
+      <w:pPr>
+        <w:ind w:left="142" w:firstLine="283"/>
+        <w:rPr>
+          <w:rFonts w:asciiTheme="majorBidi" w:hAnsiTheme="majorBidi" w:cstheme="majorBidi"/>
+          <w:sz w:val="24"/>
+          <w:szCs w:val="24"/>
+        </w:rPr>
+      </w:pPr>
+      <w:r>
+        <w:rPr>
+          <w:rFonts w:asciiTheme="majorBidi" w:hAnsiTheme="majorBidi" w:cstheme="majorBidi"/>
+          <w:sz w:val="24"/>
+          <w:szCs w:val="24"/>
+        </w:rPr>
+        <w:tab/>
+        <w:t>Fitur:</w:t>
+      </w:r>
+    </w:p>
+    <w:p>
+      <w:pPr>
+        <w:pStyle w:val="ListParagraph"/>
+        <w:numPr>
+          <w:ilvl w:val="0"/>
+          <w:numId w:val="15"/>
+        </w:numPr>
+        <w:ind w:left="1134"/>
+        <w:jc w:val="both"/>
+        <w:rPr>
+          <w:rFonts w:asciiTheme="majorBidi" w:hAnsiTheme="majorBidi" w:cstheme="majorBidi"/>
+          <w:sz w:val="24"/>
+          <w:szCs w:val="24"/>
+        </w:rPr>
+      </w:pPr>
+      <w:r>
+        <w:rPr>
+          <w:rFonts w:asciiTheme="majorBidi" w:hAnsiTheme="majorBidi" w:cstheme="majorBidi"/>
+          <w:sz w:val="24"/>
+          <w:szCs w:val="24"/>
+        </w:rPr>
+        <w:t>Formulir Digital Cepat</w:t>
+      </w:r>
+      <w:r>
+        <w:rPr>
+          <w:rFonts w:asciiTheme="majorBidi" w:hAnsiTheme="majorBidi" w:cstheme="majorBidi"/>
+          <w:sz w:val="24"/>
+          <w:szCs w:val="24"/>
+        </w:rPr>
+        <w:t xml:space="preserve"> Form</w:t>
+      </w:r>
+      <w:r>
+        <w:rPr>
+          <w:rFonts w:asciiTheme="majorBidi" w:hAnsiTheme="majorBidi" w:cstheme="majorBidi"/>
+          <w:sz w:val="24"/>
+          <w:szCs w:val="24"/>
+        </w:rPr>
+        <w:t>: Pengisian data dilakukan melalui perangkat seperti tablet atau smartphone, dengan antarmuka yang user-friendly.</w:t>
+      </w:r>
+    </w:p>
+    <w:p>
+      <w:pPr>
+        <w:pStyle w:val="ListParagraph"/>
+        <w:numPr>
+          <w:ilvl w:val="0"/>
+          <w:numId w:val="15"/>
+        </w:numPr>
+        <w:ind w:left="1134"/>
+        <w:jc w:val="both"/>
+        <w:rPr>
+          <w:rFonts w:asciiTheme="majorBidi" w:hAnsiTheme="majorBidi" w:cstheme="majorBidi"/>
+          <w:sz w:val="24"/>
+          <w:szCs w:val="24"/>
+        </w:rPr>
+      </w:pPr>
+      <w:r>
+        <w:rPr>
+          <w:rFonts w:asciiTheme="majorBidi" w:hAnsiTheme="majorBidi" w:cstheme="majorBidi"/>
+          <w:sz w:val="24"/>
+          <w:szCs w:val="24"/>
+        </w:rPr>
+        <w:t>Opsi QR Code: Pengunjung dapat memindai QR code untuk mengisi data menggunakan perangkat mereka sendiri, mengurangi waktu antre.</w:t>
+      </w:r>
+    </w:p>
+    <w:p>
+      <w:pPr>
+        <w:ind w:left="142" w:firstLine="283"/>
+        <w:rPr>
+          <w:rFonts w:asciiTheme="majorBidi" w:hAnsiTheme="majorBidi" w:cstheme="majorBidi"/>
+          <w:sz w:val="24"/>
+          <w:szCs w:val="24"/>
+        </w:rPr>
+      </w:pPr>
+      <w:r>
+        <w:rPr>
+          <w:rFonts w:asciiTheme="majorBidi" w:hAnsiTheme="majorBidi" w:cstheme="majorBidi"/>
+          <w:sz w:val="24"/>
+          <w:szCs w:val="24"/>
+        </w:rPr>
+        <w:t xml:space="preserve">2. </w:t>
+      </w:r>
+      <w:r>
+        <w:rPr>
+          <w:rFonts w:asciiTheme="majorBidi" w:hAnsiTheme="majorBidi" w:cstheme="majorBidi"/>
+          <w:sz w:val="24"/>
+          <w:szCs w:val="24"/>
+        </w:rPr>
+        <w:t>Kemudahan Pencarian, Penyimpanan, dan Pengelolaan Data</w:t>
+      </w:r>
+    </w:p>
+    <w:p>
+      <w:pPr>
+        <w:ind w:left="142" w:firstLine="283"/>
+        <w:rPr>
+          <w:rFonts w:asciiTheme="majorBidi" w:hAnsiTheme="majorBidi" w:cstheme="majorBidi"/>
+          <w:sz w:val="24"/>
+          <w:szCs w:val="24"/>
+        </w:rPr>
+      </w:pPr>
+      <w:r>
+        <w:rPr>
+          <w:rFonts w:asciiTheme="majorBidi" w:hAnsiTheme="majorBidi" w:cstheme="majorBidi"/>
+          <w:sz w:val="24"/>
+          <w:szCs w:val="24"/>
+        </w:rPr>
+        <w:tab/>
+        <w:t>Fitur:</w:t>
+      </w:r>
+    </w:p>
+    <w:p>
+      <w:pPr>
+        <w:pStyle w:val="ListParagraph"/>
+        <w:numPr>
+          <w:ilvl w:val="0"/>
+          <w:numId w:val="16"/>
+        </w:numPr>
+        <w:rPr>
+          <w:rFonts w:asciiTheme="majorBidi" w:hAnsiTheme="majorBidi" w:cstheme="majorBidi"/>
+          <w:sz w:val="24"/>
+          <w:szCs w:val="24"/>
+        </w:rPr>
+      </w:pPr>
+      <w:r>
+        <w:rPr>
+          <w:rFonts w:asciiTheme="majorBidi" w:hAnsiTheme="majorBidi" w:cstheme="majorBidi"/>
+          <w:sz w:val="24"/>
+          <w:szCs w:val="24"/>
+        </w:rPr>
+        <w:t>Basis Data Terpusat: Semua data tersimpan dalam basis data cloud yang terstruktur, mudah diakses kapan saja.</w:t>
+      </w:r>
+    </w:p>
+    <w:p>
+      <w:pPr>
+        <w:pStyle w:val="ListParagraph"/>
+        <w:numPr>
+          <w:ilvl w:val="0"/>
+          <w:numId w:val="16"/>
+        </w:numPr>
+        <w:rPr>
+          <w:rFonts w:asciiTheme="majorBidi" w:hAnsiTheme="majorBidi" w:cstheme="majorBidi"/>
+          <w:sz w:val="24"/>
+          <w:szCs w:val="24"/>
+        </w:rPr>
+      </w:pPr>
+      <w:r>
+        <w:rPr>
+          <w:rFonts w:asciiTheme="majorBidi" w:hAnsiTheme="majorBidi" w:cstheme="majorBidi"/>
+          <w:sz w:val="24"/>
+          <w:szCs w:val="24"/>
+        </w:rPr>
+        <w:t>Pencarian Instan: Dilengkapi fitur pencarian berbasis kata kunci untuk menemukan data kunjungan dengan cepat.</w:t>
+      </w:r>
+    </w:p>
+    <w:p>
+      <w:pPr>
+        <w:pStyle w:val="ListParagraph"/>
+        <w:numPr>
+          <w:ilvl w:val="0"/>
+          <w:numId w:val="16"/>
+        </w:numPr>
+        <w:rPr>
+          <w:rFonts w:asciiTheme="majorBidi" w:hAnsiTheme="majorBidi" w:cstheme="majorBidi"/>
+          <w:sz w:val="24"/>
+          <w:szCs w:val="24"/>
+        </w:rPr>
+      </w:pPr>
+      <w:r>
+        <w:rPr>
+          <w:rFonts w:asciiTheme="majorBidi" w:hAnsiTheme="majorBidi" w:cstheme="majorBidi"/>
+          <w:sz w:val="24"/>
+          <w:szCs w:val="24"/>
+        </w:rPr>
+        <w:t>Ekspor Data: Data dapat diekspor ke format seperti Excel atau PDF untuk keperluan laporan.</w:t>
+      </w:r>
+    </w:p>
+    <w:p>
+      <w:pPr>
+        <w:pStyle w:val="ListParagraph"/>
+        <w:numPr>
+          <w:ilvl w:val="0"/>
+          <w:numId w:val="16"/>
+        </w:numPr>
+        <w:rPr>
+          <w:rFonts w:asciiTheme="majorBidi" w:hAnsiTheme="majorBidi" w:cstheme="majorBidi"/>
+          <w:sz w:val="24"/>
+          <w:szCs w:val="24"/>
+        </w:rPr>
+      </w:pPr>
+      <w:r>
+        <w:rPr>
+          <w:rFonts w:asciiTheme="majorBidi" w:hAnsiTheme="majorBidi" w:cstheme="majorBidi"/>
+          <w:sz w:val="24"/>
+          <w:szCs w:val="24"/>
+        </w:rPr>
+        <w:t>Backup Otomatis: Data secara otomatis di-backup untuk mencegah kehilangan akibat kegagalan teknis.</w:t>
+      </w:r>
+    </w:p>
+    <w:p>
+      <w:pPr>
+        <w:spacing w:after="0" w:line="240" w:lineRule="auto"/>
+        <w:rPr>
+          <w:rFonts w:asciiTheme="majorBidi" w:hAnsiTheme="majorBidi" w:cstheme="majorBidi"/>
+          <w:sz w:val="24"/>
+          <w:szCs w:val="24"/>
+        </w:rPr>
+      </w:pPr>
+      <w:r>
+        <w:rPr>
+          <w:rFonts w:asciiTheme="majorBidi" w:hAnsiTheme="majorBidi" w:cstheme="majorBidi"/>
+          <w:sz w:val="24"/>
+          <w:szCs w:val="24"/>
+        </w:rPr>
+        <w:br w:type="page"/>
+      </w:r>
+    </w:p>
+    <w:p>
+      <w:pPr>
+        <w:ind w:left="142" w:firstLine="283"/>
+        <w:rPr>
+          <w:rFonts w:asciiTheme="majorBidi" w:hAnsiTheme="majorBidi" w:cstheme="majorBidi"/>
+          <w:sz w:val="24"/>
+          <w:szCs w:val="24"/>
+        </w:rPr>
+      </w:pPr>
+      <w:r>
+        <w:rPr>
+          <w:rFonts w:asciiTheme="majorBidi" w:hAnsiTheme="majorBidi" w:cstheme="majorBidi"/>
+          <w:sz w:val="24"/>
+          <w:szCs w:val="24"/>
+        </w:rPr>
+        <w:lastRenderedPageBreak/>
+        <w:t>3.</w:t>
+      </w:r>
+      <w:r>
+        <w:rPr>
+          <w:rFonts w:asciiTheme="majorBidi" w:hAnsiTheme="majorBidi" w:cstheme="majorBidi"/>
+          <w:sz w:val="24"/>
+          <w:szCs w:val="24"/>
+        </w:rPr>
+        <w:t xml:space="preserve"> </w:t>
+      </w:r>
+      <w:r>
+        <w:rPr>
+          <w:rFonts w:asciiTheme="majorBidi" w:hAnsiTheme="majorBidi" w:cstheme="majorBidi"/>
+          <w:sz w:val="24"/>
+          <w:szCs w:val="24"/>
+        </w:rPr>
+        <w:t>Akurasi dan Keterbacaan Data</w:t>
+      </w:r>
+    </w:p>
+    <w:p>
+      <w:pPr>
+        <w:ind w:left="142" w:firstLine="283"/>
+        <w:rPr>
+          <w:rFonts w:asciiTheme="majorBidi" w:hAnsiTheme="majorBidi" w:cstheme="majorBidi"/>
+          <w:sz w:val="24"/>
+          <w:szCs w:val="24"/>
+        </w:rPr>
+      </w:pPr>
+      <w:r>
+        <w:rPr>
+          <w:rFonts w:asciiTheme="majorBidi" w:hAnsiTheme="majorBidi" w:cstheme="majorBidi"/>
+          <w:sz w:val="24"/>
+          <w:szCs w:val="24"/>
+        </w:rPr>
+        <w:tab/>
+        <w:t>Fitur:</w:t>
+      </w:r>
+    </w:p>
+    <w:p>
+      <w:pPr>
+        <w:pStyle w:val="ListParagraph"/>
+        <w:numPr>
+          <w:ilvl w:val="0"/>
+          <w:numId w:val="17"/>
+        </w:numPr>
+        <w:rPr>
+          <w:rFonts w:asciiTheme="majorBidi" w:hAnsiTheme="majorBidi" w:cstheme="majorBidi"/>
+          <w:sz w:val="24"/>
+          <w:szCs w:val="24"/>
+        </w:rPr>
+      </w:pPr>
+      <w:r>
+        <w:rPr>
+          <w:rFonts w:asciiTheme="majorBidi" w:hAnsiTheme="majorBidi" w:cstheme="majorBidi"/>
+          <w:sz w:val="24"/>
+          <w:szCs w:val="24"/>
+        </w:rPr>
+        <w:t>Validasi Data Otomatis: Sistem memvalidasi format pengisian seperti email, nomor telepon, dan nama agar sesuai dengan standar.</w:t>
+      </w:r>
+    </w:p>
+    <w:p>
+      <w:pPr>
+        <w:pStyle w:val="ListParagraph"/>
+        <w:numPr>
+          <w:ilvl w:val="0"/>
+          <w:numId w:val="17"/>
+        </w:numPr>
+        <w:rPr>
+          <w:rFonts w:asciiTheme="majorBidi" w:hAnsiTheme="majorBidi" w:cstheme="majorBidi"/>
+          <w:sz w:val="24"/>
+          <w:szCs w:val="24"/>
+        </w:rPr>
+      </w:pPr>
+      <w:r>
+        <w:rPr>
+          <w:rFonts w:asciiTheme="majorBidi" w:hAnsiTheme="majorBidi" w:cstheme="majorBidi"/>
+          <w:sz w:val="24"/>
+          <w:szCs w:val="24"/>
+        </w:rPr>
+        <w:t>Dropdown dan Pilihan Tertutup: Mengurangi kesalahan dengan menyediakan opsi yang sudah ditentukan (misalnya, kategori pengunjung: orang tua, tamu resmi, siswa).</w:t>
+      </w:r>
+    </w:p>
+    <w:p>
+      <w:pPr>
+        <w:pStyle w:val="ListParagraph"/>
+        <w:numPr>
+          <w:ilvl w:val="0"/>
+          <w:numId w:val="17"/>
+        </w:numPr>
+        <w:rPr>
+          <w:rFonts w:asciiTheme="majorBidi" w:hAnsiTheme="majorBidi" w:cstheme="majorBidi"/>
+          <w:sz w:val="24"/>
+          <w:szCs w:val="24"/>
+        </w:rPr>
+      </w:pPr>
+      <w:r>
+        <w:rPr>
+          <w:rFonts w:asciiTheme="majorBidi" w:hAnsiTheme="majorBidi" w:cstheme="majorBidi"/>
+          <w:sz w:val="24"/>
+          <w:szCs w:val="24"/>
+        </w:rPr>
+        <w:t>Konfirmasi Data: Pengisian data ditampilkan ulang kepada pengunjung sebelum disimpan, memastikan keakuratan.</w:t>
+      </w:r>
+    </w:p>
+    <w:p>
+      <w:pPr>
+        <w:ind w:left="142" w:firstLine="283"/>
+        <w:rPr>
+          <w:rFonts w:asciiTheme="majorBidi" w:hAnsiTheme="majorBidi" w:cstheme="majorBidi"/>
+          <w:sz w:val="24"/>
+          <w:szCs w:val="24"/>
+        </w:rPr>
+      </w:pPr>
+      <w:r>
+        <w:rPr>
+          <w:rFonts w:asciiTheme="majorBidi" w:hAnsiTheme="majorBidi" w:cstheme="majorBidi"/>
+          <w:sz w:val="24"/>
+          <w:szCs w:val="24"/>
+        </w:rPr>
+        <w:t>4.</w:t>
+      </w:r>
+      <w:r>
+        <w:rPr>
+          <w:rFonts w:asciiTheme="majorBidi" w:hAnsiTheme="majorBidi" w:cstheme="majorBidi"/>
+          <w:sz w:val="24"/>
+          <w:szCs w:val="24"/>
+        </w:rPr>
+        <w:t xml:space="preserve"> </w:t>
+      </w:r>
+      <w:r>
+        <w:rPr>
+          <w:rFonts w:asciiTheme="majorBidi" w:hAnsiTheme="majorBidi" w:cstheme="majorBidi"/>
+          <w:sz w:val="24"/>
+          <w:szCs w:val="24"/>
+        </w:rPr>
+        <w:t>Kemudahan Analisis Data Pengunjung</w:t>
+      </w:r>
+    </w:p>
+    <w:p>
+      <w:pPr>
+        <w:ind w:left="142" w:firstLine="283"/>
+        <w:rPr>
+          <w:rFonts w:asciiTheme="majorBidi" w:hAnsiTheme="majorBidi" w:cstheme="majorBidi"/>
+          <w:sz w:val="24"/>
+          <w:szCs w:val="24"/>
+        </w:rPr>
+      </w:pPr>
+      <w:r>
+        <w:rPr>
+          <w:rFonts w:asciiTheme="majorBidi" w:hAnsiTheme="majorBidi" w:cstheme="majorBidi"/>
+          <w:sz w:val="24"/>
+          <w:szCs w:val="24"/>
+        </w:rPr>
+        <w:tab/>
+        <w:t>Fitur:</w:t>
+      </w:r>
+    </w:p>
+    <w:p>
+      <w:pPr>
+        <w:pStyle w:val="ListParagraph"/>
+        <w:numPr>
+          <w:ilvl w:val="0"/>
+          <w:numId w:val="18"/>
+        </w:numPr>
+        <w:rPr>
+          <w:rFonts w:asciiTheme="majorBidi" w:hAnsiTheme="majorBidi" w:cstheme="majorBidi"/>
+          <w:sz w:val="24"/>
+          <w:szCs w:val="24"/>
+        </w:rPr>
+      </w:pPr>
+      <w:r>
+        <w:rPr>
+          <w:rFonts w:asciiTheme="majorBidi" w:hAnsiTheme="majorBidi" w:cstheme="majorBidi"/>
+          <w:sz w:val="24"/>
+          <w:szCs w:val="24"/>
+        </w:rPr>
+        <w:t>Dashboard Statistik: Menampilkan data pengunjung dalam bentuk grafik, tabel, dan diagram pie (misalnya, jumlah pengunjung per hari, kategori pengunjung).</w:t>
+      </w:r>
+    </w:p>
+    <w:p>
+      <w:pPr>
+        <w:pStyle w:val="ListParagraph"/>
+        <w:numPr>
+          <w:ilvl w:val="0"/>
+          <w:numId w:val="18"/>
+        </w:numPr>
+        <w:rPr>
+          <w:rFonts w:asciiTheme="majorBidi" w:hAnsiTheme="majorBidi" w:cstheme="majorBidi"/>
+          <w:sz w:val="24"/>
+          <w:szCs w:val="24"/>
+        </w:rPr>
+      </w:pPr>
+      <w:r>
+        <w:rPr>
+          <w:rFonts w:asciiTheme="majorBidi" w:hAnsiTheme="majorBidi" w:cstheme="majorBidi"/>
+          <w:sz w:val="24"/>
+          <w:szCs w:val="24"/>
+        </w:rPr>
+        <w:t>Filter dan Sortir Data: Kemampuan untuk memfilter data berdasarkan waktu, kategori, atau jenis acara.</w:t>
+      </w:r>
+    </w:p>
+    <w:p>
+      <w:pPr>
+        <w:pStyle w:val="ListParagraph"/>
+        <w:numPr>
+          <w:ilvl w:val="0"/>
+          <w:numId w:val="18"/>
+        </w:numPr>
+        <w:rPr>
+          <w:rFonts w:asciiTheme="majorBidi" w:hAnsiTheme="majorBidi" w:cstheme="majorBidi"/>
+          <w:sz w:val="24"/>
+          <w:szCs w:val="24"/>
+        </w:rPr>
+      </w:pPr>
+      <w:r>
+        <w:rPr>
+          <w:rFonts w:asciiTheme="majorBidi" w:hAnsiTheme="majorBidi" w:cstheme="majorBidi"/>
+          <w:sz w:val="24"/>
+          <w:szCs w:val="24"/>
+        </w:rPr>
+        <w:t>Laporan Otomatis: Sistem menghasilkan laporan otomatis bulanan/tahunan yang dapat digunakan untuk evaluasi.</w:t>
+      </w:r>
+    </w:p>
+    <w:p>
+      <w:pPr>
+        <w:ind w:left="142" w:firstLine="283"/>
+        <w:rPr>
+          <w:rFonts w:asciiTheme="majorBidi" w:hAnsiTheme="majorBidi" w:cstheme="majorBidi"/>
+          <w:sz w:val="24"/>
+          <w:szCs w:val="24"/>
+        </w:rPr>
+      </w:pPr>
+      <w:r>
+        <w:rPr>
+          <w:rFonts w:asciiTheme="majorBidi" w:hAnsiTheme="majorBidi" w:cstheme="majorBidi"/>
+          <w:sz w:val="24"/>
+          <w:szCs w:val="24"/>
+        </w:rPr>
+        <w:t>5.</w:t>
+      </w:r>
+      <w:r>
+        <w:rPr>
+          <w:rFonts w:asciiTheme="majorBidi" w:hAnsiTheme="majorBidi" w:cstheme="majorBidi"/>
+          <w:sz w:val="24"/>
+          <w:szCs w:val="24"/>
+        </w:rPr>
+        <w:t xml:space="preserve"> </w:t>
+      </w:r>
+      <w:r>
+        <w:rPr>
+          <w:rFonts w:asciiTheme="majorBidi" w:hAnsiTheme="majorBidi" w:cstheme="majorBidi"/>
+          <w:sz w:val="24"/>
+          <w:szCs w:val="24"/>
+        </w:rPr>
+        <w:t>Keamanan Data yang Terjamin</w:t>
+      </w:r>
+    </w:p>
+    <w:p>
+      <w:pPr>
+        <w:ind w:left="142" w:firstLine="283"/>
+        <w:rPr>
+          <w:rFonts w:asciiTheme="majorBidi" w:hAnsiTheme="majorBidi" w:cstheme="majorBidi"/>
+          <w:sz w:val="24"/>
+          <w:szCs w:val="24"/>
+        </w:rPr>
+      </w:pPr>
+      <w:r>
+        <w:rPr>
+          <w:rFonts w:asciiTheme="majorBidi" w:hAnsiTheme="majorBidi" w:cstheme="majorBidi"/>
+          <w:sz w:val="24"/>
+          <w:szCs w:val="24"/>
+        </w:rPr>
+        <w:tab/>
+        <w:t>Fitur:</w:t>
+      </w:r>
+    </w:p>
+    <w:p>
+      <w:pPr>
+        <w:pStyle w:val="ListParagraph"/>
+        <w:numPr>
+          <w:ilvl w:val="0"/>
+          <w:numId w:val="19"/>
+        </w:numPr>
+        <w:rPr>
+          <w:rFonts w:asciiTheme="majorBidi" w:hAnsiTheme="majorBidi" w:cstheme="majorBidi"/>
+          <w:sz w:val="24"/>
+          <w:szCs w:val="24"/>
+        </w:rPr>
+      </w:pPr>
+      <w:r>
+        <w:rPr>
+          <w:rFonts w:asciiTheme="majorBidi" w:hAnsiTheme="majorBidi" w:cstheme="majorBidi"/>
+          <w:sz w:val="24"/>
+          <w:szCs w:val="24"/>
+        </w:rPr>
+        <w:t>Autentikasi Pengguna: Akses sistem dilindungi dengan autentikasi multi-faktor (MFA) untuk administrator.</w:t>
+      </w:r>
+    </w:p>
+    <w:p>
+      <w:pPr>
+        <w:pStyle w:val="ListParagraph"/>
+        <w:numPr>
+          <w:ilvl w:val="0"/>
+          <w:numId w:val="19"/>
+        </w:numPr>
+        <w:rPr>
+          <w:rFonts w:asciiTheme="majorBidi" w:hAnsiTheme="majorBidi" w:cstheme="majorBidi"/>
+          <w:sz w:val="24"/>
+          <w:szCs w:val="24"/>
+        </w:rPr>
+      </w:pPr>
+      <w:r>
+        <w:rPr>
+          <w:rFonts w:asciiTheme="majorBidi" w:hAnsiTheme="majorBidi" w:cstheme="majorBidi"/>
+          <w:sz w:val="24"/>
+          <w:szCs w:val="24"/>
+        </w:rPr>
+        <w:t>Enkripsi Data: Semua data dienkripsi baik saat disimpan maupun dikirimkan melalui jaringan.</w:t>
+      </w:r>
+    </w:p>
+    <w:p>
+      <w:pPr>
+        <w:pStyle w:val="ListParagraph"/>
+        <w:numPr>
+          <w:ilvl w:val="0"/>
+          <w:numId w:val="19"/>
+        </w:numPr>
+        <w:rPr>
+          <w:rFonts w:asciiTheme="majorBidi" w:hAnsiTheme="majorBidi" w:cstheme="majorBidi"/>
+          <w:sz w:val="24"/>
+          <w:szCs w:val="24"/>
+        </w:rPr>
+      </w:pPr>
+      <w:r>
+        <w:rPr>
+          <w:rFonts w:asciiTheme="majorBidi" w:hAnsiTheme="majorBidi" w:cstheme="majorBidi"/>
+          <w:sz w:val="24"/>
+          <w:szCs w:val="24"/>
+        </w:rPr>
+        <w:t>Hak Akses Berlapis: Sistem membatasi akses berdasarkan peran (misalnya, Kepala Sekolah hanya dapat melihat data, administrator/TU dapat mengelola data).</w:t>
+      </w:r>
+    </w:p>
+    <w:p>
+      <w:pPr>
+        <w:ind w:left="142" w:firstLine="283"/>
+        <w:rPr>
+          <w:rFonts w:asciiTheme="majorBidi" w:hAnsiTheme="majorBidi" w:cstheme="majorBidi"/>
+          <w:sz w:val="24"/>
+          <w:szCs w:val="24"/>
+        </w:rPr>
+      </w:pPr>
+      <w:r>
+        <w:rPr>
+          <w:rFonts w:asciiTheme="majorBidi" w:hAnsiTheme="majorBidi" w:cstheme="majorBidi"/>
+          <w:sz w:val="24"/>
+          <w:szCs w:val="24"/>
+        </w:rPr>
+        <w:t>6.</w:t>
+      </w:r>
+      <w:r>
+        <w:rPr>
+          <w:rFonts w:asciiTheme="majorBidi" w:hAnsiTheme="majorBidi" w:cstheme="majorBidi"/>
+          <w:sz w:val="24"/>
+          <w:szCs w:val="24"/>
+        </w:rPr>
+        <w:t xml:space="preserve"> </w:t>
+      </w:r>
+      <w:r>
+        <w:rPr>
+          <w:rFonts w:asciiTheme="majorBidi" w:hAnsiTheme="majorBidi" w:cstheme="majorBidi"/>
+          <w:sz w:val="24"/>
+          <w:szCs w:val="24"/>
+        </w:rPr>
+        <w:t>Ramah Lingkungan</w:t>
+      </w:r>
+    </w:p>
+    <w:p>
+      <w:pPr>
+        <w:ind w:left="142" w:firstLine="283"/>
+        <w:rPr>
+          <w:rFonts w:asciiTheme="majorBidi" w:hAnsiTheme="majorBidi" w:cstheme="majorBidi"/>
+          <w:sz w:val="24"/>
+          <w:szCs w:val="24"/>
+        </w:rPr>
+      </w:pPr>
+      <w:r>
+        <w:rPr>
+          <w:rFonts w:asciiTheme="majorBidi" w:hAnsiTheme="majorBidi" w:cstheme="majorBidi"/>
+          <w:sz w:val="24"/>
+          <w:szCs w:val="24"/>
+        </w:rPr>
+        <w:tab/>
+        <w:t>Fitur:</w:t>
+      </w:r>
+    </w:p>
+    <w:p>
+      <w:pPr>
+        <w:pStyle w:val="ListParagraph"/>
+        <w:numPr>
+          <w:ilvl w:val="0"/>
+          <w:numId w:val="20"/>
+        </w:numPr>
+        <w:rPr>
+          <w:rFonts w:asciiTheme="majorBidi" w:hAnsiTheme="majorBidi" w:cstheme="majorBidi"/>
+          <w:sz w:val="24"/>
+          <w:szCs w:val="24"/>
+        </w:rPr>
+      </w:pPr>
+      <w:r>
+        <w:rPr>
+          <w:rFonts w:asciiTheme="majorBidi" w:hAnsiTheme="majorBidi" w:cstheme="majorBidi"/>
+          <w:sz w:val="24"/>
+          <w:szCs w:val="24"/>
+        </w:rPr>
+        <w:t>Tanpa Kertas: Menghilangkan kebutuhan penggunaan kertas secara total, semua pencatatan dilakukan secara digital.</w:t>
+      </w:r>
+    </w:p>
+    <w:p>
+      <w:pPr>
+        <w:pStyle w:val="ListParagraph"/>
+        <w:numPr>
+          <w:ilvl w:val="0"/>
+          <w:numId w:val="20"/>
+        </w:numPr>
+        <w:rPr>
+          <w:rFonts w:asciiTheme="majorBidi" w:hAnsiTheme="majorBidi" w:cstheme="majorBidi"/>
+          <w:sz w:val="24"/>
+          <w:szCs w:val="24"/>
+        </w:rPr>
+      </w:pPr>
+      <w:r>
+        <w:rPr>
+          <w:rFonts w:asciiTheme="majorBidi" w:hAnsiTheme="majorBidi" w:cstheme="majorBidi"/>
+          <w:sz w:val="24"/>
+          <w:szCs w:val="24"/>
+        </w:rPr>
+        <w:t>Laporan Digital: Semua laporan dan data dapat dibagikan dalam format elektronik, mendukung prinsip keberlanjutan.</w:t>
+      </w:r>
+    </w:p>
+    <w:p>
+      <w:pPr>
+        <w:spacing w:after="0" w:line="240" w:lineRule="auto"/>
+        <w:rPr>
+          <w:rFonts w:asciiTheme="majorBidi" w:hAnsiTheme="majorBidi" w:cstheme="majorBidi"/>
+          <w:sz w:val="24"/>
+          <w:szCs w:val="24"/>
+        </w:rPr>
+      </w:pPr>
+      <w:r>
+        <w:rPr>
+          <w:rFonts w:asciiTheme="majorBidi" w:hAnsiTheme="majorBidi" w:cstheme="majorBidi"/>
+          <w:sz w:val="24"/>
+          <w:szCs w:val="24"/>
+        </w:rPr>
+        <w:br w:type="page"/>
       </w:r>
     </w:p>
     <w:p>
@@ -2952,6 +3316,7 @@
           <w:sz w:val="24"/>
           <w:szCs w:val="24"/>
         </w:rPr>
+        <w:lastRenderedPageBreak/>
         <w:t>Manfaat Web Sekolah</w:t>
       </w:r>
     </w:p>
@@ -2989,34 +3354,14 @@
           <w:szCs w:val="24"/>
         </w:rPr>
       </w:pPr>
-      <w:proofErr w:type="gramStart"/>
-      <w:r>
-        <w:rPr>
-          <w:rFonts w:asciiTheme="majorBidi" w:hAnsiTheme="majorBidi" w:cstheme="majorBidi"/>
-          <w:sz w:val="24"/>
-          <w:szCs w:val="24"/>
-        </w:rPr>
-        <w:t>Website sekolah menjadi media promosi yang dapat memperkenalkan profil, fasilitas, dan keunggulan sekolah kepada masyarakat luas.</w:t>
-      </w:r>
-      <w:proofErr w:type="gramEnd"/>
-      <w:r>
-        <w:rPr>
-          <w:rFonts w:asciiTheme="majorBidi" w:hAnsiTheme="majorBidi" w:cstheme="majorBidi"/>
-          <w:sz w:val="24"/>
-          <w:szCs w:val="24"/>
-        </w:rPr>
-        <w:t xml:space="preserve"> </w:t>
-      </w:r>
-      <w:proofErr w:type="gramStart"/>
-      <w:r>
-        <w:rPr>
-          <w:rFonts w:asciiTheme="majorBidi" w:hAnsiTheme="majorBidi" w:cstheme="majorBidi"/>
-          <w:sz w:val="24"/>
-          <w:szCs w:val="24"/>
-        </w:rPr>
-        <w:t>Melalui halaman profil yang informatif dan menarik, sekolah dapat menunjukkan nilai-nilai dan kelebihannya, sehingga berpotensi meningkatkan minat calon siswa dan orang tua untuk mendaftarkan anak mereka di sekolah tersebut.</w:t>
-      </w:r>
-      <w:proofErr w:type="gramEnd"/>
+      <w:r>
+        <w:rPr>
+          <w:rFonts w:asciiTheme="majorBidi" w:hAnsiTheme="majorBidi" w:cstheme="majorBidi"/>
+          <w:sz w:val="24"/>
+          <w:szCs w:val="24"/>
+        </w:rPr>
+        <w:t>Website sekolah menjadi media promosi yang dapat memperkenalkan profil, fasilitas, dan keunggulan sekolah kepada masyarakat luas. Melalui halaman profil yang informatif dan menarik, sekolah dapat menunjukkan nilai-nilai dan kelebihannya, sehingga berpotensi meningkatkan minat calon siswa dan orang tua untuk mendaftarkan anak mereka di sekolah tersebut.</w:t>
+      </w:r>
     </w:p>
     <w:p>
       <w:pPr>
@@ -3052,50 +3397,13 @@
           <w:szCs w:val="24"/>
         </w:rPr>
       </w:pPr>
-      <w:proofErr w:type="gramStart"/>
-      <w:r>
-        <w:rPr>
-          <w:rFonts w:asciiTheme="majorBidi" w:hAnsiTheme="majorBidi" w:cstheme="majorBidi"/>
-          <w:sz w:val="24"/>
-          <w:szCs w:val="24"/>
-        </w:rPr>
-        <w:t>Website menyediakan akses informasi yang cepat dan merata bagi seluruh siswa.</w:t>
-      </w:r>
-      <w:proofErr w:type="gramEnd"/>
-      <w:r>
-        <w:rPr>
-          <w:rFonts w:asciiTheme="majorBidi" w:hAnsiTheme="majorBidi" w:cstheme="majorBidi"/>
-          <w:sz w:val="24"/>
-          <w:szCs w:val="24"/>
-        </w:rPr>
-        <w:t xml:space="preserve"> </w:t>
-      </w:r>
-      <w:proofErr w:type="gramStart"/>
-      <w:r>
-        <w:rPr>
-          <w:rFonts w:asciiTheme="majorBidi" w:hAnsiTheme="majorBidi" w:cstheme="majorBidi"/>
-          <w:sz w:val="24"/>
-          <w:szCs w:val="24"/>
-        </w:rPr>
-        <w:t>Pengumuman resmi dari pihak sekolah dapat disampaikan secara online, sehingga informasi penting mengenai kegiatan atau perubahan kebijakan dapat diterima dengan segera dan akurat oleh seluruh siswa tanpa harus melalui media komunikasi yang terfragmentasi.</w:t>
-      </w:r>
-      <w:proofErr w:type="gramEnd"/>
-    </w:p>
-    <w:p>
-      <w:pPr>
-        <w:rPr>
-          <w:rFonts w:asciiTheme="majorBidi" w:hAnsiTheme="majorBidi" w:cstheme="majorBidi"/>
-          <w:sz w:val="24"/>
-          <w:szCs w:val="24"/>
-        </w:rPr>
-      </w:pPr>
-      <w:r>
-        <w:rPr>
-          <w:rFonts w:asciiTheme="majorBidi" w:hAnsiTheme="majorBidi" w:cstheme="majorBidi"/>
-          <w:sz w:val="24"/>
-          <w:szCs w:val="24"/>
-        </w:rPr>
-        <w:br w:type="page"/>
+      <w:r>
+        <w:rPr>
+          <w:rFonts w:asciiTheme="majorBidi" w:hAnsiTheme="majorBidi" w:cstheme="majorBidi"/>
+          <w:sz w:val="24"/>
+          <w:szCs w:val="24"/>
+        </w:rPr>
+        <w:t>Website menyediakan akses informasi yang cepat dan merata bagi seluruh siswa. Pengumuman resmi dari pihak sekolah dapat disampaikan secara online, sehingga informasi penting mengenai kegiatan atau perubahan kebijakan dapat diterima dengan segera dan akurat oleh seluruh siswa tanpa harus melalui media komunikasi yang terfragmentasi.</w:t>
       </w:r>
     </w:p>
     <w:p>
@@ -3119,7 +3427,6 @@
           <w:sz w:val="24"/>
           <w:szCs w:val="24"/>
         </w:rPr>
-        <w:lastRenderedPageBreak/>
         <w:t>Transparansi dan Akses Informasi</w:t>
       </w:r>
     </w:p>
@@ -3133,34 +3440,14 @@
           <w:szCs w:val="24"/>
         </w:rPr>
       </w:pPr>
-      <w:proofErr w:type="gramStart"/>
-      <w:r>
-        <w:rPr>
-          <w:rFonts w:asciiTheme="majorBidi" w:hAnsiTheme="majorBidi" w:cstheme="majorBidi"/>
-          <w:sz w:val="24"/>
-          <w:szCs w:val="24"/>
-        </w:rPr>
-        <w:t>Website sekolah memungkinkan orang tua dan masyarakat umum untuk mengetahui program, jadwal, serta kegiatan yang dilaksanakan oleh sekolah dengan mudah.</w:t>
-      </w:r>
-      <w:proofErr w:type="gramEnd"/>
-      <w:r>
-        <w:rPr>
-          <w:rFonts w:asciiTheme="majorBidi" w:hAnsiTheme="majorBidi" w:cstheme="majorBidi"/>
-          <w:sz w:val="24"/>
-          <w:szCs w:val="24"/>
-        </w:rPr>
-        <w:t xml:space="preserve"> </w:t>
-      </w:r>
-      <w:proofErr w:type="gramStart"/>
-      <w:r>
-        <w:rPr>
-          <w:rFonts w:asciiTheme="majorBidi" w:hAnsiTheme="majorBidi" w:cstheme="majorBidi"/>
-          <w:sz w:val="24"/>
-          <w:szCs w:val="24"/>
-        </w:rPr>
-        <w:t>Transparansi dalam penyajian informasi ini dapat meningkatkan kepercayaan masyarakat terhadap sekolah serta mendorong partisipasi mereka dalam kegiatan sekolah.</w:t>
-      </w:r>
-      <w:proofErr w:type="gramEnd"/>
+      <w:r>
+        <w:rPr>
+          <w:rFonts w:asciiTheme="majorBidi" w:hAnsiTheme="majorBidi" w:cstheme="majorBidi"/>
+          <w:sz w:val="24"/>
+          <w:szCs w:val="24"/>
+        </w:rPr>
+        <w:t>Website sekolah memungkinkan orang tua dan masyarakat umum untuk mengetahui program, jadwal, serta kegiatan yang dilaksanakan oleh sekolah dengan mudah. Transparansi dalam penyajian informasi ini dapat meningkatkan kepercayaan masyarakat terhadap sekolah serta mendorong partisipasi mereka dalam kegiatan sekolah.</w:t>
+      </w:r>
     </w:p>
     <w:p>
       <w:pPr>
@@ -3196,52 +3483,14 @@
           <w:szCs w:val="24"/>
         </w:rPr>
       </w:pPr>
-      <w:proofErr w:type="gramStart"/>
-      <w:r>
-        <w:rPr>
-          <w:rFonts w:asciiTheme="majorBidi" w:hAnsiTheme="majorBidi" w:cstheme="majorBidi"/>
-          <w:sz w:val="24"/>
-          <w:szCs w:val="24"/>
-        </w:rPr>
-        <w:t>Website sekolah dapat menyediakan ruang khusus untuk mempublikasikan prestasi akademik maupun non-akademik yang telah diraih siswa dan guru.</w:t>
-      </w:r>
-      <w:proofErr w:type="gramEnd"/>
-      <w:r>
-        <w:rPr>
-          <w:rFonts w:asciiTheme="majorBidi" w:hAnsiTheme="majorBidi" w:cstheme="majorBidi"/>
-          <w:sz w:val="24"/>
-          <w:szCs w:val="24"/>
-        </w:rPr>
-        <w:t xml:space="preserve"> </w:t>
-      </w:r>
-      <w:proofErr w:type="gramStart"/>
-      <w:r>
-        <w:rPr>
-          <w:rFonts w:asciiTheme="majorBidi" w:hAnsiTheme="majorBidi" w:cstheme="majorBidi"/>
-          <w:sz w:val="24"/>
-          <w:szCs w:val="24"/>
-        </w:rPr>
-        <w:t>Selain itu, kegiatan ekstrakurikuler, event, dan program-program sekolah lainnya dapat dipublikasikan melalui galeri atau blog yang terintegrasi di website.</w:t>
-      </w:r>
-      <w:proofErr w:type="gramEnd"/>
-      <w:r>
-        <w:rPr>
-          <w:rFonts w:asciiTheme="majorBidi" w:hAnsiTheme="majorBidi" w:cstheme="majorBidi"/>
-          <w:sz w:val="24"/>
-          <w:szCs w:val="24"/>
-        </w:rPr>
-        <w:t xml:space="preserve"> </w:t>
-      </w:r>
-      <w:proofErr w:type="gramStart"/>
-      <w:r>
-        <w:rPr>
-          <w:rFonts w:asciiTheme="majorBidi" w:hAnsiTheme="majorBidi" w:cstheme="majorBidi"/>
-          <w:sz w:val="24"/>
-          <w:szCs w:val="24"/>
-        </w:rPr>
-        <w:t>Dengan demikian, masyarakat dapat melihat perkembangan dan aktivitas positif yang berlangsung di sekolah, sekaligus meningkatkan kredibilitas dan reputasi sekolah.</w:t>
-      </w:r>
-      <w:proofErr w:type="gramEnd"/>
+      <w:r>
+        <w:rPr>
+          <w:rFonts w:asciiTheme="majorBidi" w:hAnsiTheme="majorBidi" w:cstheme="majorBidi"/>
+          <w:sz w:val="24"/>
+          <w:szCs w:val="24"/>
+        </w:rPr>
+        <w:t>Website sekolah dapat menyediakan ruang khusus untuk mempublikasikan prestasi akademik maupun non-akademik yang telah diraih siswa dan guru. Selain itu, kegiatan ekstrakurikuler, event, dan program-program sekolah lainnya dapat dipublikasikan melalui galeri atau blog yang terintegrasi di website. Dengan demikian, masyarakat dapat melihat perkembangan dan aktivitas positif yang berlangsung di sekolah, sekaligus meningkatkan kredibilitas dan reputasi sekolah.</w:t>
+      </w:r>
     </w:p>
     <w:p>
       <w:pPr>
@@ -3276,23 +3525,13 @@
           <w:szCs w:val="24"/>
         </w:rPr>
       </w:pPr>
-      <w:proofErr w:type="gramStart"/>
-      <w:r>
-        <w:rPr>
-          <w:rFonts w:asciiTheme="majorBidi" w:hAnsiTheme="majorBidi" w:cstheme="majorBidi"/>
-          <w:sz w:val="24"/>
-          <w:szCs w:val="24"/>
-        </w:rPr>
-        <w:t>Website sekolah menyediakan akses terpusat untuk berbagai informasi akademik, termasuk jadwal pelajaran, kalender akademik, dan informasi tugas serta kegiatan.</w:t>
-      </w:r>
-      <w:proofErr w:type="gramEnd"/>
-      <w:r>
-        <w:rPr>
-          <w:rFonts w:asciiTheme="majorBidi" w:hAnsiTheme="majorBidi" w:cstheme="majorBidi"/>
-          <w:sz w:val="24"/>
-          <w:szCs w:val="24"/>
-        </w:rPr>
-        <w:t xml:space="preserve"> Dengan adanya akses yang terstruktur, siswa dan orang tua dapat dengan mudah menemukan informasi yang dibutuhkan untuk mendukung proses pembelajaran, sehingga mendukung efektivitas dan efisiensi komunikasi akademik.</w:t>
+      <w:r>
+        <w:rPr>
+          <w:rFonts w:asciiTheme="majorBidi" w:hAnsiTheme="majorBidi" w:cstheme="majorBidi"/>
+          <w:sz w:val="24"/>
+          <w:szCs w:val="24"/>
+        </w:rPr>
+        <w:t>Website sekolah menyediakan akses terpusat untuk berbagai informasi akademik, termasuk jadwal pelajaran, kalender akademik, dan informasi tugas serta kegiatan. Dengan adanya akses yang terstruktur, siswa dan orang tua dapat dengan mudah menemukan informasi yang dibutuhkan untuk mendukung proses pembelajaran, sehingga mendukung efektivitas dan efisiensi komunikasi akademik.</w:t>
       </w:r>
     </w:p>
     <w:p>
@@ -3311,23 +3550,6 @@
           <w:szCs w:val="24"/>
         </w:rPr>
         <w:t>Tujuan-tujuan tersebut menjadikan website sekolah sebagai platform yang tidak hanya mendukung pengelolaan informasi internal, tetapi juga memperkuat hubungan sekolah dengan orang tua, siswa, dan masyarakat luas dalam upaya menciptakan lingkungan pendidikan yang transparan, efektif, dan terpercaya.</w:t>
-      </w:r>
-    </w:p>
-    <w:p>
-      <w:pPr>
-        <w:rPr>
-          <w:rFonts w:asciiTheme="majorBidi" w:hAnsiTheme="majorBidi" w:cstheme="majorBidi"/>
-          <w:sz w:val="24"/>
-          <w:szCs w:val="24"/>
-        </w:rPr>
-      </w:pPr>
-      <w:r>
-        <w:rPr>
-          <w:rFonts w:asciiTheme="majorBidi" w:hAnsiTheme="majorBidi" w:cstheme="majorBidi"/>
-          <w:sz w:val="24"/>
-          <w:szCs w:val="24"/>
-        </w:rPr>
-        <w:br w:type="page"/>
       </w:r>
     </w:p>
     <w:p>
@@ -3396,18 +3618,8 @@
           <w:sz w:val="24"/>
           <w:szCs w:val="24"/>
         </w:rPr>
-        <w:t xml:space="preserve">Buku tamu digital memungkinkan proses pencatatan pengunjung berlangsung lebih cepat dan efisien. </w:t>
-      </w:r>
-      <w:proofErr w:type="gramStart"/>
-      <w:r>
-        <w:rPr>
-          <w:rFonts w:asciiTheme="majorBidi" w:hAnsiTheme="majorBidi" w:cstheme="majorBidi"/>
-          <w:sz w:val="24"/>
-          <w:szCs w:val="24"/>
-        </w:rPr>
-        <w:t>Pengunjung dapat langsung menginput data melalui perangkat digital, sehingga mengurangi waktu tunggu dan menghindari antrean, terutama saat jumlah pengunjung meningkat pada acara besar.</w:t>
-      </w:r>
-      <w:proofErr w:type="gramEnd"/>
+        <w:t>Buku tamu digital memungkinkan proses pencatatan pengunjung berlangsung lebih cepat dan efisien. Pengunjung dapat langsung menginput data melalui perangkat digital, sehingga mengurangi waktu tunggu dan menghindari antrean, terutama saat jumlah pengunjung meningkat pada acara besar.</w:t>
+      </w:r>
     </w:p>
     <w:p>
       <w:pPr>
@@ -3445,34 +3657,14 @@
           <w:szCs w:val="24"/>
         </w:rPr>
       </w:pPr>
-      <w:proofErr w:type="gramStart"/>
-      <w:r>
-        <w:rPr>
-          <w:rFonts w:asciiTheme="majorBidi" w:hAnsiTheme="majorBidi" w:cstheme="majorBidi"/>
-          <w:sz w:val="24"/>
-          <w:szCs w:val="24"/>
-        </w:rPr>
-        <w:t>Dengan sistem digital, data pengunjung dapat tersimpan secara terstruktur dalam format elektronik, sehingga lebih mudah dikelola dan tidak memerlukan ruang penyimpanan fisik.</w:t>
-      </w:r>
-      <w:proofErr w:type="gramEnd"/>
-      <w:r>
-        <w:rPr>
-          <w:rFonts w:asciiTheme="majorBidi" w:hAnsiTheme="majorBidi" w:cstheme="majorBidi"/>
-          <w:sz w:val="24"/>
-          <w:szCs w:val="24"/>
-        </w:rPr>
-        <w:t xml:space="preserve"> </w:t>
-      </w:r>
-      <w:proofErr w:type="gramStart"/>
-      <w:r>
-        <w:rPr>
-          <w:rFonts w:asciiTheme="majorBidi" w:hAnsiTheme="majorBidi" w:cstheme="majorBidi"/>
-          <w:sz w:val="24"/>
-          <w:szCs w:val="24"/>
-        </w:rPr>
-        <w:t>Pencarian data masa lalu juga dapat dilakukan dengan cepat melalui fitur pencarian, yang menghemat waktu dan meminimalkan risiko kehilangan data.</w:t>
-      </w:r>
-      <w:proofErr w:type="gramEnd"/>
+      <w:r>
+        <w:rPr>
+          <w:rFonts w:asciiTheme="majorBidi" w:hAnsiTheme="majorBidi" w:cstheme="majorBidi"/>
+          <w:sz w:val="24"/>
+          <w:szCs w:val="24"/>
+        </w:rPr>
+        <w:t>Dengan sistem digital, data pengunjung dapat tersimpan secara terstruktur dalam format elektronik, sehingga lebih mudah dikelola dan tidak memerlukan ruang penyimpanan fisik. Pencarian data masa lalu juga dapat dilakukan dengan cepat melalui fitur pencarian, yang menghemat waktu dan meminimalkan risiko kehilangan data.</w:t>
+      </w:r>
     </w:p>
     <w:p>
       <w:pPr>
@@ -3516,25 +3708,7 @@
           <w:sz w:val="24"/>
           <w:szCs w:val="24"/>
         </w:rPr>
-        <w:t xml:space="preserve">Sistem digital mengurangi kemungkinan kesalahan dalam pengisian data karena memungkinkan penggunaan format input yang terstruktur. Data pengunjung </w:t>
-      </w:r>
-      <w:proofErr w:type="gramStart"/>
-      <w:r>
-        <w:rPr>
-          <w:rFonts w:asciiTheme="majorBidi" w:hAnsiTheme="majorBidi" w:cstheme="majorBidi"/>
-          <w:sz w:val="24"/>
-          <w:szCs w:val="24"/>
-        </w:rPr>
-        <w:t>akan</w:t>
-      </w:r>
-      <w:proofErr w:type="gramEnd"/>
-      <w:r>
-        <w:rPr>
-          <w:rFonts w:asciiTheme="majorBidi" w:hAnsiTheme="majorBidi" w:cstheme="majorBidi"/>
-          <w:sz w:val="24"/>
-          <w:szCs w:val="24"/>
-        </w:rPr>
-        <w:t xml:space="preserve"> lebih mudah dibaca dan diproses, sehingga memudahkan petugas sekolah dalam melakukan kompilasi data yang akurat dan rapi.</w:t>
+        <w:t>Sistem digital mengurangi kemungkinan kesalahan dalam pengisian data karena memungkinkan penggunaan format input yang terstruktur. Data pengunjung akan lebih mudah dibaca dan diproses, sehingga memudahkan petugas sekolah dalam melakukan kompilasi data yang akurat dan rapi.</w:t>
       </w:r>
     </w:p>
     <w:p>
@@ -3573,34 +3747,14 @@
           <w:szCs w:val="24"/>
         </w:rPr>
       </w:pPr>
-      <w:proofErr w:type="gramStart"/>
-      <w:r>
-        <w:rPr>
-          <w:rFonts w:asciiTheme="majorBidi" w:hAnsiTheme="majorBidi" w:cstheme="majorBidi"/>
-          <w:sz w:val="24"/>
-          <w:szCs w:val="24"/>
-        </w:rPr>
-        <w:t>Buku tamu digital memungkinkan sekolah melakukan analisis data dengan mudah, seperti menghitung jumlah pengunjung dalam periode tertentu atau mengkategorikan jenis pengunjung berdasarkan kebutuhan sekolah.</w:t>
-      </w:r>
-      <w:proofErr w:type="gramEnd"/>
-      <w:r>
-        <w:rPr>
-          <w:rFonts w:asciiTheme="majorBidi" w:hAnsiTheme="majorBidi" w:cstheme="majorBidi"/>
-          <w:sz w:val="24"/>
-          <w:szCs w:val="24"/>
-        </w:rPr>
-        <w:t xml:space="preserve"> </w:t>
-      </w:r>
-      <w:proofErr w:type="gramStart"/>
-      <w:r>
-        <w:rPr>
-          <w:rFonts w:asciiTheme="majorBidi" w:hAnsiTheme="majorBidi" w:cstheme="majorBidi"/>
-          <w:sz w:val="24"/>
-          <w:szCs w:val="24"/>
-        </w:rPr>
-        <w:t>Fitur ini mendukung pihak sekolah dalam mendapatkan data statistik yang berguna untuk perencanaan dan evaluasi manajemen pengunjung.</w:t>
-      </w:r>
-      <w:proofErr w:type="gramEnd"/>
+      <w:r>
+        <w:rPr>
+          <w:rFonts w:asciiTheme="majorBidi" w:hAnsiTheme="majorBidi" w:cstheme="majorBidi"/>
+          <w:sz w:val="24"/>
+          <w:szCs w:val="24"/>
+        </w:rPr>
+        <w:t>Buku tamu digital memungkinkan sekolah melakukan analisis data dengan mudah, seperti menghitung jumlah pengunjung dalam periode tertentu atau mengkategorikan jenis pengunjung berdasarkan kebutuhan sekolah. Fitur ini mendukung pihak sekolah dalam mendapatkan data statistik yang berguna untuk perencanaan dan evaluasi manajemen pengunjung.</w:t>
+      </w:r>
     </w:p>
     <w:p>
       <w:pPr>
@@ -3644,36 +3798,8 @@
           <w:sz w:val="24"/>
           <w:szCs w:val="24"/>
         </w:rPr>
-        <w:t xml:space="preserve">Buku tamu digital dilengkapi dengan fitur keamanan yang lebih baik untuk melindungi data pengunjung, termasuk informasi sensitif seperti </w:t>
-      </w:r>
-      <w:proofErr w:type="gramStart"/>
-      <w:r>
-        <w:rPr>
-          <w:rFonts w:asciiTheme="majorBidi" w:hAnsiTheme="majorBidi" w:cstheme="majorBidi"/>
-          <w:sz w:val="24"/>
-          <w:szCs w:val="24"/>
-        </w:rPr>
-        <w:t>nama</w:t>
-      </w:r>
-      <w:proofErr w:type="gramEnd"/>
-      <w:r>
-        <w:rPr>
-          <w:rFonts w:asciiTheme="majorBidi" w:hAnsiTheme="majorBidi" w:cstheme="majorBidi"/>
-          <w:sz w:val="24"/>
-          <w:szCs w:val="24"/>
-        </w:rPr>
-        <w:t xml:space="preserve"> dan kontak. </w:t>
-      </w:r>
-      <w:proofErr w:type="gramStart"/>
-      <w:r>
-        <w:rPr>
-          <w:rFonts w:asciiTheme="majorBidi" w:hAnsiTheme="majorBidi" w:cstheme="majorBidi"/>
-          <w:sz w:val="24"/>
-          <w:szCs w:val="24"/>
-        </w:rPr>
-        <w:t>Dengan adanya akses terbatas dan autentikasi, sistem digital menjaga privasi pengunjung dan mencegah akses yang tidak sah terhadap data.</w:t>
-      </w:r>
-      <w:proofErr w:type="gramEnd"/>
+        <w:t>Buku tamu digital dilengkapi dengan fitur keamanan yang lebih baik untuk melindungi data pengunjung, termasuk informasi sensitif seperti nama dan kontak. Dengan adanya akses terbatas dan autentikasi, sistem digital menjaga privasi pengunjung dan mencegah akses yang tidak sah terhadap data.</w:t>
+      </w:r>
     </w:p>
     <w:p>
       <w:pPr>
@@ -3717,36 +3843,8 @@
           <w:sz w:val="24"/>
           <w:szCs w:val="24"/>
         </w:rPr>
-        <w:t xml:space="preserve">Penggunaan sistem digital mengeliminasi kebutuhan </w:t>
-      </w:r>
-      <w:proofErr w:type="gramStart"/>
-      <w:r>
-        <w:rPr>
-          <w:rFonts w:asciiTheme="majorBidi" w:hAnsiTheme="majorBidi" w:cstheme="majorBidi"/>
-          <w:sz w:val="24"/>
-          <w:szCs w:val="24"/>
-        </w:rPr>
-        <w:t>akan</w:t>
-      </w:r>
-      <w:proofErr w:type="gramEnd"/>
-      <w:r>
-        <w:rPr>
-          <w:rFonts w:asciiTheme="majorBidi" w:hAnsiTheme="majorBidi" w:cstheme="majorBidi"/>
-          <w:sz w:val="24"/>
-          <w:szCs w:val="24"/>
-        </w:rPr>
-        <w:t xml:space="preserve"> buku tamu fisik berbahan kertas, yang sejalan dengan prinsip ramah lingkungan. </w:t>
-      </w:r>
-      <w:proofErr w:type="gramStart"/>
-      <w:r>
-        <w:rPr>
-          <w:rFonts w:asciiTheme="majorBidi" w:hAnsiTheme="majorBidi" w:cstheme="majorBidi"/>
-          <w:sz w:val="24"/>
-          <w:szCs w:val="24"/>
-        </w:rPr>
-        <w:t>Pengurangan penggunaan kertas membantu sekolah untuk berkontribusi dalam menjaga keberlanjutan lingkungan dan mengurangi dampak negatif terhadap ekosistem.</w:t>
-      </w:r>
-      <w:proofErr w:type="gramEnd"/>
+        <w:t>Penggunaan sistem digital mengeliminasi kebutuhan akan buku tamu fisik berbahan kertas, yang sejalan dengan prinsip ramah lingkungan. Pengurangan penggunaan kertas membantu sekolah untuk berkontribusi dalam menjaga keberlanjutan lingkungan dan mengurangi dampak negatif terhadap ekosistem.</w:t>
+      </w:r>
     </w:p>
     <w:p>
       <w:pPr>
@@ -3949,7 +4047,7 @@
                     </pic:cNvPicPr>
                   </pic:nvPicPr>
                   <pic:blipFill>
-                    <a:blip r:embed="rId12">
+                    <a:blip r:embed="rId11">
                       <a:extLst>
                         <a:ext uri="{28A0092B-C50C-407E-A947-70E740481C1C}">
                           <a14:useLocalDpi xmlns:a14="http://schemas.microsoft.com/office/drawing/2010/main" val="0"/>
@@ -4034,7 +4132,7 @@
                     <pic:cNvPicPr/>
                   </pic:nvPicPr>
                   <pic:blipFill>
-                    <a:blip r:embed="rId13">
+                    <a:blip r:embed="rId12">
                       <a:extLst>
                         <a:ext uri="{28A0092B-C50C-407E-A947-70E740481C1C}">
                           <a14:useLocalDpi xmlns:a14="http://schemas.microsoft.com/office/drawing/2010/main" val="0"/>
@@ -4198,7 +4296,7 @@
                     </pic:cNvPicPr>
                   </pic:nvPicPr>
                   <pic:blipFill>
-                    <a:blip r:embed="rId14"/>
+                    <a:blip r:embed="rId13"/>
                     <a:stretch>
                       <a:fillRect/>
                     </a:stretch>
@@ -4270,8 +4368,6 @@
           <w:szCs w:val="24"/>
         </w:rPr>
       </w:pPr>
-      <w:bookmarkStart w:id="0" w:name="_GoBack"/>
-      <w:bookmarkEnd w:id="0"/>
       <w:r>
         <w:rPr>
           <w:rFonts w:asciiTheme="majorBidi" w:hAnsiTheme="majorBidi" w:cstheme="majorBidi"/>
@@ -4304,7 +4400,7 @@
                     <pic:cNvPicPr/>
                   </pic:nvPicPr>
                   <pic:blipFill>
-                    <a:blip r:embed="rId15">
+                    <a:blip r:embed="rId14">
                       <a:extLst>
                         <a:ext uri="{28A0092B-C50C-407E-A947-70E740481C1C}">
                           <a14:useLocalDpi xmlns:a14="http://schemas.microsoft.com/office/drawing/2010/main" val="0"/>
@@ -4348,7 +4444,7 @@
 </file>
 
 <file path=word/endnotes.xml><?xml version="1.0" encoding="utf-8"?>
-<w:endnotes xmlns:wpc="http://schemas.microsoft.com/office/word/2010/wordprocessingCanvas" xmlns:mc="http://schemas.openxmlformats.org/markup-compatibility/2006" xmlns:o="urn:schemas-microsoft-com:office:office" xmlns:r="http://schemas.openxmlformats.org/officeDocument/2006/relationships" xmlns:m="http://schemas.openxmlformats.org/officeDocument/2006/math" xmlns:v="urn:schemas-microsoft-com:vml" xmlns:wp14="http://schemas.microsoft.com/office/word/2010/wordprocessingDrawing" xmlns:wp="http://schemas.openxmlformats.org/drawingml/2006/wordprocessingDrawing" xmlns:w10="urn:schemas-microsoft-com:office:word" xmlns:w="http://schemas.openxmlformats.org/wordprocessingml/2006/main" xmlns:w14="http://schemas.microsoft.com/office/word/2010/wordml" xmlns:wpg="http://schemas.microsoft.com/office/word/2010/wordprocessingGroup" xmlns:wpi="http://schemas.microsoft.com/office/word/2010/wordprocessingInk" xmlns:wne="http://schemas.microsoft.com/office/word/2006/wordml" xmlns:wps="http://schemas.microsoft.com/office/word/2010/wordprocessingShape" mc:Ignorable="w14 wp14">
+<w:endnotes xmlns:wpc="http://schemas.microsoft.com/office/word/2010/wordprocessingCanvas" xmlns:cx="http://schemas.microsoft.com/office/drawing/2014/chartex" xmlns:cx1="http://schemas.microsoft.com/office/drawing/2015/9/8/chartex" xmlns:cx2="http://schemas.microsoft.com/office/drawing/2015/10/21/chartex" xmlns:cx3="http://schemas.microsoft.com/office/drawing/2016/5/9/chartex" xmlns:cx4="http://schemas.microsoft.com/office/drawing/2016/5/10/chartex" xmlns:cx5="http://schemas.microsoft.com/office/drawing/2016/5/11/chartex" xmlns:cx6="http://schemas.microsoft.com/office/drawing/2016/5/12/chartex" xmlns:cx7="http://schemas.microsoft.com/office/drawing/2016/5/13/chartex" xmlns:cx8="http://schemas.microsoft.com/office/drawing/2016/5/14/chartex" xmlns:mc="http://schemas.openxmlformats.org/markup-compatibility/2006" xmlns:aink="http://schemas.microsoft.com/office/drawing/2016/ink" xmlns:am3d="http://schemas.microsoft.com/office/drawing/2017/model3d" xmlns:o="urn:schemas-microsoft-com:office:office" xmlns:oel="http://schemas.microsoft.com/office/2019/extlst" xmlns:r="http://schemas.openxmlformats.org/officeDocument/2006/relationships" xmlns:m="http://schemas.openxmlformats.org/officeDocument/2006/math" xmlns:v="urn:schemas-microsoft-com:vml" xmlns:wp14="http://schemas.microsoft.com/office/word/2010/wordprocessingDrawing" xmlns:wp="http://schemas.openxmlformats.org/drawingml/2006/wordprocessingDrawing" xmlns:w10="urn:schemas-microsoft-com:office:word" xmlns:w="http://schemas.openxmlformats.org/wordprocessingml/2006/main" xmlns:w14="http://schemas.microsoft.com/office/word/2010/wordml" xmlns:w15="http://schemas.microsoft.com/office/word/2012/wordml" xmlns:w16cex="http://schemas.microsoft.com/office/word/2018/wordml/cex" xmlns:w16cid="http://schemas.microsoft.com/office/word/2016/wordml/cid" xmlns:w16="http://schemas.microsoft.com/office/word/2018/wordml" xmlns:w16du="http://schemas.microsoft.com/office/word/2023/wordml/word16du" xmlns:w16sdtdh="http://schemas.microsoft.com/office/word/2020/wordml/sdtdatahash" xmlns:w16se="http://schemas.microsoft.com/office/word/2015/wordml/symex" xmlns:wpg="http://schemas.microsoft.com/office/word/2010/wordprocessingGroup" xmlns:wpi="http://schemas.microsoft.com/office/word/2010/wordprocessingInk" xmlns:wne="http://schemas.microsoft.com/office/word/2006/wordml" xmlns:wps="http://schemas.microsoft.com/office/word/2010/wordprocessingShape" mc:Ignorable="w14 w15 w16se w16cid w16 w16cex w16sdtdh w16du wp14">
   <w:endnote w:type="separator" w:id="-1">
     <w:p>
       <w:pPr>
@@ -4373,7 +4469,7 @@
 </file>
 
 <file path=word/footnotes.xml><?xml version="1.0" encoding="utf-8"?>
-<w:footnotes xmlns:wpc="http://schemas.microsoft.com/office/word/2010/wordprocessingCanvas" xmlns:mc="http://schemas.openxmlformats.org/markup-compatibility/2006" xmlns:o="urn:schemas-microsoft-com:office:office" xmlns:r="http://schemas.openxmlformats.org/officeDocument/2006/relationships" xmlns:m="http://schemas.openxmlformats.org/officeDocument/2006/math" xmlns:v="urn:schemas-microsoft-com:vml" xmlns:wp14="http://schemas.microsoft.com/office/word/2010/wordprocessingDrawing" xmlns:wp="http://schemas.openxmlformats.org/drawingml/2006/wordprocessingDrawing" xmlns:w10="urn:schemas-microsoft-com:office:word" xmlns:w="http://schemas.openxmlformats.org/wordprocessingml/2006/main" xmlns:w14="http://schemas.microsoft.com/office/word/2010/wordml" xmlns:wpg="http://schemas.microsoft.com/office/word/2010/wordprocessingGroup" xmlns:wpi="http://schemas.microsoft.com/office/word/2010/wordprocessingInk" xmlns:wne="http://schemas.microsoft.com/office/word/2006/wordml" xmlns:wps="http://schemas.microsoft.com/office/word/2010/wordprocessingShape" mc:Ignorable="w14 wp14">
+<w:footnotes xmlns:wpc="http://schemas.microsoft.com/office/word/2010/wordprocessingCanvas" xmlns:cx="http://schemas.microsoft.com/office/drawing/2014/chartex" xmlns:cx1="http://schemas.microsoft.com/office/drawing/2015/9/8/chartex" xmlns:cx2="http://schemas.microsoft.com/office/drawing/2015/10/21/chartex" xmlns:cx3="http://schemas.microsoft.com/office/drawing/2016/5/9/chartex" xmlns:cx4="http://schemas.microsoft.com/office/drawing/2016/5/10/chartex" xmlns:cx5="http://schemas.microsoft.com/office/drawing/2016/5/11/chartex" xmlns:cx6="http://schemas.microsoft.com/office/drawing/2016/5/12/chartex" xmlns:cx7="http://schemas.microsoft.com/office/drawing/2016/5/13/chartex" xmlns:cx8="http://schemas.microsoft.com/office/drawing/2016/5/14/chartex" xmlns:mc="http://schemas.openxmlformats.org/markup-compatibility/2006" xmlns:aink="http://schemas.microsoft.com/office/drawing/2016/ink" xmlns:am3d="http://schemas.microsoft.com/office/drawing/2017/model3d" xmlns:o="urn:schemas-microsoft-com:office:office" xmlns:oel="http://schemas.microsoft.com/office/2019/extlst" xmlns:r="http://schemas.openxmlformats.org/officeDocument/2006/relationships" xmlns:m="http://schemas.openxmlformats.org/officeDocument/2006/math" xmlns:v="urn:schemas-microsoft-com:vml" xmlns:wp14="http://schemas.microsoft.com/office/word/2010/wordprocessingDrawing" xmlns:wp="http://schemas.openxmlformats.org/drawingml/2006/wordprocessingDrawing" xmlns:w10="urn:schemas-microsoft-com:office:word" xmlns:w="http://schemas.openxmlformats.org/wordprocessingml/2006/main" xmlns:w14="http://schemas.microsoft.com/office/word/2010/wordml" xmlns:w15="http://schemas.microsoft.com/office/word/2012/wordml" xmlns:w16cex="http://schemas.microsoft.com/office/word/2018/wordml/cex" xmlns:w16cid="http://schemas.microsoft.com/office/word/2016/wordml/cid" xmlns:w16="http://schemas.microsoft.com/office/word/2018/wordml" xmlns:w16du="http://schemas.microsoft.com/office/word/2023/wordml/word16du" xmlns:w16sdtdh="http://schemas.microsoft.com/office/word/2020/wordml/sdtdatahash" xmlns:w16se="http://schemas.microsoft.com/office/word/2015/wordml/symex" xmlns:wpg="http://schemas.microsoft.com/office/word/2010/wordprocessingGroup" xmlns:wpi="http://schemas.microsoft.com/office/word/2010/wordprocessingInk" xmlns:wne="http://schemas.microsoft.com/office/word/2006/wordml" xmlns:wps="http://schemas.microsoft.com/office/word/2010/wordprocessingShape" mc:Ignorable="w14 w15 w16se w16cid w16 w16cex w16sdtdh w16du wp14">
   <w:footnote w:type="separator" w:id="-1">
     <w:p>
       <w:pPr>
@@ -4398,8 +4494,234 @@
 </file>
 
 <file path=word/numbering.xml><?xml version="1.0" encoding="utf-8"?>
-<w:numbering xmlns:wpc="http://schemas.microsoft.com/office/word/2010/wordprocessingCanvas" xmlns:mc="http://schemas.openxmlformats.org/markup-compatibility/2006" xmlns:o="urn:schemas-microsoft-com:office:office" xmlns:r="http://schemas.openxmlformats.org/officeDocument/2006/relationships" xmlns:m="http://schemas.openxmlformats.org/officeDocument/2006/math" xmlns:v="urn:schemas-microsoft-com:vml" xmlns:wp14="http://schemas.microsoft.com/office/word/2010/wordprocessingDrawing" xmlns:wp="http://schemas.openxmlformats.org/drawingml/2006/wordprocessingDrawing" xmlns:w10="urn:schemas-microsoft-com:office:word" xmlns:w="http://schemas.openxmlformats.org/wordprocessingml/2006/main" xmlns:w14="http://schemas.microsoft.com/office/word/2010/wordml" xmlns:wpg="http://schemas.microsoft.com/office/word/2010/wordprocessingGroup" xmlns:wpi="http://schemas.microsoft.com/office/word/2010/wordprocessingInk" xmlns:wne="http://schemas.microsoft.com/office/word/2006/wordml" xmlns:wps="http://schemas.microsoft.com/office/word/2010/wordprocessingShape" mc:Ignorable="w14 wp14">
-  <w:abstractNum w:abstractNumId="0">
+<w:numbering xmlns:wpc="http://schemas.microsoft.com/office/word/2010/wordprocessingCanvas" xmlns:cx="http://schemas.microsoft.com/office/drawing/2014/chartex" xmlns:cx1="http://schemas.microsoft.com/office/drawing/2015/9/8/chartex" xmlns:cx2="http://schemas.microsoft.com/office/drawing/2015/10/21/chartex" xmlns:cx3="http://schemas.microsoft.com/office/drawing/2016/5/9/chartex" xmlns:cx4="http://schemas.microsoft.com/office/drawing/2016/5/10/chartex" xmlns:cx5="http://schemas.microsoft.com/office/drawing/2016/5/11/chartex" xmlns:cx6="http://schemas.microsoft.com/office/drawing/2016/5/12/chartex" xmlns:cx7="http://schemas.microsoft.com/office/drawing/2016/5/13/chartex" xmlns:cx8="http://schemas.microsoft.com/office/drawing/2016/5/14/chartex" xmlns:mc="http://schemas.openxmlformats.org/markup-compatibility/2006" xmlns:aink="http://schemas.microsoft.com/office/drawing/2016/ink" xmlns:am3d="http://schemas.microsoft.com/office/drawing/2017/model3d" xmlns:o="urn:schemas-microsoft-com:office:office" xmlns:oel="http://schemas.microsoft.com/office/2019/extlst" xmlns:r="http://schemas.openxmlformats.org/officeDocument/2006/relationships" xmlns:m="http://schemas.openxmlformats.org/officeDocument/2006/math" xmlns:v="urn:schemas-microsoft-com:vml" xmlns:wp14="http://schemas.microsoft.com/office/word/2010/wordprocessingDrawing" xmlns:wp="http://schemas.openxmlformats.org/drawingml/2006/wordprocessingDrawing" xmlns:w10="urn:schemas-microsoft-com:office:word" xmlns:w="http://schemas.openxmlformats.org/wordprocessingml/2006/main" xmlns:w14="http://schemas.microsoft.com/office/word/2010/wordml" xmlns:w15="http://schemas.microsoft.com/office/word/2012/wordml" xmlns:w16cex="http://schemas.microsoft.com/office/word/2018/wordml/cex" xmlns:w16cid="http://schemas.microsoft.com/office/word/2016/wordml/cid" xmlns:w16="http://schemas.microsoft.com/office/word/2018/wordml" xmlns:w16du="http://schemas.microsoft.com/office/word/2023/wordml/word16du" xmlns:w16sdtdh="http://schemas.microsoft.com/office/word/2020/wordml/sdtdatahash" xmlns:w16se="http://schemas.microsoft.com/office/word/2015/wordml/symex" xmlns:wpg="http://schemas.microsoft.com/office/word/2010/wordprocessingGroup" xmlns:wpi="http://schemas.microsoft.com/office/word/2010/wordprocessingInk" xmlns:wne="http://schemas.microsoft.com/office/word/2006/wordml" xmlns:wps="http://schemas.microsoft.com/office/word/2010/wordprocessingShape" mc:Ignorable="w14 w15 w16se w16cid w16 w16cex w16sdtdh w16du wp14">
+  <w:abstractNum w:abstractNumId="0" w15:restartNumberingAfterBreak="0">
+    <w:nsid w:val="00AE3347"/>
+    <w:multiLevelType w:val="hybridMultilevel"/>
+    <w:tmpl w:val="6BD65DAA"/>
+    <w:lvl w:ilvl="0" w:tplc="04090001">
+      <w:start w:val="1"/>
+      <w:numFmt w:val="bullet"/>
+      <w:lvlText w:val=""/>
+      <w:lvlJc w:val="left"/>
+      <w:pPr>
+        <w:ind w:left="1440" w:hanging="360"/>
+      </w:pPr>
+      <w:rPr>
+        <w:rFonts w:ascii="Symbol" w:hAnsi="Symbol" w:hint="default"/>
+      </w:rPr>
+    </w:lvl>
+    <w:lvl w:ilvl="1" w:tplc="04090003" w:tentative="1">
+      <w:start w:val="1"/>
+      <w:numFmt w:val="bullet"/>
+      <w:lvlText w:val="o"/>
+      <w:lvlJc w:val="left"/>
+      <w:pPr>
+        <w:ind w:left="2160" w:hanging="360"/>
+      </w:pPr>
+      <w:rPr>
+        <w:rFonts w:ascii="Courier New" w:hAnsi="Courier New" w:cs="Courier New" w:hint="default"/>
+      </w:rPr>
+    </w:lvl>
+    <w:lvl w:ilvl="2" w:tplc="04090005" w:tentative="1">
+      <w:start w:val="1"/>
+      <w:numFmt w:val="bullet"/>
+      <w:lvlText w:val=""/>
+      <w:lvlJc w:val="left"/>
+      <w:pPr>
+        <w:ind w:left="2880" w:hanging="360"/>
+      </w:pPr>
+      <w:rPr>
+        <w:rFonts w:ascii="Wingdings" w:hAnsi="Wingdings" w:hint="default"/>
+      </w:rPr>
+    </w:lvl>
+    <w:lvl w:ilvl="3" w:tplc="04090001" w:tentative="1">
+      <w:start w:val="1"/>
+      <w:numFmt w:val="bullet"/>
+      <w:lvlText w:val=""/>
+      <w:lvlJc w:val="left"/>
+      <w:pPr>
+        <w:ind w:left="3600" w:hanging="360"/>
+      </w:pPr>
+      <w:rPr>
+        <w:rFonts w:ascii="Symbol" w:hAnsi="Symbol" w:hint="default"/>
+      </w:rPr>
+    </w:lvl>
+    <w:lvl w:ilvl="4" w:tplc="04090003" w:tentative="1">
+      <w:start w:val="1"/>
+      <w:numFmt w:val="bullet"/>
+      <w:lvlText w:val="o"/>
+      <w:lvlJc w:val="left"/>
+      <w:pPr>
+        <w:ind w:left="4320" w:hanging="360"/>
+      </w:pPr>
+      <w:rPr>
+        <w:rFonts w:ascii="Courier New" w:hAnsi="Courier New" w:cs="Courier New" w:hint="default"/>
+      </w:rPr>
+    </w:lvl>
+    <w:lvl w:ilvl="5" w:tplc="04090005" w:tentative="1">
+      <w:start w:val="1"/>
+      <w:numFmt w:val="bullet"/>
+      <w:lvlText w:val=""/>
+      <w:lvlJc w:val="left"/>
+      <w:pPr>
+        <w:ind w:left="5040" w:hanging="360"/>
+      </w:pPr>
+      <w:rPr>
+        <w:rFonts w:ascii="Wingdings" w:hAnsi="Wingdings" w:hint="default"/>
+      </w:rPr>
+    </w:lvl>
+    <w:lvl w:ilvl="6" w:tplc="04090001" w:tentative="1">
+      <w:start w:val="1"/>
+      <w:numFmt w:val="bullet"/>
+      <w:lvlText w:val=""/>
+      <w:lvlJc w:val="left"/>
+      <w:pPr>
+        <w:ind w:left="5760" w:hanging="360"/>
+      </w:pPr>
+      <w:rPr>
+        <w:rFonts w:ascii="Symbol" w:hAnsi="Symbol" w:hint="default"/>
+      </w:rPr>
+    </w:lvl>
+    <w:lvl w:ilvl="7" w:tplc="04090003" w:tentative="1">
+      <w:start w:val="1"/>
+      <w:numFmt w:val="bullet"/>
+      <w:lvlText w:val="o"/>
+      <w:lvlJc w:val="left"/>
+      <w:pPr>
+        <w:ind w:left="6480" w:hanging="360"/>
+      </w:pPr>
+      <w:rPr>
+        <w:rFonts w:ascii="Courier New" w:hAnsi="Courier New" w:cs="Courier New" w:hint="default"/>
+      </w:rPr>
+    </w:lvl>
+    <w:lvl w:ilvl="8" w:tplc="04090005" w:tentative="1">
+      <w:start w:val="1"/>
+      <w:numFmt w:val="bullet"/>
+      <w:lvlText w:val=""/>
+      <w:lvlJc w:val="left"/>
+      <w:pPr>
+        <w:ind w:left="7200" w:hanging="360"/>
+      </w:pPr>
+      <w:rPr>
+        <w:rFonts w:ascii="Wingdings" w:hAnsi="Wingdings" w:hint="default"/>
+      </w:rPr>
+    </w:lvl>
+  </w:abstractNum>
+  <w:abstractNum w:abstractNumId="1" w15:restartNumberingAfterBreak="0">
+    <w:nsid w:val="09BB7692"/>
+    <w:multiLevelType w:val="hybridMultilevel"/>
+    <w:tmpl w:val="F34AE862"/>
+    <w:lvl w:ilvl="0" w:tplc="04090001">
+      <w:start w:val="1"/>
+      <w:numFmt w:val="bullet"/>
+      <w:lvlText w:val=""/>
+      <w:lvlJc w:val="left"/>
+      <w:pPr>
+        <w:ind w:left="1145" w:hanging="360"/>
+      </w:pPr>
+      <w:rPr>
+        <w:rFonts w:ascii="Symbol" w:hAnsi="Symbol" w:hint="default"/>
+      </w:rPr>
+    </w:lvl>
+    <w:lvl w:ilvl="1" w:tplc="04090003" w:tentative="1">
+      <w:start w:val="1"/>
+      <w:numFmt w:val="bullet"/>
+      <w:lvlText w:val="o"/>
+      <w:lvlJc w:val="left"/>
+      <w:pPr>
+        <w:ind w:left="1865" w:hanging="360"/>
+      </w:pPr>
+      <w:rPr>
+        <w:rFonts w:ascii="Courier New" w:hAnsi="Courier New" w:cs="Courier New" w:hint="default"/>
+      </w:rPr>
+    </w:lvl>
+    <w:lvl w:ilvl="2" w:tplc="04090005" w:tentative="1">
+      <w:start w:val="1"/>
+      <w:numFmt w:val="bullet"/>
+      <w:lvlText w:val=""/>
+      <w:lvlJc w:val="left"/>
+      <w:pPr>
+        <w:ind w:left="2585" w:hanging="360"/>
+      </w:pPr>
+      <w:rPr>
+        <w:rFonts w:ascii="Wingdings" w:hAnsi="Wingdings" w:hint="default"/>
+      </w:rPr>
+    </w:lvl>
+    <w:lvl w:ilvl="3" w:tplc="04090001" w:tentative="1">
+      <w:start w:val="1"/>
+      <w:numFmt w:val="bullet"/>
+      <w:lvlText w:val=""/>
+      <w:lvlJc w:val="left"/>
+      <w:pPr>
+        <w:ind w:left="3305" w:hanging="360"/>
+      </w:pPr>
+      <w:rPr>
+        <w:rFonts w:ascii="Symbol" w:hAnsi="Symbol" w:hint="default"/>
+      </w:rPr>
+    </w:lvl>
+    <w:lvl w:ilvl="4" w:tplc="04090003" w:tentative="1">
+      <w:start w:val="1"/>
+      <w:numFmt w:val="bullet"/>
+      <w:lvlText w:val="o"/>
+      <w:lvlJc w:val="left"/>
+      <w:pPr>
+        <w:ind w:left="4025" w:hanging="360"/>
+      </w:pPr>
+      <w:rPr>
+        <w:rFonts w:ascii="Courier New" w:hAnsi="Courier New" w:cs="Courier New" w:hint="default"/>
+      </w:rPr>
+    </w:lvl>
+    <w:lvl w:ilvl="5" w:tplc="04090005" w:tentative="1">
+      <w:start w:val="1"/>
+      <w:numFmt w:val="bullet"/>
+      <w:lvlText w:val=""/>
+      <w:lvlJc w:val="left"/>
+      <w:pPr>
+        <w:ind w:left="4745" w:hanging="360"/>
+      </w:pPr>
+      <w:rPr>
+        <w:rFonts w:ascii="Wingdings" w:hAnsi="Wingdings" w:hint="default"/>
+      </w:rPr>
+    </w:lvl>
+    <w:lvl w:ilvl="6" w:tplc="04090001" w:tentative="1">
+      <w:start w:val="1"/>
+      <w:numFmt w:val="bullet"/>
+      <w:lvlText w:val=""/>
+      <w:lvlJc w:val="left"/>
+      <w:pPr>
+        <w:ind w:left="5465" w:hanging="360"/>
+      </w:pPr>
+      <w:rPr>
+        <w:rFonts w:ascii="Symbol" w:hAnsi="Symbol" w:hint="default"/>
+      </w:rPr>
+    </w:lvl>
+    <w:lvl w:ilvl="7" w:tplc="04090003" w:tentative="1">
+      <w:start w:val="1"/>
+      <w:numFmt w:val="bullet"/>
+      <w:lvlText w:val="o"/>
+      <w:lvlJc w:val="left"/>
+      <w:pPr>
+        <w:ind w:left="6185" w:hanging="360"/>
+      </w:pPr>
+      <w:rPr>
+        <w:rFonts w:ascii="Courier New" w:hAnsi="Courier New" w:cs="Courier New" w:hint="default"/>
+      </w:rPr>
+    </w:lvl>
+    <w:lvl w:ilvl="8" w:tplc="04090005" w:tentative="1">
+      <w:start w:val="1"/>
+      <w:numFmt w:val="bullet"/>
+      <w:lvlText w:val=""/>
+      <w:lvlJc w:val="left"/>
+      <w:pPr>
+        <w:ind w:left="6905" w:hanging="360"/>
+      </w:pPr>
+      <w:rPr>
+        <w:rFonts w:ascii="Wingdings" w:hAnsi="Wingdings" w:hint="default"/>
+      </w:rPr>
+    </w:lvl>
+  </w:abstractNum>
+  <w:abstractNum w:abstractNumId="2" w15:restartNumberingAfterBreak="0">
     <w:nsid w:val="0B557778"/>
     <w:multiLevelType w:val="multilevel"/>
     <w:tmpl w:val="0B557778"/>
@@ -4512,7 +4834,7 @@
       </w:rPr>
     </w:lvl>
   </w:abstractNum>
-  <w:abstractNum w:abstractNumId="1">
+  <w:abstractNum w:abstractNumId="3" w15:restartNumberingAfterBreak="0">
     <w:nsid w:val="142B7580"/>
     <w:multiLevelType w:val="multilevel"/>
     <w:tmpl w:val="142B7580"/>
@@ -4601,7 +4923,7 @@
       </w:pPr>
     </w:lvl>
   </w:abstractNum>
-  <w:abstractNum w:abstractNumId="2">
+  <w:abstractNum w:abstractNumId="4" w15:restartNumberingAfterBreak="0">
     <w:nsid w:val="15E34D3A"/>
     <w:multiLevelType w:val="multilevel"/>
     <w:tmpl w:val="15E34D3A"/>
@@ -4691,7 +5013,7 @@
       </w:pPr>
     </w:lvl>
   </w:abstractNum>
-  <w:abstractNum w:abstractNumId="3">
+  <w:abstractNum w:abstractNumId="5" w15:restartNumberingAfterBreak="0">
     <w:nsid w:val="174724CA"/>
     <w:multiLevelType w:val="multilevel"/>
     <w:tmpl w:val="174724CA"/>
@@ -4780,7 +5102,120 @@
       </w:pPr>
     </w:lvl>
   </w:abstractNum>
-  <w:abstractNum w:abstractNumId="4">
+  <w:abstractNum w:abstractNumId="6" w15:restartNumberingAfterBreak="0">
+    <w:nsid w:val="1D550F68"/>
+    <w:multiLevelType w:val="hybridMultilevel"/>
+    <w:tmpl w:val="562ADAA4"/>
+    <w:lvl w:ilvl="0" w:tplc="04090001">
+      <w:start w:val="1"/>
+      <w:numFmt w:val="bullet"/>
+      <w:lvlText w:val=""/>
+      <w:lvlJc w:val="left"/>
+      <w:pPr>
+        <w:ind w:left="1145" w:hanging="360"/>
+      </w:pPr>
+      <w:rPr>
+        <w:rFonts w:ascii="Symbol" w:hAnsi="Symbol" w:hint="default"/>
+      </w:rPr>
+    </w:lvl>
+    <w:lvl w:ilvl="1" w:tplc="04090003" w:tentative="1">
+      <w:start w:val="1"/>
+      <w:numFmt w:val="bullet"/>
+      <w:lvlText w:val="o"/>
+      <w:lvlJc w:val="left"/>
+      <w:pPr>
+        <w:ind w:left="1865" w:hanging="360"/>
+      </w:pPr>
+      <w:rPr>
+        <w:rFonts w:ascii="Courier New" w:hAnsi="Courier New" w:cs="Courier New" w:hint="default"/>
+      </w:rPr>
+    </w:lvl>
+    <w:lvl w:ilvl="2" w:tplc="04090005" w:tentative="1">
+      <w:start w:val="1"/>
+      <w:numFmt w:val="bullet"/>
+      <w:lvlText w:val=""/>
+      <w:lvlJc w:val="left"/>
+      <w:pPr>
+        <w:ind w:left="2585" w:hanging="360"/>
+      </w:pPr>
+      <w:rPr>
+        <w:rFonts w:ascii="Wingdings" w:hAnsi="Wingdings" w:hint="default"/>
+      </w:rPr>
+    </w:lvl>
+    <w:lvl w:ilvl="3" w:tplc="04090001" w:tentative="1">
+      <w:start w:val="1"/>
+      <w:numFmt w:val="bullet"/>
+      <w:lvlText w:val=""/>
+      <w:lvlJc w:val="left"/>
+      <w:pPr>
+        <w:ind w:left="3305" w:hanging="360"/>
+      </w:pPr>
+      <w:rPr>
+        <w:rFonts w:ascii="Symbol" w:hAnsi="Symbol" w:hint="default"/>
+      </w:rPr>
+    </w:lvl>
+    <w:lvl w:ilvl="4" w:tplc="04090003" w:tentative="1">
+      <w:start w:val="1"/>
+      <w:numFmt w:val="bullet"/>
+      <w:lvlText w:val="o"/>
+      <w:lvlJc w:val="left"/>
+      <w:pPr>
+        <w:ind w:left="4025" w:hanging="360"/>
+      </w:pPr>
+      <w:rPr>
+        <w:rFonts w:ascii="Courier New" w:hAnsi="Courier New" w:cs="Courier New" w:hint="default"/>
+      </w:rPr>
+    </w:lvl>
+    <w:lvl w:ilvl="5" w:tplc="04090005" w:tentative="1">
+      <w:start w:val="1"/>
+      <w:numFmt w:val="bullet"/>
+      <w:lvlText w:val=""/>
+      <w:lvlJc w:val="left"/>
+      <w:pPr>
+        <w:ind w:left="4745" w:hanging="360"/>
+      </w:pPr>
+      <w:rPr>
+        <w:rFonts w:ascii="Wingdings" w:hAnsi="Wingdings" w:hint="default"/>
+      </w:rPr>
+    </w:lvl>
+    <w:lvl w:ilvl="6" w:tplc="04090001" w:tentative="1">
+      <w:start w:val="1"/>
+      <w:numFmt w:val="bullet"/>
+      <w:lvlText w:val=""/>
+      <w:lvlJc w:val="left"/>
+      <w:pPr>
+        <w:ind w:left="5465" w:hanging="360"/>
+      </w:pPr>
+      <w:rPr>
+        <w:rFonts w:ascii="Symbol" w:hAnsi="Symbol" w:hint="default"/>
+      </w:rPr>
+    </w:lvl>
+    <w:lvl w:ilvl="7" w:tplc="04090003" w:tentative="1">
+      <w:start w:val="1"/>
+      <w:numFmt w:val="bullet"/>
+      <w:lvlText w:val="o"/>
+      <w:lvlJc w:val="left"/>
+      <w:pPr>
+        <w:ind w:left="6185" w:hanging="360"/>
+      </w:pPr>
+      <w:rPr>
+        <w:rFonts w:ascii="Courier New" w:hAnsi="Courier New" w:cs="Courier New" w:hint="default"/>
+      </w:rPr>
+    </w:lvl>
+    <w:lvl w:ilvl="8" w:tplc="04090005" w:tentative="1">
+      <w:start w:val="1"/>
+      <w:numFmt w:val="bullet"/>
+      <w:lvlText w:val=""/>
+      <w:lvlJc w:val="left"/>
+      <w:pPr>
+        <w:ind w:left="6905" w:hanging="360"/>
+      </w:pPr>
+      <w:rPr>
+        <w:rFonts w:ascii="Wingdings" w:hAnsi="Wingdings" w:hint="default"/>
+      </w:rPr>
+    </w:lvl>
+  </w:abstractNum>
+  <w:abstractNum w:abstractNumId="7" w15:restartNumberingAfterBreak="0">
     <w:nsid w:val="1E74121E"/>
     <w:multiLevelType w:val="multilevel"/>
     <w:tmpl w:val="1E74121E"/>
@@ -4870,7 +5305,7 @@
       </w:pPr>
     </w:lvl>
   </w:abstractNum>
-  <w:abstractNum w:abstractNumId="5">
+  <w:abstractNum w:abstractNumId="8" w15:restartNumberingAfterBreak="0">
     <w:nsid w:val="26CE5DFC"/>
     <w:multiLevelType w:val="multilevel"/>
     <w:tmpl w:val="26CE5DFC"/>
@@ -4983,7 +5418,7 @@
       </w:pPr>
     </w:lvl>
   </w:abstractNum>
-  <w:abstractNum w:abstractNumId="6">
+  <w:abstractNum w:abstractNumId="9" w15:restartNumberingAfterBreak="0">
     <w:nsid w:val="2A541B8C"/>
     <w:multiLevelType w:val="multilevel"/>
     <w:tmpl w:val="2A541B8C"/>
@@ -5096,7 +5531,7 @@
       </w:rPr>
     </w:lvl>
   </w:abstractNum>
-  <w:abstractNum w:abstractNumId="7">
+  <w:abstractNum w:abstractNumId="10" w15:restartNumberingAfterBreak="0">
     <w:nsid w:val="3445035A"/>
     <w:multiLevelType w:val="multilevel"/>
     <w:tmpl w:val="3445035A"/>
@@ -5182,7 +5617,120 @@
       </w:pPr>
     </w:lvl>
   </w:abstractNum>
-  <w:abstractNum w:abstractNumId="8">
+  <w:abstractNum w:abstractNumId="11" w15:restartNumberingAfterBreak="0">
+    <w:nsid w:val="3ABE53E0"/>
+    <w:multiLevelType w:val="hybridMultilevel"/>
+    <w:tmpl w:val="5E9AD476"/>
+    <w:lvl w:ilvl="0" w:tplc="04090001">
+      <w:start w:val="1"/>
+      <w:numFmt w:val="bullet"/>
+      <w:lvlText w:val=""/>
+      <w:lvlJc w:val="left"/>
+      <w:pPr>
+        <w:ind w:left="1145" w:hanging="360"/>
+      </w:pPr>
+      <w:rPr>
+        <w:rFonts w:ascii="Symbol" w:hAnsi="Symbol" w:hint="default"/>
+      </w:rPr>
+    </w:lvl>
+    <w:lvl w:ilvl="1" w:tplc="04090003" w:tentative="1">
+      <w:start w:val="1"/>
+      <w:numFmt w:val="bullet"/>
+      <w:lvlText w:val="o"/>
+      <w:lvlJc w:val="left"/>
+      <w:pPr>
+        <w:ind w:left="1865" w:hanging="360"/>
+      </w:pPr>
+      <w:rPr>
+        <w:rFonts w:ascii="Courier New" w:hAnsi="Courier New" w:cs="Courier New" w:hint="default"/>
+      </w:rPr>
+    </w:lvl>
+    <w:lvl w:ilvl="2" w:tplc="04090005" w:tentative="1">
+      <w:start w:val="1"/>
+      <w:numFmt w:val="bullet"/>
+      <w:lvlText w:val=""/>
+      <w:lvlJc w:val="left"/>
+      <w:pPr>
+        <w:ind w:left="2585" w:hanging="360"/>
+      </w:pPr>
+      <w:rPr>
+        <w:rFonts w:ascii="Wingdings" w:hAnsi="Wingdings" w:hint="default"/>
+      </w:rPr>
+    </w:lvl>
+    <w:lvl w:ilvl="3" w:tplc="04090001" w:tentative="1">
+      <w:start w:val="1"/>
+      <w:numFmt w:val="bullet"/>
+      <w:lvlText w:val=""/>
+      <w:lvlJc w:val="left"/>
+      <w:pPr>
+        <w:ind w:left="3305" w:hanging="360"/>
+      </w:pPr>
+      <w:rPr>
+        <w:rFonts w:ascii="Symbol" w:hAnsi="Symbol" w:hint="default"/>
+      </w:rPr>
+    </w:lvl>
+    <w:lvl w:ilvl="4" w:tplc="04090003" w:tentative="1">
+      <w:start w:val="1"/>
+      <w:numFmt w:val="bullet"/>
+      <w:lvlText w:val="o"/>
+      <w:lvlJc w:val="left"/>
+      <w:pPr>
+        <w:ind w:left="4025" w:hanging="360"/>
+      </w:pPr>
+      <w:rPr>
+        <w:rFonts w:ascii="Courier New" w:hAnsi="Courier New" w:cs="Courier New" w:hint="default"/>
+      </w:rPr>
+    </w:lvl>
+    <w:lvl w:ilvl="5" w:tplc="04090005" w:tentative="1">
+      <w:start w:val="1"/>
+      <w:numFmt w:val="bullet"/>
+      <w:lvlText w:val=""/>
+      <w:lvlJc w:val="left"/>
+      <w:pPr>
+        <w:ind w:left="4745" w:hanging="360"/>
+      </w:pPr>
+      <w:rPr>
+        <w:rFonts w:ascii="Wingdings" w:hAnsi="Wingdings" w:hint="default"/>
+      </w:rPr>
+    </w:lvl>
+    <w:lvl w:ilvl="6" w:tplc="04090001" w:tentative="1">
+      <w:start w:val="1"/>
+      <w:numFmt w:val="bullet"/>
+      <w:lvlText w:val=""/>
+      <w:lvlJc w:val="left"/>
+      <w:pPr>
+        <w:ind w:left="5465" w:hanging="360"/>
+      </w:pPr>
+      <w:rPr>
+        <w:rFonts w:ascii="Symbol" w:hAnsi="Symbol" w:hint="default"/>
+      </w:rPr>
+    </w:lvl>
+    <w:lvl w:ilvl="7" w:tplc="04090003" w:tentative="1">
+      <w:start w:val="1"/>
+      <w:numFmt w:val="bullet"/>
+      <w:lvlText w:val="o"/>
+      <w:lvlJc w:val="left"/>
+      <w:pPr>
+        <w:ind w:left="6185" w:hanging="360"/>
+      </w:pPr>
+      <w:rPr>
+        <w:rFonts w:ascii="Courier New" w:hAnsi="Courier New" w:cs="Courier New" w:hint="default"/>
+      </w:rPr>
+    </w:lvl>
+    <w:lvl w:ilvl="8" w:tplc="04090005" w:tentative="1">
+      <w:start w:val="1"/>
+      <w:numFmt w:val="bullet"/>
+      <w:lvlText w:val=""/>
+      <w:lvlJc w:val="left"/>
+      <w:pPr>
+        <w:ind w:left="6905" w:hanging="360"/>
+      </w:pPr>
+      <w:rPr>
+        <w:rFonts w:ascii="Wingdings" w:hAnsi="Wingdings" w:hint="default"/>
+      </w:rPr>
+    </w:lvl>
+  </w:abstractNum>
+  <w:abstractNum w:abstractNumId="12" w15:restartNumberingAfterBreak="0">
     <w:nsid w:val="48924D54"/>
     <w:multiLevelType w:val="multilevel"/>
     <w:tmpl w:val="48924D54"/>
@@ -5268,7 +5816,120 @@
       </w:pPr>
     </w:lvl>
   </w:abstractNum>
-  <w:abstractNum w:abstractNumId="9">
+  <w:abstractNum w:abstractNumId="13" w15:restartNumberingAfterBreak="0">
+    <w:nsid w:val="508D76CC"/>
+    <w:multiLevelType w:val="hybridMultilevel"/>
+    <w:tmpl w:val="3F02974A"/>
+    <w:lvl w:ilvl="0" w:tplc="04090001">
+      <w:start w:val="1"/>
+      <w:numFmt w:val="bullet"/>
+      <w:lvlText w:val=""/>
+      <w:lvlJc w:val="left"/>
+      <w:pPr>
+        <w:ind w:left="1145" w:hanging="360"/>
+      </w:pPr>
+      <w:rPr>
+        <w:rFonts w:ascii="Symbol" w:hAnsi="Symbol" w:hint="default"/>
+      </w:rPr>
+    </w:lvl>
+    <w:lvl w:ilvl="1" w:tplc="04090003" w:tentative="1">
+      <w:start w:val="1"/>
+      <w:numFmt w:val="bullet"/>
+      <w:lvlText w:val="o"/>
+      <w:lvlJc w:val="left"/>
+      <w:pPr>
+        <w:ind w:left="1865" w:hanging="360"/>
+      </w:pPr>
+      <w:rPr>
+        <w:rFonts w:ascii="Courier New" w:hAnsi="Courier New" w:cs="Courier New" w:hint="default"/>
+      </w:rPr>
+    </w:lvl>
+    <w:lvl w:ilvl="2" w:tplc="04090005" w:tentative="1">
+      <w:start w:val="1"/>
+      <w:numFmt w:val="bullet"/>
+      <w:lvlText w:val=""/>
+      <w:lvlJc w:val="left"/>
+      <w:pPr>
+        <w:ind w:left="2585" w:hanging="360"/>
+      </w:pPr>
+      <w:rPr>
+        <w:rFonts w:ascii="Wingdings" w:hAnsi="Wingdings" w:hint="default"/>
+      </w:rPr>
+    </w:lvl>
+    <w:lvl w:ilvl="3" w:tplc="04090001" w:tentative="1">
+      <w:start w:val="1"/>
+      <w:numFmt w:val="bullet"/>
+      <w:lvlText w:val=""/>
+      <w:lvlJc w:val="left"/>
+      <w:pPr>
+        <w:ind w:left="3305" w:hanging="360"/>
+      </w:pPr>
+      <w:rPr>
+        <w:rFonts w:ascii="Symbol" w:hAnsi="Symbol" w:hint="default"/>
+      </w:rPr>
+    </w:lvl>
+    <w:lvl w:ilvl="4" w:tplc="04090003" w:tentative="1">
+      <w:start w:val="1"/>
+      <w:numFmt w:val="bullet"/>
+      <w:lvlText w:val="o"/>
+      <w:lvlJc w:val="left"/>
+      <w:pPr>
+        <w:ind w:left="4025" w:hanging="360"/>
+      </w:pPr>
+      <w:rPr>
+        <w:rFonts w:ascii="Courier New" w:hAnsi="Courier New" w:cs="Courier New" w:hint="default"/>
+      </w:rPr>
+    </w:lvl>
+    <w:lvl w:ilvl="5" w:tplc="04090005" w:tentative="1">
+      <w:start w:val="1"/>
+      <w:numFmt w:val="bullet"/>
+      <w:lvlText w:val=""/>
+      <w:lvlJc w:val="left"/>
+      <w:pPr>
+        <w:ind w:left="4745" w:hanging="360"/>
+      </w:pPr>
+      <w:rPr>
+        <w:rFonts w:ascii="Wingdings" w:hAnsi="Wingdings" w:hint="default"/>
+      </w:rPr>
+    </w:lvl>
+    <w:lvl w:ilvl="6" w:tplc="04090001" w:tentative="1">
+      <w:start w:val="1"/>
+      <w:numFmt w:val="bullet"/>
+      <w:lvlText w:val=""/>
+      <w:lvlJc w:val="left"/>
+      <w:pPr>
+        <w:ind w:left="5465" w:hanging="360"/>
+      </w:pPr>
+      <w:rPr>
+        <w:rFonts w:ascii="Symbol" w:hAnsi="Symbol" w:hint="default"/>
+      </w:rPr>
+    </w:lvl>
+    <w:lvl w:ilvl="7" w:tplc="04090003" w:tentative="1">
+      <w:start w:val="1"/>
+      <w:numFmt w:val="bullet"/>
+      <w:lvlText w:val="o"/>
+      <w:lvlJc w:val="left"/>
+      <w:pPr>
+        <w:ind w:left="6185" w:hanging="360"/>
+      </w:pPr>
+      <w:rPr>
+        <w:rFonts w:ascii="Courier New" w:hAnsi="Courier New" w:cs="Courier New" w:hint="default"/>
+      </w:rPr>
+    </w:lvl>
+    <w:lvl w:ilvl="8" w:tplc="04090005" w:tentative="1">
+      <w:start w:val="1"/>
+      <w:numFmt w:val="bullet"/>
+      <w:lvlText w:val=""/>
+      <w:lvlJc w:val="left"/>
+      <w:pPr>
+        <w:ind w:left="6905" w:hanging="360"/>
+      </w:pPr>
+      <w:rPr>
+        <w:rFonts w:ascii="Wingdings" w:hAnsi="Wingdings" w:hint="default"/>
+      </w:rPr>
+    </w:lvl>
+  </w:abstractNum>
+  <w:abstractNum w:abstractNumId="14" w15:restartNumberingAfterBreak="0">
     <w:nsid w:val="556D7716"/>
     <w:multiLevelType w:val="multilevel"/>
     <w:tmpl w:val="556D7716"/>
@@ -5381,7 +6042,7 @@
       </w:pPr>
     </w:lvl>
   </w:abstractNum>
-  <w:abstractNum w:abstractNumId="10">
+  <w:abstractNum w:abstractNumId="15" w15:restartNumberingAfterBreak="0">
     <w:nsid w:val="5ADC029A"/>
     <w:multiLevelType w:val="multilevel"/>
     <w:tmpl w:val="5ADC029A"/>
@@ -5470,7 +6131,7 @@
       </w:pPr>
     </w:lvl>
   </w:abstractNum>
-  <w:abstractNum w:abstractNumId="11">
+  <w:abstractNum w:abstractNumId="16" w15:restartNumberingAfterBreak="0">
     <w:nsid w:val="66307BF0"/>
     <w:multiLevelType w:val="multilevel"/>
     <w:tmpl w:val="66307BF0"/>
@@ -5559,7 +6220,120 @@
       </w:pPr>
     </w:lvl>
   </w:abstractNum>
-  <w:abstractNum w:abstractNumId="12">
+  <w:abstractNum w:abstractNumId="17" w15:restartNumberingAfterBreak="0">
+    <w:nsid w:val="6C3278FE"/>
+    <w:multiLevelType w:val="hybridMultilevel"/>
+    <w:tmpl w:val="F52E7A0C"/>
+    <w:lvl w:ilvl="0" w:tplc="04090001">
+      <w:start w:val="1"/>
+      <w:numFmt w:val="bullet"/>
+      <w:lvlText w:val=""/>
+      <w:lvlJc w:val="left"/>
+      <w:pPr>
+        <w:ind w:left="1145" w:hanging="360"/>
+      </w:pPr>
+      <w:rPr>
+        <w:rFonts w:ascii="Symbol" w:hAnsi="Symbol" w:hint="default"/>
+      </w:rPr>
+    </w:lvl>
+    <w:lvl w:ilvl="1" w:tplc="04090003" w:tentative="1">
+      <w:start w:val="1"/>
+      <w:numFmt w:val="bullet"/>
+      <w:lvlText w:val="o"/>
+      <w:lvlJc w:val="left"/>
+      <w:pPr>
+        <w:ind w:left="1865" w:hanging="360"/>
+      </w:pPr>
+      <w:rPr>
+        <w:rFonts w:ascii="Courier New" w:hAnsi="Courier New" w:cs="Courier New" w:hint="default"/>
+      </w:rPr>
+    </w:lvl>
+    <w:lvl w:ilvl="2" w:tplc="04090005" w:tentative="1">
+      <w:start w:val="1"/>
+      <w:numFmt w:val="bullet"/>
+      <w:lvlText w:val=""/>
+      <w:lvlJc w:val="left"/>
+      <w:pPr>
+        <w:ind w:left="2585" w:hanging="360"/>
+      </w:pPr>
+      <w:rPr>
+        <w:rFonts w:ascii="Wingdings" w:hAnsi="Wingdings" w:hint="default"/>
+      </w:rPr>
+    </w:lvl>
+    <w:lvl w:ilvl="3" w:tplc="04090001" w:tentative="1">
+      <w:start w:val="1"/>
+      <w:numFmt w:val="bullet"/>
+      <w:lvlText w:val=""/>
+      <w:lvlJc w:val="left"/>
+      <w:pPr>
+        <w:ind w:left="3305" w:hanging="360"/>
+      </w:pPr>
+      <w:rPr>
+        <w:rFonts w:ascii="Symbol" w:hAnsi="Symbol" w:hint="default"/>
+      </w:rPr>
+    </w:lvl>
+    <w:lvl w:ilvl="4" w:tplc="04090003" w:tentative="1">
+      <w:start w:val="1"/>
+      <w:numFmt w:val="bullet"/>
+      <w:lvlText w:val="o"/>
+      <w:lvlJc w:val="left"/>
+      <w:pPr>
+        <w:ind w:left="4025" w:hanging="360"/>
+      </w:pPr>
+      <w:rPr>
+        <w:rFonts w:ascii="Courier New" w:hAnsi="Courier New" w:cs="Courier New" w:hint="default"/>
+      </w:rPr>
+    </w:lvl>
+    <w:lvl w:ilvl="5" w:tplc="04090005" w:tentative="1">
+      <w:start w:val="1"/>
+      <w:numFmt w:val="bullet"/>
+      <w:lvlText w:val=""/>
+      <w:lvlJc w:val="left"/>
+      <w:pPr>
+        <w:ind w:left="4745" w:hanging="360"/>
+      </w:pPr>
+      <w:rPr>
+        <w:rFonts w:ascii="Wingdings" w:hAnsi="Wingdings" w:hint="default"/>
+      </w:rPr>
+    </w:lvl>
+    <w:lvl w:ilvl="6" w:tplc="04090001" w:tentative="1">
+      <w:start w:val="1"/>
+      <w:numFmt w:val="bullet"/>
+      <w:lvlText w:val=""/>
+      <w:lvlJc w:val="left"/>
+      <w:pPr>
+        <w:ind w:left="5465" w:hanging="360"/>
+      </w:pPr>
+      <w:rPr>
+        <w:rFonts w:ascii="Symbol" w:hAnsi="Symbol" w:hint="default"/>
+      </w:rPr>
+    </w:lvl>
+    <w:lvl w:ilvl="7" w:tplc="04090003" w:tentative="1">
+      <w:start w:val="1"/>
+      <w:numFmt w:val="bullet"/>
+      <w:lvlText w:val="o"/>
+      <w:lvlJc w:val="left"/>
+      <w:pPr>
+        <w:ind w:left="6185" w:hanging="360"/>
+      </w:pPr>
+      <w:rPr>
+        <w:rFonts w:ascii="Courier New" w:hAnsi="Courier New" w:cs="Courier New" w:hint="default"/>
+      </w:rPr>
+    </w:lvl>
+    <w:lvl w:ilvl="8" w:tplc="04090005" w:tentative="1">
+      <w:start w:val="1"/>
+      <w:numFmt w:val="bullet"/>
+      <w:lvlText w:val=""/>
+      <w:lvlJc w:val="left"/>
+      <w:pPr>
+        <w:ind w:left="6905" w:hanging="360"/>
+      </w:pPr>
+      <w:rPr>
+        <w:rFonts w:ascii="Wingdings" w:hAnsi="Wingdings" w:hint="default"/>
+      </w:rPr>
+    </w:lvl>
+  </w:abstractNum>
+  <w:abstractNum w:abstractNumId="18" w15:restartNumberingAfterBreak="0">
     <w:nsid w:val="6CA0172C"/>
     <w:multiLevelType w:val="multilevel"/>
     <w:tmpl w:val="6CA0172C"/>
@@ -5645,7 +6419,7 @@
       </w:pPr>
     </w:lvl>
   </w:abstractNum>
-  <w:abstractNum w:abstractNumId="13">
+  <w:abstractNum w:abstractNumId="19" w15:restartNumberingAfterBreak="0">
     <w:nsid w:val="798A0102"/>
     <w:multiLevelType w:val="multilevel"/>
     <w:tmpl w:val="798A0102"/>
@@ -5758,53 +6532,71 @@
       </w:pPr>
     </w:lvl>
   </w:abstractNum>
-  <w:num w:numId="1">
+  <w:num w:numId="1" w16cid:durableId="290551486">
+    <w:abstractNumId w:val="2"/>
+  </w:num>
+  <w:num w:numId="2" w16cid:durableId="147484255">
+    <w:abstractNumId w:val="12"/>
+  </w:num>
+  <w:num w:numId="3" w16cid:durableId="176847275">
+    <w:abstractNumId w:val="9"/>
+  </w:num>
+  <w:num w:numId="4" w16cid:durableId="172889593">
+    <w:abstractNumId w:val="4"/>
+  </w:num>
+  <w:num w:numId="5" w16cid:durableId="1052390179">
+    <w:abstractNumId w:val="5"/>
+  </w:num>
+  <w:num w:numId="6" w16cid:durableId="922959421">
+    <w:abstractNumId w:val="7"/>
+  </w:num>
+  <w:num w:numId="7" w16cid:durableId="1525947085">
+    <w:abstractNumId w:val="15"/>
+  </w:num>
+  <w:num w:numId="8" w16cid:durableId="322199599">
+    <w:abstractNumId w:val="16"/>
+  </w:num>
+  <w:num w:numId="9" w16cid:durableId="568001345">
+    <w:abstractNumId w:val="3"/>
+  </w:num>
+  <w:num w:numId="10" w16cid:durableId="2130196236">
+    <w:abstractNumId w:val="18"/>
+  </w:num>
+  <w:num w:numId="11" w16cid:durableId="379716179">
+    <w:abstractNumId w:val="10"/>
+  </w:num>
+  <w:num w:numId="12" w16cid:durableId="524909558">
+    <w:abstractNumId w:val="19"/>
+  </w:num>
+  <w:num w:numId="13" w16cid:durableId="78216366">
+    <w:abstractNumId w:val="8"/>
+  </w:num>
+  <w:num w:numId="14" w16cid:durableId="1195268474">
+    <w:abstractNumId w:val="14"/>
+  </w:num>
+  <w:num w:numId="15" w16cid:durableId="514343015">
     <w:abstractNumId w:val="0"/>
   </w:num>
-  <w:num w:numId="2">
-    <w:abstractNumId w:val="8"/>
-  </w:num>
-  <w:num w:numId="3">
+  <w:num w:numId="16" w16cid:durableId="918559208">
     <w:abstractNumId w:val="6"/>
   </w:num>
-  <w:num w:numId="4">
-    <w:abstractNumId w:val="2"/>
+  <w:num w:numId="17" w16cid:durableId="1069577393">
+    <w:abstractNumId w:val="17"/>
   </w:num>
-  <w:num w:numId="5">
-    <w:abstractNumId w:val="3"/>
+  <w:num w:numId="18" w16cid:durableId="690492039">
+    <w:abstractNumId w:val="1"/>
   </w:num>
-  <w:num w:numId="6">
-    <w:abstractNumId w:val="4"/>
-  </w:num>
-  <w:num w:numId="7">
-    <w:abstractNumId w:val="10"/>
-  </w:num>
-  <w:num w:numId="8">
+  <w:num w:numId="19" w16cid:durableId="1775589102">
     <w:abstractNumId w:val="11"/>
   </w:num>
-  <w:num w:numId="9">
-    <w:abstractNumId w:val="1"/>
-  </w:num>
-  <w:num w:numId="10">
-    <w:abstractNumId w:val="12"/>
-  </w:num>
-  <w:num w:numId="11">
-    <w:abstractNumId w:val="7"/>
-  </w:num>
-  <w:num w:numId="12">
+  <w:num w:numId="20" w16cid:durableId="524371627">
     <w:abstractNumId w:val="13"/>
-  </w:num>
-  <w:num w:numId="13">
-    <w:abstractNumId w:val="5"/>
-  </w:num>
-  <w:num w:numId="14">
-    <w:abstractNumId w:val="9"/>
   </w:num>
 </w:numbering>
 </file>
 
 <file path=word/styles.xml><?xml version="1.0" encoding="utf-8"?>
-<w:styles xmlns:mc="http://schemas.openxmlformats.org/markup-compatibility/2006" xmlns:r="http://schemas.openxmlformats.org/officeDocument/2006/relationships" xmlns:w="http://schemas.openxmlformats.org/wordprocessingml/2006/main" xmlns:w14="http://schemas.microsoft.com/office/word/2010/wordml" mc:Ignorable="w14">
+<w:styles xmlns:mc="http://schemas.openxmlformats.org/markup-compatibility/2006" xmlns:r="http://schemas.openxmlformats.org/officeDocument/2006/relationships" xmlns:w="http://schemas.openxmlformats.org/wordprocessingml/2006/main" xmlns:w14="http://schemas.microsoft.com/office/word/2010/wordml" xmlns:w15="http://schemas.microsoft.com/office/word/2012/wordml" xmlns:w16cex="http://schemas.microsoft.com/office/word/2018/wordml/cex" xmlns:w16cid="http://schemas.microsoft.com/office/word/2016/wordml/cid" xmlns:w16="http://schemas.microsoft.com/office/word/2018/wordml" xmlns:w16du="http://schemas.microsoft.com/office/word/2023/wordml/word16du" xmlns:w16sdtdh="http://schemas.microsoft.com/office/word/2020/wordml/sdtdatahash" xmlns:w16se="http://schemas.microsoft.com/office/word/2015/wordml/symex" mc:Ignorable="w14 w15 w16se w16cid w16 w16cex w16sdtdh w16du">
   <w:docDefaults>
     <w:rPrDefault>
       <w:rPr>
@@ -5814,145 +6606,380 @@
     </w:rPrDefault>
     <w:pPrDefault/>
   </w:docDefaults>
-  <w:latentStyles w:defLockedState="0" w:defUIPriority="99" w:defSemiHidden="1" w:defUnhideWhenUsed="1" w:defQFormat="0" w:count="267">
-    <w:lsdException w:name="Normal" w:semiHidden="0" w:uiPriority="0" w:unhideWhenUsed="0" w:qFormat="1"/>
-    <w:lsdException w:name="heading 1" w:semiHidden="0" w:uiPriority="9" w:unhideWhenUsed="0" w:qFormat="1"/>
-    <w:lsdException w:name="heading 2" w:uiPriority="9" w:qFormat="1"/>
-    <w:lsdException w:name="heading 3" w:uiPriority="9" w:qFormat="1"/>
-    <w:lsdException w:name="heading 4" w:uiPriority="9" w:qFormat="1"/>
-    <w:lsdException w:name="heading 5" w:uiPriority="9" w:qFormat="1"/>
-    <w:lsdException w:name="heading 6" w:uiPriority="9" w:qFormat="1"/>
-    <w:lsdException w:name="heading 7" w:uiPriority="9" w:qFormat="1"/>
-    <w:lsdException w:name="heading 8" w:uiPriority="9" w:qFormat="1"/>
-    <w:lsdException w:name="heading 9" w:uiPriority="9" w:qFormat="1"/>
-    <w:lsdException w:name="toc 1" w:uiPriority="39"/>
-    <w:lsdException w:name="toc 2" w:uiPriority="39"/>
-    <w:lsdException w:name="toc 3" w:uiPriority="39"/>
-    <w:lsdException w:name="toc 4" w:uiPriority="39"/>
-    <w:lsdException w:name="toc 5" w:uiPriority="39"/>
-    <w:lsdException w:name="toc 6" w:uiPriority="39"/>
-    <w:lsdException w:name="toc 7" w:uiPriority="39"/>
-    <w:lsdException w:name="toc 8" w:uiPriority="39"/>
-    <w:lsdException w:name="toc 9" w:uiPriority="39"/>
-    <w:lsdException w:name="caption" w:uiPriority="35" w:qFormat="1"/>
-    <w:lsdException w:name="Title" w:semiHidden="0" w:uiPriority="10" w:unhideWhenUsed="0" w:qFormat="1"/>
-    <w:lsdException w:name="Default Paragraph Font" w:uiPriority="1"/>
-    <w:lsdException w:name="Subtitle" w:semiHidden="0" w:uiPriority="11" w:unhideWhenUsed="0" w:qFormat="1"/>
-    <w:lsdException w:name="Strong" w:semiHidden="0" w:uiPriority="22" w:unhideWhenUsed="0" w:qFormat="1"/>
-    <w:lsdException w:name="Emphasis" w:semiHidden="0" w:uiPriority="20" w:unhideWhenUsed="0" w:qFormat="1"/>
-    <w:lsdException w:name="Normal Table" w:qFormat="1"/>
-    <w:lsdException w:name="Table Grid" w:semiHidden="0" w:uiPriority="39" w:unhideWhenUsed="0"/>
-    <w:lsdException w:name="Placeholder Text" w:unhideWhenUsed="0"/>
-    <w:lsdException w:name="No Spacing" w:semiHidden="0" w:unhideWhenUsed="0"/>
-    <w:lsdException w:name="Light Shading" w:semiHidden="0" w:uiPriority="60" w:unhideWhenUsed="0"/>
-    <w:lsdException w:name="Light List" w:semiHidden="0" w:uiPriority="61" w:unhideWhenUsed="0"/>
-    <w:lsdException w:name="Light Grid" w:semiHidden="0" w:uiPriority="62" w:unhideWhenUsed="0"/>
-    <w:lsdException w:name="Medium Shading 1" w:semiHidden="0" w:uiPriority="63" w:unhideWhenUsed="0"/>
-    <w:lsdException w:name="Medium Shading 2" w:semiHidden="0" w:uiPriority="64" w:unhideWhenUsed="0"/>
-    <w:lsdException w:name="Medium List 1" w:semiHidden="0" w:uiPriority="65" w:unhideWhenUsed="0"/>
-    <w:lsdException w:name="Medium List 2" w:semiHidden="0" w:uiPriority="66" w:unhideWhenUsed="0"/>
-    <w:lsdException w:name="Medium Grid 1" w:semiHidden="0" w:uiPriority="67" w:unhideWhenUsed="0"/>
-    <w:lsdException w:name="Medium Grid 2" w:semiHidden="0" w:uiPriority="68" w:unhideWhenUsed="0"/>
-    <w:lsdException w:name="Medium Grid 3" w:semiHidden="0" w:uiPriority="69" w:unhideWhenUsed="0"/>
-    <w:lsdException w:name="Dark List" w:semiHidden="0" w:uiPriority="70" w:unhideWhenUsed="0"/>
-    <w:lsdException w:name="Colorful Shading" w:semiHidden="0" w:uiPriority="71" w:unhideWhenUsed="0"/>
-    <w:lsdException w:name="Colorful List" w:semiHidden="0" w:uiPriority="72" w:unhideWhenUsed="0"/>
-    <w:lsdException w:name="Colorful Grid" w:semiHidden="0" w:uiPriority="73" w:unhideWhenUsed="0"/>
-    <w:lsdException w:name="Light Shading Accent 1" w:semiHidden="0" w:uiPriority="60" w:unhideWhenUsed="0"/>
-    <w:lsdException w:name="Light List Accent 1" w:semiHidden="0" w:uiPriority="61" w:unhideWhenUsed="0"/>
-    <w:lsdException w:name="Light Grid Accent 1" w:semiHidden="0" w:uiPriority="62" w:unhideWhenUsed="0"/>
-    <w:lsdException w:name="Medium Shading 1 Accent 1" w:semiHidden="0" w:uiPriority="63" w:unhideWhenUsed="0"/>
-    <w:lsdException w:name="Medium Shading 2 Accent 1" w:semiHidden="0" w:uiPriority="64" w:unhideWhenUsed="0"/>
-    <w:lsdException w:name="Medium List 1 Accent 1" w:semiHidden="0" w:uiPriority="65" w:unhideWhenUsed="0"/>
-    <w:lsdException w:name="Revision" w:unhideWhenUsed="0"/>
-    <w:lsdException w:name="List Paragraph" w:semiHidden="0" w:uiPriority="34" w:unhideWhenUsed="0" w:qFormat="1"/>
-    <w:lsdException w:name="Quote" w:semiHidden="0" w:unhideWhenUsed="0"/>
-    <w:lsdException w:name="Intense Quote" w:semiHidden="0" w:unhideWhenUsed="0"/>
-    <w:lsdException w:name="Medium List 2 Accent 1" w:semiHidden="0" w:uiPriority="66" w:unhideWhenUsed="0"/>
-    <w:lsdException w:name="Medium Grid 1 Accent 1" w:semiHidden="0" w:uiPriority="67" w:unhideWhenUsed="0"/>
-    <w:lsdException w:name="Medium Grid 2 Accent 1" w:semiHidden="0" w:uiPriority="68" w:unhideWhenUsed="0"/>
-    <w:lsdException w:name="Medium Grid 3 Accent 1" w:semiHidden="0" w:uiPriority="69" w:unhideWhenUsed="0"/>
-    <w:lsdException w:name="Dark List Accent 1" w:semiHidden="0" w:uiPriority="70" w:unhideWhenUsed="0"/>
-    <w:lsdException w:name="Colorful Shading Accent 1" w:semiHidden="0" w:uiPriority="71" w:unhideWhenUsed="0"/>
-    <w:lsdException w:name="Colorful List Accent 1" w:semiHidden="0" w:uiPriority="72" w:unhideWhenUsed="0"/>
-    <w:lsdException w:name="Colorful Grid Accent 1" w:semiHidden="0" w:uiPriority="73" w:unhideWhenUsed="0"/>
-    <w:lsdException w:name="Light Shading Accent 2" w:semiHidden="0" w:uiPriority="60" w:unhideWhenUsed="0"/>
-    <w:lsdException w:name="Light List Accent 2" w:semiHidden="0" w:uiPriority="61" w:unhideWhenUsed="0"/>
-    <w:lsdException w:name="Light Grid Accent 2" w:semiHidden="0" w:uiPriority="62" w:unhideWhenUsed="0"/>
-    <w:lsdException w:name="Medium Shading 1 Accent 2" w:semiHidden="0" w:uiPriority="63" w:unhideWhenUsed="0"/>
-    <w:lsdException w:name="Medium Shading 2 Accent 2" w:semiHidden="0" w:uiPriority="64" w:unhideWhenUsed="0"/>
-    <w:lsdException w:name="Medium List 1 Accent 2" w:semiHidden="0" w:uiPriority="65" w:unhideWhenUsed="0"/>
-    <w:lsdException w:name="Medium List 2 Accent 2" w:semiHidden="0" w:uiPriority="66" w:unhideWhenUsed="0"/>
-    <w:lsdException w:name="Medium Grid 1 Accent 2" w:semiHidden="0" w:uiPriority="67" w:unhideWhenUsed="0"/>
-    <w:lsdException w:name="Medium Grid 2 Accent 2" w:semiHidden="0" w:uiPriority="68" w:unhideWhenUsed="0"/>
-    <w:lsdException w:name="Medium Grid 3 Accent 2" w:semiHidden="0" w:uiPriority="69" w:unhideWhenUsed="0"/>
-    <w:lsdException w:name="Dark List Accent 2" w:semiHidden="0" w:uiPriority="70" w:unhideWhenUsed="0"/>
-    <w:lsdException w:name="Colorful Shading Accent 2" w:semiHidden="0" w:uiPriority="71" w:unhideWhenUsed="0"/>
-    <w:lsdException w:name="Colorful List Accent 2" w:semiHidden="0" w:uiPriority="72" w:unhideWhenUsed="0"/>
-    <w:lsdException w:name="Colorful Grid Accent 2" w:semiHidden="0" w:uiPriority="73" w:unhideWhenUsed="0"/>
-    <w:lsdException w:name="Light Shading Accent 3" w:semiHidden="0" w:uiPriority="60" w:unhideWhenUsed="0"/>
-    <w:lsdException w:name="Light List Accent 3" w:semiHidden="0" w:uiPriority="61" w:unhideWhenUsed="0"/>
-    <w:lsdException w:name="Light Grid Accent 3" w:semiHidden="0" w:uiPriority="62" w:unhideWhenUsed="0"/>
-    <w:lsdException w:name="Medium Shading 1 Accent 3" w:semiHidden="0" w:uiPriority="63" w:unhideWhenUsed="0"/>
-    <w:lsdException w:name="Medium Shading 2 Accent 3" w:semiHidden="0" w:uiPriority="64" w:unhideWhenUsed="0"/>
-    <w:lsdException w:name="Medium List 1 Accent 3" w:semiHidden="0" w:uiPriority="65" w:unhideWhenUsed="0"/>
-    <w:lsdException w:name="Medium List 2 Accent 3" w:semiHidden="0" w:uiPriority="66" w:unhideWhenUsed="0"/>
-    <w:lsdException w:name="Medium Grid 1 Accent 3" w:semiHidden="0" w:uiPriority="67" w:unhideWhenUsed="0"/>
-    <w:lsdException w:name="Medium Grid 2 Accent 3" w:semiHidden="0" w:uiPriority="68" w:unhideWhenUsed="0"/>
-    <w:lsdException w:name="Medium Grid 3 Accent 3" w:semiHidden="0" w:uiPriority="69" w:unhideWhenUsed="0"/>
-    <w:lsdException w:name="Dark List Accent 3" w:semiHidden="0" w:uiPriority="70" w:unhideWhenUsed="0"/>
-    <w:lsdException w:name="Colorful Shading Accent 3" w:semiHidden="0" w:uiPriority="71" w:unhideWhenUsed="0"/>
-    <w:lsdException w:name="Colorful List Accent 3" w:semiHidden="0" w:uiPriority="72" w:unhideWhenUsed="0"/>
-    <w:lsdException w:name="Colorful Grid Accent 3" w:semiHidden="0" w:uiPriority="73" w:unhideWhenUsed="0"/>
-    <w:lsdException w:name="Light Shading Accent 4" w:semiHidden="0" w:uiPriority="60" w:unhideWhenUsed="0"/>
-    <w:lsdException w:name="Light List Accent 4" w:semiHidden="0" w:uiPriority="61" w:unhideWhenUsed="0"/>
-    <w:lsdException w:name="Light Grid Accent 4" w:semiHidden="0" w:uiPriority="62" w:unhideWhenUsed="0"/>
-    <w:lsdException w:name="Medium Shading 1 Accent 4" w:semiHidden="0" w:uiPriority="63" w:unhideWhenUsed="0"/>
-    <w:lsdException w:name="Medium Shading 2 Accent 4" w:semiHidden="0" w:uiPriority="64" w:unhideWhenUsed="0"/>
-    <w:lsdException w:name="Medium List 1 Accent 4" w:semiHidden="0" w:uiPriority="65" w:unhideWhenUsed="0"/>
-    <w:lsdException w:name="Medium List 2 Accent 4" w:semiHidden="0" w:uiPriority="66" w:unhideWhenUsed="0"/>
-    <w:lsdException w:name="Medium Grid 1 Accent 4" w:semiHidden="0" w:uiPriority="67" w:unhideWhenUsed="0"/>
-    <w:lsdException w:name="Medium Grid 2 Accent 4" w:semiHidden="0" w:uiPriority="68" w:unhideWhenUsed="0"/>
-    <w:lsdException w:name="Medium Grid 3 Accent 4" w:semiHidden="0" w:uiPriority="69" w:unhideWhenUsed="0"/>
-    <w:lsdException w:name="Dark List Accent 4" w:semiHidden="0" w:uiPriority="70" w:unhideWhenUsed="0"/>
-    <w:lsdException w:name="Colorful Shading Accent 4" w:semiHidden="0" w:uiPriority="71" w:unhideWhenUsed="0"/>
-    <w:lsdException w:name="Colorful List Accent 4" w:semiHidden="0" w:uiPriority="72" w:unhideWhenUsed="0"/>
-    <w:lsdException w:name="Colorful Grid Accent 4" w:semiHidden="0" w:uiPriority="73" w:unhideWhenUsed="0"/>
-    <w:lsdException w:name="Light Shading Accent 5" w:semiHidden="0" w:uiPriority="60" w:unhideWhenUsed="0"/>
-    <w:lsdException w:name="Light List Accent 5" w:semiHidden="0" w:uiPriority="61" w:unhideWhenUsed="0"/>
-    <w:lsdException w:name="Light Grid Accent 5" w:semiHidden="0" w:uiPriority="62" w:unhideWhenUsed="0"/>
-    <w:lsdException w:name="Medium Shading 1 Accent 5" w:semiHidden="0" w:uiPriority="63" w:unhideWhenUsed="0"/>
-    <w:lsdException w:name="Medium Shading 2 Accent 5" w:semiHidden="0" w:uiPriority="64" w:unhideWhenUsed="0"/>
-    <w:lsdException w:name="Medium List 1 Accent 5" w:semiHidden="0" w:uiPriority="65" w:unhideWhenUsed="0"/>
-    <w:lsdException w:name="Medium List 2 Accent 5" w:semiHidden="0" w:uiPriority="66" w:unhideWhenUsed="0"/>
-    <w:lsdException w:name="Medium Grid 1 Accent 5" w:semiHidden="0" w:uiPriority="67" w:unhideWhenUsed="0"/>
-    <w:lsdException w:name="Medium Grid 2 Accent 5" w:semiHidden="0" w:uiPriority="68" w:unhideWhenUsed="0"/>
-    <w:lsdException w:name="Medium Grid 3 Accent 5" w:semiHidden="0" w:uiPriority="69" w:unhideWhenUsed="0"/>
-    <w:lsdException w:name="Dark List Accent 5" w:semiHidden="0" w:uiPriority="70" w:unhideWhenUsed="0"/>
-    <w:lsdException w:name="Colorful Shading Accent 5" w:semiHidden="0" w:uiPriority="71" w:unhideWhenUsed="0"/>
-    <w:lsdException w:name="Colorful List Accent 5" w:semiHidden="0" w:uiPriority="72" w:unhideWhenUsed="0"/>
-    <w:lsdException w:name="Colorful Grid Accent 5" w:semiHidden="0" w:uiPriority="73" w:unhideWhenUsed="0"/>
-    <w:lsdException w:name="Light Shading Accent 6" w:semiHidden="0" w:uiPriority="60" w:unhideWhenUsed="0"/>
-    <w:lsdException w:name="Light List Accent 6" w:semiHidden="0" w:uiPriority="61" w:unhideWhenUsed="0"/>
-    <w:lsdException w:name="Light Grid Accent 6" w:semiHidden="0" w:uiPriority="62" w:unhideWhenUsed="0"/>
-    <w:lsdException w:name="Medium Shading 1 Accent 6" w:semiHidden="0" w:uiPriority="63" w:unhideWhenUsed="0"/>
-    <w:lsdException w:name="Medium Shading 2 Accent 6" w:semiHidden="0" w:uiPriority="64" w:unhideWhenUsed="0"/>
-    <w:lsdException w:name="Medium List 1 Accent 6" w:semiHidden="0" w:uiPriority="65" w:unhideWhenUsed="0"/>
-    <w:lsdException w:name="Medium List 2 Accent 6" w:semiHidden="0" w:uiPriority="66" w:unhideWhenUsed="0"/>
-    <w:lsdException w:name="Medium Grid 1 Accent 6" w:semiHidden="0" w:uiPriority="67" w:unhideWhenUsed="0"/>
-    <w:lsdException w:name="Medium Grid 2 Accent 6" w:semiHidden="0" w:uiPriority="68" w:unhideWhenUsed="0"/>
-    <w:lsdException w:name="Medium Grid 3 Accent 6" w:semiHidden="0" w:uiPriority="69" w:unhideWhenUsed="0"/>
-    <w:lsdException w:name="Dark List Accent 6" w:semiHidden="0" w:uiPriority="70" w:unhideWhenUsed="0"/>
-    <w:lsdException w:name="Colorful Shading Accent 6" w:semiHidden="0" w:uiPriority="71" w:unhideWhenUsed="0"/>
-    <w:lsdException w:name="Colorful List Accent 6" w:semiHidden="0" w:uiPriority="72" w:unhideWhenUsed="0"/>
-    <w:lsdException w:name="Colorful Grid Accent 6" w:semiHidden="0" w:uiPriority="73" w:unhideWhenUsed="0"/>
-    <w:lsdException w:name="Subtle Emphasis" w:semiHidden="0" w:uiPriority="19" w:unhideWhenUsed="0" w:qFormat="1"/>
-    <w:lsdException w:name="Intense Emphasis" w:semiHidden="0" w:uiPriority="21" w:unhideWhenUsed="0" w:qFormat="1"/>
-    <w:lsdException w:name="Subtle Reference" w:semiHidden="0" w:uiPriority="31" w:unhideWhenUsed="0" w:qFormat="1"/>
-    <w:lsdException w:name="Intense Reference" w:semiHidden="0" w:uiPriority="32" w:unhideWhenUsed="0" w:qFormat="1"/>
-    <w:lsdException w:name="Book Title" w:semiHidden="0" w:uiPriority="33" w:unhideWhenUsed="0" w:qFormat="1"/>
-    <w:lsdException w:name="Bibliography" w:uiPriority="37"/>
-    <w:lsdException w:name="TOC Heading" w:uiPriority="39" w:qFormat="1"/>
+  <w:latentStyles w:defLockedState="0" w:defUIPriority="99" w:defSemiHidden="0" w:defUnhideWhenUsed="0" w:defQFormat="0" w:count="376">
+    <w:lsdException w:name="Normal" w:uiPriority="0" w:qFormat="1"/>
+    <w:lsdException w:name="heading 1" w:uiPriority="9" w:qFormat="1"/>
+    <w:lsdException w:name="heading 2" w:semiHidden="1" w:uiPriority="9" w:unhideWhenUsed="1" w:qFormat="1"/>
+    <w:lsdException w:name="heading 3" w:semiHidden="1" w:uiPriority="9" w:unhideWhenUsed="1" w:qFormat="1"/>
+    <w:lsdException w:name="heading 4" w:semiHidden="1" w:uiPriority="9" w:unhideWhenUsed="1" w:qFormat="1"/>
+    <w:lsdException w:name="heading 5" w:semiHidden="1" w:uiPriority="9" w:unhideWhenUsed="1" w:qFormat="1"/>
+    <w:lsdException w:name="heading 6" w:semiHidden="1" w:uiPriority="9" w:unhideWhenUsed="1" w:qFormat="1"/>
+    <w:lsdException w:name="heading 7" w:semiHidden="1" w:uiPriority="9" w:unhideWhenUsed="1" w:qFormat="1"/>
+    <w:lsdException w:name="heading 8" w:semiHidden="1" w:uiPriority="9" w:unhideWhenUsed="1" w:qFormat="1"/>
+    <w:lsdException w:name="heading 9" w:semiHidden="1" w:uiPriority="9" w:unhideWhenUsed="1" w:qFormat="1"/>
+    <w:lsdException w:name="index 1" w:semiHidden="1" w:unhideWhenUsed="1"/>
+    <w:lsdException w:name="index 2" w:semiHidden="1" w:unhideWhenUsed="1"/>
+    <w:lsdException w:name="index 3" w:semiHidden="1" w:unhideWhenUsed="1"/>
+    <w:lsdException w:name="index 4" w:semiHidden="1" w:unhideWhenUsed="1"/>
+    <w:lsdException w:name="index 5" w:semiHidden="1" w:unhideWhenUsed="1"/>
+    <w:lsdException w:name="index 6" w:semiHidden="1" w:unhideWhenUsed="1"/>
+    <w:lsdException w:name="index 7" w:semiHidden="1" w:unhideWhenUsed="1"/>
+    <w:lsdException w:name="index 8" w:semiHidden="1" w:unhideWhenUsed="1"/>
+    <w:lsdException w:name="index 9" w:semiHidden="1" w:unhideWhenUsed="1"/>
+    <w:lsdException w:name="toc 1" w:semiHidden="1" w:uiPriority="39" w:unhideWhenUsed="1"/>
+    <w:lsdException w:name="toc 2" w:semiHidden="1" w:uiPriority="39" w:unhideWhenUsed="1"/>
+    <w:lsdException w:name="toc 3" w:semiHidden="1" w:uiPriority="39" w:unhideWhenUsed="1"/>
+    <w:lsdException w:name="toc 4" w:semiHidden="1" w:uiPriority="39" w:unhideWhenUsed="1"/>
+    <w:lsdException w:name="toc 5" w:semiHidden="1" w:uiPriority="39" w:unhideWhenUsed="1"/>
+    <w:lsdException w:name="toc 6" w:semiHidden="1" w:uiPriority="39" w:unhideWhenUsed="1"/>
+    <w:lsdException w:name="toc 7" w:semiHidden="1" w:uiPriority="39" w:unhideWhenUsed="1"/>
+    <w:lsdException w:name="toc 8" w:semiHidden="1" w:uiPriority="39" w:unhideWhenUsed="1"/>
+    <w:lsdException w:name="toc 9" w:semiHidden="1" w:uiPriority="39" w:unhideWhenUsed="1"/>
+    <w:lsdException w:name="Normal Indent" w:semiHidden="1" w:unhideWhenUsed="1"/>
+    <w:lsdException w:name="footnote text" w:semiHidden="1" w:unhideWhenUsed="1"/>
+    <w:lsdException w:name="annotation text" w:semiHidden="1" w:unhideWhenUsed="1"/>
+    <w:lsdException w:name="header" w:semiHidden="1" w:unhideWhenUsed="1"/>
+    <w:lsdException w:name="footer" w:semiHidden="1" w:unhideWhenUsed="1"/>
+    <w:lsdException w:name="index heading" w:semiHidden="1" w:unhideWhenUsed="1"/>
+    <w:lsdException w:name="caption" w:semiHidden="1" w:uiPriority="35" w:unhideWhenUsed="1" w:qFormat="1"/>
+    <w:lsdException w:name="table of figures" w:semiHidden="1" w:unhideWhenUsed="1"/>
+    <w:lsdException w:name="envelope address" w:semiHidden="1" w:unhideWhenUsed="1"/>
+    <w:lsdException w:name="envelope return" w:semiHidden="1" w:unhideWhenUsed="1"/>
+    <w:lsdException w:name="footnote reference" w:semiHidden="1" w:unhideWhenUsed="1"/>
+    <w:lsdException w:name="annotation reference" w:semiHidden="1" w:unhideWhenUsed="1"/>
+    <w:lsdException w:name="line number" w:semiHidden="1" w:unhideWhenUsed="1"/>
+    <w:lsdException w:name="page number" w:semiHidden="1" w:unhideWhenUsed="1"/>
+    <w:lsdException w:name="endnote reference" w:semiHidden="1" w:unhideWhenUsed="1"/>
+    <w:lsdException w:name="endnote text" w:semiHidden="1" w:unhideWhenUsed="1"/>
+    <w:lsdException w:name="table of authorities" w:semiHidden="1" w:unhideWhenUsed="1"/>
+    <w:lsdException w:name="macro" w:semiHidden="1" w:unhideWhenUsed="1"/>
+    <w:lsdException w:name="toa heading" w:semiHidden="1" w:unhideWhenUsed="1"/>
+    <w:lsdException w:name="List" w:semiHidden="1" w:unhideWhenUsed="1"/>
+    <w:lsdException w:name="List Bullet" w:semiHidden="1" w:unhideWhenUsed="1"/>
+    <w:lsdException w:name="List Number" w:semiHidden="1" w:unhideWhenUsed="1"/>
+    <w:lsdException w:name="List 2" w:semiHidden="1" w:unhideWhenUsed="1"/>
+    <w:lsdException w:name="List 3" w:semiHidden="1" w:unhideWhenUsed="1"/>
+    <w:lsdException w:name="List 4" w:semiHidden="1" w:unhideWhenUsed="1"/>
+    <w:lsdException w:name="List 5" w:semiHidden="1" w:unhideWhenUsed="1"/>
+    <w:lsdException w:name="List Bullet 2" w:semiHidden="1" w:unhideWhenUsed="1"/>
+    <w:lsdException w:name="List Bullet 3" w:semiHidden="1" w:unhideWhenUsed="1"/>
+    <w:lsdException w:name="List Bullet 4" w:semiHidden="1" w:unhideWhenUsed="1"/>
+    <w:lsdException w:name="List Bullet 5" w:semiHidden="1" w:unhideWhenUsed="1"/>
+    <w:lsdException w:name="List Number 2" w:semiHidden="1" w:unhideWhenUsed="1"/>
+    <w:lsdException w:name="List Number 3" w:semiHidden="1" w:unhideWhenUsed="1"/>
+    <w:lsdException w:name="List Number 4" w:semiHidden="1" w:unhideWhenUsed="1"/>
+    <w:lsdException w:name="List Number 5" w:semiHidden="1" w:unhideWhenUsed="1"/>
+    <w:lsdException w:name="Title" w:uiPriority="10" w:qFormat="1"/>
+    <w:lsdException w:name="Closing" w:semiHidden="1" w:unhideWhenUsed="1"/>
+    <w:lsdException w:name="Signature" w:semiHidden="1" w:unhideWhenUsed="1"/>
+    <w:lsdException w:name="Default Paragraph Font" w:semiHidden="1" w:uiPriority="1" w:unhideWhenUsed="1"/>
+    <w:lsdException w:name="Body Text" w:semiHidden="1" w:unhideWhenUsed="1"/>
+    <w:lsdException w:name="Body Text Indent" w:semiHidden="1" w:unhideWhenUsed="1"/>
+    <w:lsdException w:name="List Continue" w:semiHidden="1" w:unhideWhenUsed="1"/>
+    <w:lsdException w:name="List Continue 2" w:semiHidden="1" w:unhideWhenUsed="1"/>
+    <w:lsdException w:name="List Continue 3" w:semiHidden="1" w:unhideWhenUsed="1"/>
+    <w:lsdException w:name="List Continue 4" w:semiHidden="1" w:unhideWhenUsed="1"/>
+    <w:lsdException w:name="List Continue 5" w:semiHidden="1" w:unhideWhenUsed="1"/>
+    <w:lsdException w:name="Message Header" w:semiHidden="1" w:unhideWhenUsed="1"/>
+    <w:lsdException w:name="Subtitle" w:uiPriority="11" w:qFormat="1"/>
+    <w:lsdException w:name="Salutation" w:semiHidden="1" w:unhideWhenUsed="1"/>
+    <w:lsdException w:name="Date" w:semiHidden="1" w:unhideWhenUsed="1"/>
+    <w:lsdException w:name="Body Text First Indent" w:semiHidden="1" w:unhideWhenUsed="1"/>
+    <w:lsdException w:name="Body Text First Indent 2" w:semiHidden="1" w:unhideWhenUsed="1"/>
+    <w:lsdException w:name="Note Heading" w:semiHidden="1" w:unhideWhenUsed="1"/>
+    <w:lsdException w:name="Body Text 2" w:semiHidden="1" w:unhideWhenUsed="1"/>
+    <w:lsdException w:name="Body Text 3" w:semiHidden="1" w:unhideWhenUsed="1"/>
+    <w:lsdException w:name="Body Text Indent 2" w:semiHidden="1" w:unhideWhenUsed="1"/>
+    <w:lsdException w:name="Body Text Indent 3" w:semiHidden="1" w:unhideWhenUsed="1"/>
+    <w:lsdException w:name="Block Text" w:semiHidden="1" w:unhideWhenUsed="1"/>
+    <w:lsdException w:name="Hyperlink" w:semiHidden="1" w:unhideWhenUsed="1"/>
+    <w:lsdException w:name="FollowedHyperlink" w:semiHidden="1" w:unhideWhenUsed="1"/>
+    <w:lsdException w:name="Strong" w:uiPriority="22" w:qFormat="1"/>
+    <w:lsdException w:name="Emphasis" w:uiPriority="20" w:qFormat="1"/>
+    <w:lsdException w:name="Document Map" w:semiHidden="1" w:unhideWhenUsed="1"/>
+    <w:lsdException w:name="Plain Text" w:semiHidden="1" w:unhideWhenUsed="1"/>
+    <w:lsdException w:name="E-mail Signature" w:semiHidden="1" w:unhideWhenUsed="1"/>
+    <w:lsdException w:name="HTML Top of Form" w:semiHidden="1" w:unhideWhenUsed="1"/>
+    <w:lsdException w:name="HTML Bottom of Form" w:semiHidden="1" w:unhideWhenUsed="1"/>
+    <w:lsdException w:name="Normal (Web)" w:semiHidden="1" w:unhideWhenUsed="1"/>
+    <w:lsdException w:name="HTML Acronym" w:semiHidden="1" w:unhideWhenUsed="1"/>
+    <w:lsdException w:name="HTML Address" w:semiHidden="1" w:unhideWhenUsed="1"/>
+    <w:lsdException w:name="HTML Cite" w:semiHidden="1" w:unhideWhenUsed="1"/>
+    <w:lsdException w:name="HTML Code" w:semiHidden="1" w:unhideWhenUsed="1"/>
+    <w:lsdException w:name="HTML Definition" w:semiHidden="1" w:unhideWhenUsed="1"/>
+    <w:lsdException w:name="HTML Keyboard" w:semiHidden="1" w:unhideWhenUsed="1"/>
+    <w:lsdException w:name="HTML Preformatted" w:semiHidden="1" w:unhideWhenUsed="1"/>
+    <w:lsdException w:name="HTML Sample" w:semiHidden="1" w:unhideWhenUsed="1"/>
+    <w:lsdException w:name="HTML Typewriter" w:semiHidden="1" w:unhideWhenUsed="1"/>
+    <w:lsdException w:name="HTML Variable" w:semiHidden="1" w:unhideWhenUsed="1"/>
+    <w:lsdException w:name="Normal Table" w:semiHidden="1" w:unhideWhenUsed="1" w:qFormat="1"/>
+    <w:lsdException w:name="annotation subject" w:semiHidden="1" w:unhideWhenUsed="1"/>
+    <w:lsdException w:name="No List" w:semiHidden="1" w:unhideWhenUsed="1"/>
+    <w:lsdException w:name="Outline List 1" w:semiHidden="1" w:unhideWhenUsed="1"/>
+    <w:lsdException w:name="Outline List 2" w:semiHidden="1" w:unhideWhenUsed="1"/>
+    <w:lsdException w:name="Outline List 3" w:semiHidden="1" w:unhideWhenUsed="1"/>
+    <w:lsdException w:name="Table Simple 1" w:semiHidden="1" w:unhideWhenUsed="1"/>
+    <w:lsdException w:name="Table Simple 2" w:semiHidden="1" w:unhideWhenUsed="1"/>
+    <w:lsdException w:name="Table Simple 3" w:semiHidden="1" w:unhideWhenUsed="1"/>
+    <w:lsdException w:name="Table Classic 1" w:semiHidden="1" w:unhideWhenUsed="1"/>
+    <w:lsdException w:name="Table Classic 2" w:semiHidden="1" w:unhideWhenUsed="1"/>
+    <w:lsdException w:name="Table Classic 3" w:semiHidden="1" w:unhideWhenUsed="1"/>
+    <w:lsdException w:name="Table Classic 4" w:semiHidden="1" w:unhideWhenUsed="1"/>
+    <w:lsdException w:name="Table Colorful 1" w:semiHidden="1" w:unhideWhenUsed="1"/>
+    <w:lsdException w:name="Table Colorful 2" w:semiHidden="1" w:unhideWhenUsed="1"/>
+    <w:lsdException w:name="Table Colorful 3" w:semiHidden="1" w:unhideWhenUsed="1"/>
+    <w:lsdException w:name="Table Columns 1" w:semiHidden="1" w:unhideWhenUsed="1"/>
+    <w:lsdException w:name="Table Columns 2" w:semiHidden="1" w:unhideWhenUsed="1"/>
+    <w:lsdException w:name="Table Columns 3" w:semiHidden="1" w:unhideWhenUsed="1"/>
+    <w:lsdException w:name="Table Columns 4" w:semiHidden="1" w:unhideWhenUsed="1"/>
+    <w:lsdException w:name="Table Columns 5" w:semiHidden="1" w:unhideWhenUsed="1"/>
+    <w:lsdException w:name="Table Grid 1" w:semiHidden="1" w:unhideWhenUsed="1"/>
+    <w:lsdException w:name="Table Grid 2" w:semiHidden="1" w:unhideWhenUsed="1"/>
+    <w:lsdException w:name="Table Grid 3" w:semiHidden="1" w:unhideWhenUsed="1"/>
+    <w:lsdException w:name="Table Grid 4" w:semiHidden="1" w:unhideWhenUsed="1"/>
+    <w:lsdException w:name="Table Grid 5" w:semiHidden="1" w:unhideWhenUsed="1"/>
+    <w:lsdException w:name="Table Grid 6" w:semiHidden="1" w:unhideWhenUsed="1"/>
+    <w:lsdException w:name="Table Grid 7" w:semiHidden="1" w:unhideWhenUsed="1"/>
+    <w:lsdException w:name="Table Grid 8" w:semiHidden="1" w:unhideWhenUsed="1"/>
+    <w:lsdException w:name="Table List 1" w:semiHidden="1" w:unhideWhenUsed="1"/>
+    <w:lsdException w:name="Table List 2" w:semiHidden="1" w:unhideWhenUsed="1"/>
+    <w:lsdException w:name="Table List 3" w:semiHidden="1" w:unhideWhenUsed="1"/>
+    <w:lsdException w:name="Table List 4" w:semiHidden="1" w:unhideWhenUsed="1"/>
+    <w:lsdException w:name="Table List 5" w:semiHidden="1" w:unhideWhenUsed="1"/>
+    <w:lsdException w:name="Table List 6" w:semiHidden="1" w:unhideWhenUsed="1"/>
+    <w:lsdException w:name="Table List 7" w:semiHidden="1" w:unhideWhenUsed="1"/>
+    <w:lsdException w:name="Table List 8" w:semiHidden="1" w:unhideWhenUsed="1"/>
+    <w:lsdException w:name="Table 3D effects 1" w:semiHidden="1" w:unhideWhenUsed="1"/>
+    <w:lsdException w:name="Table 3D effects 2" w:semiHidden="1" w:unhideWhenUsed="1"/>
+    <w:lsdException w:name="Table 3D effects 3" w:semiHidden="1" w:unhideWhenUsed="1"/>
+    <w:lsdException w:name="Table Contemporary" w:semiHidden="1" w:unhideWhenUsed="1"/>
+    <w:lsdException w:name="Table Elegant" w:semiHidden="1" w:unhideWhenUsed="1"/>
+    <w:lsdException w:name="Table Professional" w:semiHidden="1" w:unhideWhenUsed="1"/>
+    <w:lsdException w:name="Table Subtle 1" w:semiHidden="1" w:unhideWhenUsed="1"/>
+    <w:lsdException w:name="Table Subtle 2" w:semiHidden="1" w:unhideWhenUsed="1"/>
+    <w:lsdException w:name="Table Web 1" w:semiHidden="1" w:unhideWhenUsed="1"/>
+    <w:lsdException w:name="Table Web 2" w:semiHidden="1" w:unhideWhenUsed="1"/>
+    <w:lsdException w:name="Table Web 3" w:semiHidden="1" w:unhideWhenUsed="1"/>
+    <w:lsdException w:name="Balloon Text" w:semiHidden="1" w:unhideWhenUsed="1"/>
+    <w:lsdException w:name="Table Grid" w:uiPriority="39"/>
+    <w:lsdException w:name="Table Theme" w:semiHidden="1" w:unhideWhenUsed="1"/>
+    <w:lsdException w:name="Placeholder Text" w:semiHidden="1"/>
+    <w:lsdException w:name="Light Shading" w:uiPriority="60"/>
+    <w:lsdException w:name="Light List" w:uiPriority="61"/>
+    <w:lsdException w:name="Light Grid" w:uiPriority="62"/>
+    <w:lsdException w:name="Medium Shading 1" w:uiPriority="63"/>
+    <w:lsdException w:name="Medium Shading 2" w:uiPriority="64"/>
+    <w:lsdException w:name="Medium List 1" w:uiPriority="65"/>
+    <w:lsdException w:name="Medium List 2" w:uiPriority="66"/>
+    <w:lsdException w:name="Medium Grid 1" w:uiPriority="67"/>
+    <w:lsdException w:name="Medium Grid 2" w:uiPriority="68"/>
+    <w:lsdException w:name="Medium Grid 3" w:uiPriority="69"/>
+    <w:lsdException w:name="Dark List" w:uiPriority="70"/>
+    <w:lsdException w:name="Colorful Shading" w:uiPriority="71"/>
+    <w:lsdException w:name="Colorful List" w:uiPriority="72"/>
+    <w:lsdException w:name="Colorful Grid" w:uiPriority="73"/>
+    <w:lsdException w:name="Light Shading Accent 1" w:uiPriority="60"/>
+    <w:lsdException w:name="Light List Accent 1" w:uiPriority="61"/>
+    <w:lsdException w:name="Light Grid Accent 1" w:uiPriority="62"/>
+    <w:lsdException w:name="Medium Shading 1 Accent 1" w:uiPriority="63"/>
+    <w:lsdException w:name="Medium Shading 2 Accent 1" w:uiPriority="64"/>
+    <w:lsdException w:name="Medium List 1 Accent 1" w:uiPriority="65"/>
+    <w:lsdException w:name="Revision" w:semiHidden="1"/>
+    <w:lsdException w:name="List Paragraph" w:uiPriority="34" w:qFormat="1"/>
+    <w:lsdException w:name="Medium List 2 Accent 1" w:uiPriority="66"/>
+    <w:lsdException w:name="Medium Grid 1 Accent 1" w:uiPriority="67"/>
+    <w:lsdException w:name="Medium Grid 2 Accent 1" w:uiPriority="68"/>
+    <w:lsdException w:name="Medium Grid 3 Accent 1" w:uiPriority="69"/>
+    <w:lsdException w:name="Dark List Accent 1" w:uiPriority="70"/>
+    <w:lsdException w:name="Colorful Shading Accent 1" w:uiPriority="71"/>
+    <w:lsdException w:name="Colorful List Accent 1" w:uiPriority="72"/>
+    <w:lsdException w:name="Colorful Grid Accent 1" w:uiPriority="73"/>
+    <w:lsdException w:name="Light Shading Accent 2" w:uiPriority="60"/>
+    <w:lsdException w:name="Light List Accent 2" w:uiPriority="61"/>
+    <w:lsdException w:name="Light Grid Accent 2" w:uiPriority="62"/>
+    <w:lsdException w:name="Medium Shading 1 Accent 2" w:uiPriority="63"/>
+    <w:lsdException w:name="Medium Shading 2 Accent 2" w:uiPriority="64"/>
+    <w:lsdException w:name="Medium List 1 Accent 2" w:uiPriority="65"/>
+    <w:lsdException w:name="Medium List 2 Accent 2" w:uiPriority="66"/>
+    <w:lsdException w:name="Medium Grid 1 Accent 2" w:uiPriority="67"/>
+    <w:lsdException w:name="Medium Grid 2 Accent 2" w:uiPriority="68"/>
+    <w:lsdException w:name="Medium Grid 3 Accent 2" w:uiPriority="69"/>
+    <w:lsdException w:name="Dark List Accent 2" w:uiPriority="70"/>
+    <w:lsdException w:name="Colorful Shading Accent 2" w:uiPriority="71"/>
+    <w:lsdException w:name="Colorful List Accent 2" w:uiPriority="72"/>
+    <w:lsdException w:name="Colorful Grid Accent 2" w:uiPriority="73"/>
+    <w:lsdException w:name="Light Shading Accent 3" w:uiPriority="60"/>
+    <w:lsdException w:name="Light List Accent 3" w:uiPriority="61"/>
+    <w:lsdException w:name="Light Grid Accent 3" w:uiPriority="62"/>
+    <w:lsdException w:name="Medium Shading 1 Accent 3" w:uiPriority="63"/>
+    <w:lsdException w:name="Medium Shading 2 Accent 3" w:uiPriority="64"/>
+    <w:lsdException w:name="Medium List 1 Accent 3" w:uiPriority="65"/>
+    <w:lsdException w:name="Medium List 2 Accent 3" w:uiPriority="66"/>
+    <w:lsdException w:name="Medium Grid 1 Accent 3" w:uiPriority="67"/>
+    <w:lsdException w:name="Medium Grid 2 Accent 3" w:uiPriority="68"/>
+    <w:lsdException w:name="Medium Grid 3 Accent 3" w:uiPriority="69"/>
+    <w:lsdException w:name="Dark List Accent 3" w:uiPriority="70"/>
+    <w:lsdException w:name="Colorful Shading Accent 3" w:uiPriority="71"/>
+    <w:lsdException w:name="Colorful List Accent 3" w:uiPriority="72"/>
+    <w:lsdException w:name="Colorful Grid Accent 3" w:uiPriority="73"/>
+    <w:lsdException w:name="Light Shading Accent 4" w:uiPriority="60"/>
+    <w:lsdException w:name="Light List Accent 4" w:uiPriority="61"/>
+    <w:lsdException w:name="Light Grid Accent 4" w:uiPriority="62"/>
+    <w:lsdException w:name="Medium Shading 1 Accent 4" w:uiPriority="63"/>
+    <w:lsdException w:name="Medium Shading 2 Accent 4" w:uiPriority="64"/>
+    <w:lsdException w:name="Medium List 1 Accent 4" w:uiPriority="65"/>
+    <w:lsdException w:name="Medium List 2 Accent 4" w:uiPriority="66"/>
+    <w:lsdException w:name="Medium Grid 1 Accent 4" w:uiPriority="67"/>
+    <w:lsdException w:name="Medium Grid 2 Accent 4" w:uiPriority="68"/>
+    <w:lsdException w:name="Medium Grid 3 Accent 4" w:uiPriority="69"/>
+    <w:lsdException w:name="Dark List Accent 4" w:uiPriority="70"/>
+    <w:lsdException w:name="Colorful Shading Accent 4" w:uiPriority="71"/>
+    <w:lsdException w:name="Colorful List Accent 4" w:uiPriority="72"/>
+    <w:lsdException w:name="Colorful Grid Accent 4" w:uiPriority="73"/>
+    <w:lsdException w:name="Light Shading Accent 5" w:uiPriority="60"/>
+    <w:lsdException w:name="Light List Accent 5" w:uiPriority="61"/>
+    <w:lsdException w:name="Light Grid Accent 5" w:uiPriority="62"/>
+    <w:lsdException w:name="Medium Shading 1 Accent 5" w:uiPriority="63"/>
+    <w:lsdException w:name="Medium Shading 2 Accent 5" w:uiPriority="64"/>
+    <w:lsdException w:name="Medium List 1 Accent 5" w:uiPriority="65"/>
+    <w:lsdException w:name="Medium List 2 Accent 5" w:uiPriority="66"/>
+    <w:lsdException w:name="Medium Grid 1 Accent 5" w:uiPriority="67"/>
+    <w:lsdException w:name="Medium Grid 2 Accent 5" w:uiPriority="68"/>
+    <w:lsdException w:name="Medium Grid 3 Accent 5" w:uiPriority="69"/>
+    <w:lsdException w:name="Dark List Accent 5" w:uiPriority="70"/>
+    <w:lsdException w:name="Colorful Shading Accent 5" w:uiPriority="71"/>
+    <w:lsdException w:name="Colorful List Accent 5" w:uiPriority="72"/>
+    <w:lsdException w:name="Colorful Grid Accent 5" w:uiPriority="73"/>
+    <w:lsdException w:name="Light Shading Accent 6" w:uiPriority="60"/>
+    <w:lsdException w:name="Light List Accent 6" w:uiPriority="61"/>
+    <w:lsdException w:name="Light Grid Accent 6" w:uiPriority="62"/>
+    <w:lsdException w:name="Medium Shading 1 Accent 6" w:uiPriority="63"/>
+    <w:lsdException w:name="Medium Shading 2 Accent 6" w:uiPriority="64"/>
+    <w:lsdException w:name="Medium List 1 Accent 6" w:uiPriority="65"/>
+    <w:lsdException w:name="Medium List 2 Accent 6" w:uiPriority="66"/>
+    <w:lsdException w:name="Medium Grid 1 Accent 6" w:uiPriority="67"/>
+    <w:lsdException w:name="Medium Grid 2 Accent 6" w:uiPriority="68"/>
+    <w:lsdException w:name="Medium Grid 3 Accent 6" w:uiPriority="69"/>
+    <w:lsdException w:name="Dark List Accent 6" w:uiPriority="70"/>
+    <w:lsdException w:name="Colorful Shading Accent 6" w:uiPriority="71"/>
+    <w:lsdException w:name="Colorful List Accent 6" w:uiPriority="72"/>
+    <w:lsdException w:name="Colorful Grid Accent 6" w:uiPriority="73"/>
+    <w:lsdException w:name="Subtle Emphasis" w:uiPriority="19" w:qFormat="1"/>
+    <w:lsdException w:name="Intense Emphasis" w:uiPriority="21" w:qFormat="1"/>
+    <w:lsdException w:name="Subtle Reference" w:uiPriority="31" w:qFormat="1"/>
+    <w:lsdException w:name="Intense Reference" w:uiPriority="32" w:qFormat="1"/>
+    <w:lsdException w:name="Book Title" w:uiPriority="33" w:qFormat="1"/>
+    <w:lsdException w:name="Bibliography" w:semiHidden="1" w:uiPriority="37" w:unhideWhenUsed="1"/>
+    <w:lsdException w:name="TOC Heading" w:semiHidden="1" w:uiPriority="39" w:unhideWhenUsed="1" w:qFormat="1"/>
+    <w:lsdException w:name="Plain Table 1" w:uiPriority="41"/>
+    <w:lsdException w:name="Plain Table 2" w:uiPriority="42"/>
+    <w:lsdException w:name="Plain Table 3" w:uiPriority="43"/>
+    <w:lsdException w:name="Plain Table 4" w:uiPriority="44"/>
+    <w:lsdException w:name="Plain Table 5" w:uiPriority="45"/>
+    <w:lsdException w:name="Grid Table Light" w:uiPriority="40"/>
+    <w:lsdException w:name="Grid Table 1 Light" w:uiPriority="46"/>
+    <w:lsdException w:name="Grid Table 2" w:uiPriority="47"/>
+    <w:lsdException w:name="Grid Table 3" w:uiPriority="48"/>
+    <w:lsdException w:name="Grid Table 4" w:uiPriority="49"/>
+    <w:lsdException w:name="Grid Table 5 Dark" w:uiPriority="50"/>
+    <w:lsdException w:name="Grid Table 6 Colorful" w:uiPriority="51"/>
+    <w:lsdException w:name="Grid Table 7 Colorful" w:uiPriority="52"/>
+    <w:lsdException w:name="Grid Table 1 Light Accent 1" w:uiPriority="46"/>
+    <w:lsdException w:name="Grid Table 2 Accent 1" w:uiPriority="47"/>
+    <w:lsdException w:name="Grid Table 3 Accent 1" w:uiPriority="48"/>
+    <w:lsdException w:name="Grid Table 4 Accent 1" w:uiPriority="49"/>
+    <w:lsdException w:name="Grid Table 5 Dark Accent 1" w:uiPriority="50"/>
+    <w:lsdException w:name="Grid Table 6 Colorful Accent 1" w:uiPriority="51"/>
+    <w:lsdException w:name="Grid Table 7 Colorful Accent 1" w:uiPriority="52"/>
+    <w:lsdException w:name="Grid Table 1 Light Accent 2" w:uiPriority="46"/>
+    <w:lsdException w:name="Grid Table 2 Accent 2" w:uiPriority="47"/>
+    <w:lsdException w:name="Grid Table 3 Accent 2" w:uiPriority="48"/>
+    <w:lsdException w:name="Grid Table 4 Accent 2" w:uiPriority="49"/>
+    <w:lsdException w:name="Grid Table 5 Dark Accent 2" w:uiPriority="50"/>
+    <w:lsdException w:name="Grid Table 6 Colorful Accent 2" w:uiPriority="51"/>
+    <w:lsdException w:name="Grid Table 7 Colorful Accent 2" w:uiPriority="52"/>
+    <w:lsdException w:name="Grid Table 1 Light Accent 3" w:uiPriority="46"/>
+    <w:lsdException w:name="Grid Table 2 Accent 3" w:uiPriority="47"/>
+    <w:lsdException w:name="Grid Table 3 Accent 3" w:uiPriority="48"/>
+    <w:lsdException w:name="Grid Table 4 Accent 3" w:uiPriority="49"/>
+    <w:lsdException w:name="Grid Table 5 Dark Accent 3" w:uiPriority="50"/>
+    <w:lsdException w:name="Grid Table 6 Colorful Accent 3" w:uiPriority="51"/>
+    <w:lsdException w:name="Grid Table 7 Colorful Accent 3" w:uiPriority="52"/>
+    <w:lsdException w:name="Grid Table 1 Light Accent 4" w:uiPriority="46"/>
+    <w:lsdException w:name="Grid Table 2 Accent 4" w:uiPriority="47"/>
+    <w:lsdException w:name="Grid Table 3 Accent 4" w:uiPriority="48"/>
+    <w:lsdException w:name="Grid Table 4 Accent 4" w:uiPriority="49"/>
+    <w:lsdException w:name="Grid Table 5 Dark Accent 4" w:uiPriority="50"/>
+    <w:lsdException w:name="Grid Table 6 Colorful Accent 4" w:uiPriority="51"/>
+    <w:lsdException w:name="Grid Table 7 Colorful Accent 4" w:uiPriority="52"/>
+    <w:lsdException w:name="Grid Table 1 Light Accent 5" w:uiPriority="46"/>
+    <w:lsdException w:name="Grid Table 2 Accent 5" w:uiPriority="47"/>
+    <w:lsdException w:name="Grid Table 3 Accent 5" w:uiPriority="48"/>
+    <w:lsdException w:name="Grid Table 4 Accent 5" w:uiPriority="49"/>
+    <w:lsdException w:name="Grid Table 5 Dark Accent 5" w:uiPriority="50"/>
+    <w:lsdException w:name="Grid Table 6 Colorful Accent 5" w:uiPriority="51"/>
+    <w:lsdException w:name="Grid Table 7 Colorful Accent 5" w:uiPriority="52"/>
+    <w:lsdException w:name="Grid Table 1 Light Accent 6" w:uiPriority="46"/>
+    <w:lsdException w:name="Grid Table 2 Accent 6" w:uiPriority="47"/>
+    <w:lsdException w:name="Grid Table 3 Accent 6" w:uiPriority="48"/>
+    <w:lsdException w:name="Grid Table 4 Accent 6" w:uiPriority="49"/>
+    <w:lsdException w:name="Grid Table 5 Dark Accent 6" w:uiPriority="50"/>
+    <w:lsdException w:name="Grid Table 6 Colorful Accent 6" w:uiPriority="51"/>
+    <w:lsdException w:name="Grid Table 7 Colorful Accent 6" w:uiPriority="52"/>
+    <w:lsdException w:name="List Table 1 Light" w:uiPriority="46"/>
+    <w:lsdException w:name="List Table 2" w:uiPriority="47"/>
+    <w:lsdException w:name="List Table 3" w:uiPriority="48"/>
+    <w:lsdException w:name="List Table 4" w:uiPriority="49"/>
+    <w:lsdException w:name="List Table 5 Dark" w:uiPriority="50"/>
+    <w:lsdException w:name="List Table 6 Colorful" w:uiPriority="51"/>
+    <w:lsdException w:name="List Table 7 Colorful" w:uiPriority="52"/>
+    <w:lsdException w:name="List Table 1 Light Accent 1" w:uiPriority="46"/>
+    <w:lsdException w:name="List Table 2 Accent 1" w:uiPriority="47"/>
+    <w:lsdException w:name="List Table 3 Accent 1" w:uiPriority="48"/>
+    <w:lsdException w:name="List Table 4 Accent 1" w:uiPriority="49"/>
+    <w:lsdException w:name="List Table 5 Dark Accent 1" w:uiPriority="50"/>
+    <w:lsdException w:name="List Table 6 Colorful Accent 1" w:uiPriority="51"/>
+    <w:lsdException w:name="List Table 7 Colorful Accent 1" w:uiPriority="52"/>
+    <w:lsdException w:name="List Table 1 Light Accent 2" w:uiPriority="46"/>
+    <w:lsdException w:name="List Table 2 Accent 2" w:uiPriority="47"/>
+    <w:lsdException w:name="List Table 3 Accent 2" w:uiPriority="48"/>
+    <w:lsdException w:name="List Table 4 Accent 2" w:uiPriority="49"/>
+    <w:lsdException w:name="List Table 5 Dark Accent 2" w:uiPriority="50"/>
+    <w:lsdException w:name="List Table 6 Colorful Accent 2" w:uiPriority="51"/>
+    <w:lsdException w:name="List Table 7 Colorful Accent 2" w:uiPriority="52"/>
+    <w:lsdException w:name="List Table 1 Light Accent 3" w:uiPriority="46"/>
+    <w:lsdException w:name="List Table 2 Accent 3" w:uiPriority="47"/>
+    <w:lsdException w:name="List Table 3 Accent 3" w:uiPriority="48"/>
+    <w:lsdException w:name="List Table 4 Accent 3" w:uiPriority="49"/>
+    <w:lsdException w:name="List Table 5 Dark Accent 3" w:uiPriority="50"/>
+    <w:lsdException w:name="List Table 6 Colorful Accent 3" w:uiPriority="51"/>
+    <w:lsdException w:name="List Table 7 Colorful Accent 3" w:uiPriority="52"/>
+    <w:lsdException w:name="List Table 1 Light Accent 4" w:uiPriority="46"/>
+    <w:lsdException w:name="List Table 2 Accent 4" w:uiPriority="47"/>
+    <w:lsdException w:name="List Table 3 Accent 4" w:uiPriority="48"/>
+    <w:lsdException w:name="List Table 4 Accent 4" w:uiPriority="49"/>
+    <w:lsdException w:name="List Table 5 Dark Accent 4" w:uiPriority="50"/>
+    <w:lsdException w:name="List Table 6 Colorful Accent 4" w:uiPriority="51"/>
+    <w:lsdException w:name="List Table 7 Colorful Accent 4" w:uiPriority="52"/>
+    <w:lsdException w:name="List Table 1 Light Accent 5" w:uiPriority="46"/>
+    <w:lsdException w:name="List Table 2 Accent 5" w:uiPriority="47"/>
+    <w:lsdException w:name="List Table 3 Accent 5" w:uiPriority="48"/>
+    <w:lsdException w:name="List Table 4 Accent 5" w:uiPriority="49"/>
+    <w:lsdException w:name="List Table 5 Dark Accent 5" w:uiPriority="50"/>
+    <w:lsdException w:name="List Table 6 Colorful Accent 5" w:uiPriority="51"/>
+    <w:lsdException w:name="List Table 7 Colorful Accent 5" w:uiPriority="52"/>
+    <w:lsdException w:name="List Table 1 Light Accent 6" w:uiPriority="46"/>
+    <w:lsdException w:name="List Table 2 Accent 6" w:uiPriority="47"/>
+    <w:lsdException w:name="List Table 3 Accent 6" w:uiPriority="48"/>
+    <w:lsdException w:name="List Table 4 Accent 6" w:uiPriority="49"/>
+    <w:lsdException w:name="List Table 5 Dark Accent 6" w:uiPriority="50"/>
+    <w:lsdException w:name="List Table 6 Colorful Accent 6" w:uiPriority="51"/>
+    <w:lsdException w:name="List Table 7 Colorful Accent 6" w:uiPriority="52"/>
+    <w:lsdException w:name="Mention" w:semiHidden="1" w:unhideWhenUsed="1"/>
+    <w:lsdException w:name="Smart Hyperlink" w:semiHidden="1" w:unhideWhenUsed="1"/>
+    <w:lsdException w:name="Hashtag" w:semiHidden="1" w:unhideWhenUsed="1"/>
+    <w:lsdException w:name="Unresolved Mention" w:semiHidden="1" w:unhideWhenUsed="1"/>
+    <w:lsdException w:name="Smart Link" w:semiHidden="1" w:unhideWhenUsed="1"/>
   </w:latentStyles>
   <w:style w:type="paragraph" w:default="1" w:styleId="Normal">
     <w:name w:val="Normal"/>
@@ -5971,251 +6998,6 @@
   <w:style w:type="character" w:default="1" w:styleId="DefaultParagraphFont">
     <w:name w:val="Default Paragraph Font"/>
     <w:uiPriority w:val="1"/>
-    <w:semiHidden/>
-    <w:unhideWhenUsed/>
-  </w:style>
-  <w:style w:type="table" w:default="1" w:styleId="TableNormal">
-    <w:name w:val="Normal Table"/>
-    <w:uiPriority w:val="99"/>
-    <w:semiHidden/>
-    <w:unhideWhenUsed/>
-    <w:tblPr>
-      <w:tblInd w:w="0" w:type="dxa"/>
-      <w:tblCellMar>
-        <w:top w:w="0" w:type="dxa"/>
-        <w:left w:w="108" w:type="dxa"/>
-        <w:bottom w:w="0" w:type="dxa"/>
-        <w:right w:w="108" w:type="dxa"/>
-      </w:tblCellMar>
-    </w:tblPr>
-  </w:style>
-  <w:style w:type="numbering" w:default="1" w:styleId="NoList">
-    <w:name w:val="No List"/>
-    <w:uiPriority w:val="99"/>
-    <w:semiHidden/>
-    <w:unhideWhenUsed/>
-  </w:style>
-  <w:style w:type="paragraph" w:styleId="BalloonText">
-    <w:name w:val="Balloon Text"/>
-    <w:basedOn w:val="Normal"/>
-    <w:link w:val="BalloonTextChar"/>
-    <w:uiPriority w:val="99"/>
-    <w:semiHidden/>
-    <w:unhideWhenUsed/>
-    <w:pPr>
-      <w:spacing w:after="0" w:line="240" w:lineRule="auto"/>
-    </w:pPr>
-    <w:rPr>
-      <w:rFonts w:ascii="Tahoma" w:hAnsi="Tahoma" w:cs="Tahoma"/>
-      <w:sz w:val="16"/>
-      <w:szCs w:val="16"/>
-    </w:rPr>
-  </w:style>
-  <w:style w:type="character" w:styleId="Strong">
-    <w:name w:val="Strong"/>
-    <w:basedOn w:val="DefaultParagraphFont"/>
-    <w:uiPriority w:val="22"/>
-    <w:qFormat/>
-    <w:rPr>
-      <w:b/>
-      <w:bCs/>
-    </w:rPr>
-  </w:style>
-  <w:style w:type="paragraph" w:styleId="ListParagraph">
-    <w:name w:val="List Paragraph"/>
-    <w:basedOn w:val="Normal"/>
-    <w:uiPriority w:val="34"/>
-    <w:qFormat/>
-    <w:pPr>
-      <w:ind w:left="720"/>
-      <w:contextualSpacing/>
-    </w:pPr>
-  </w:style>
-  <w:style w:type="character" w:customStyle="1" w:styleId="BalloonTextChar">
-    <w:name w:val="Balloon Text Char"/>
-    <w:basedOn w:val="DefaultParagraphFont"/>
-    <w:link w:val="BalloonText"/>
-    <w:uiPriority w:val="99"/>
-    <w:semiHidden/>
-    <w:qFormat/>
-    <w:rPr>
-      <w:rFonts w:ascii="Tahoma" w:hAnsi="Tahoma" w:cs="Tahoma"/>
-      <w:sz w:val="16"/>
-      <w:szCs w:val="16"/>
-    </w:rPr>
-  </w:style>
-</w:styles>
-</file>
-
-<file path=word/stylesWithEffects.xml><?xml version="1.0" encoding="utf-8"?>
-<w:styles xmlns:wpc="http://schemas.microsoft.com/office/word/2010/wordprocessingCanvas" xmlns:mc="http://schemas.openxmlformats.org/markup-compatibility/2006" xmlns:o="urn:schemas-microsoft-com:office:office" xmlns:r="http://schemas.openxmlformats.org/officeDocument/2006/relationships" xmlns:m="http://schemas.openxmlformats.org/officeDocument/2006/math" xmlns:v="urn:schemas-microsoft-com:vml" xmlns:wp14="http://schemas.microsoft.com/office/word/2010/wordprocessingDrawing" xmlns:wp="http://schemas.openxmlformats.org/drawingml/2006/wordprocessingDrawing" xmlns:w10="urn:schemas-microsoft-com:office:word" xmlns:w="http://schemas.openxmlformats.org/wordprocessingml/2006/main" xmlns:w14="http://schemas.microsoft.com/office/word/2010/wordml" xmlns:wpg="http://schemas.microsoft.com/office/word/2010/wordprocessingGroup" xmlns:wpi="http://schemas.microsoft.com/office/word/2010/wordprocessingInk" xmlns:wne="http://schemas.microsoft.com/office/word/2006/wordml" xmlns:wps="http://schemas.microsoft.com/office/word/2010/wordprocessingShape" mc:Ignorable="w14 wp14">
-  <w:docDefaults>
-    <w:rPrDefault>
-      <w:rPr>
-        <w:rFonts w:asciiTheme="minorHAnsi" w:eastAsiaTheme="minorHAnsi" w:hAnsiTheme="minorHAnsi" w:cstheme="minorBidi"/>
-        <w:lang w:val="en-US" w:eastAsia="en-US" w:bidi="ar-SA"/>
-      </w:rPr>
-    </w:rPrDefault>
-    <w:pPrDefault/>
-  </w:docDefaults>
-  <w:latentStyles w:defLockedState="0" w:defUIPriority="99" w:defSemiHidden="1" w:defUnhideWhenUsed="1" w:defQFormat="0" w:count="267">
-    <w:lsdException w:name="Normal" w:semiHidden="0" w:uiPriority="0" w:unhideWhenUsed="0" w:qFormat="1"/>
-    <w:lsdException w:name="heading 1" w:semiHidden="0" w:uiPriority="9" w:unhideWhenUsed="0" w:qFormat="1"/>
-    <w:lsdException w:name="heading 2" w:uiPriority="9" w:qFormat="1"/>
-    <w:lsdException w:name="heading 3" w:uiPriority="9" w:qFormat="1"/>
-    <w:lsdException w:name="heading 4" w:uiPriority="9" w:qFormat="1"/>
-    <w:lsdException w:name="heading 5" w:uiPriority="9" w:qFormat="1"/>
-    <w:lsdException w:name="heading 6" w:uiPriority="9" w:qFormat="1"/>
-    <w:lsdException w:name="heading 7" w:uiPriority="9" w:qFormat="1"/>
-    <w:lsdException w:name="heading 8" w:uiPriority="9" w:qFormat="1"/>
-    <w:lsdException w:name="heading 9" w:uiPriority="9" w:qFormat="1"/>
-    <w:lsdException w:name="toc 1" w:uiPriority="39"/>
-    <w:lsdException w:name="toc 2" w:uiPriority="39"/>
-    <w:lsdException w:name="toc 3" w:uiPriority="39"/>
-    <w:lsdException w:name="toc 4" w:uiPriority="39"/>
-    <w:lsdException w:name="toc 5" w:uiPriority="39"/>
-    <w:lsdException w:name="toc 6" w:uiPriority="39"/>
-    <w:lsdException w:name="toc 7" w:uiPriority="39"/>
-    <w:lsdException w:name="toc 8" w:uiPriority="39"/>
-    <w:lsdException w:name="toc 9" w:uiPriority="39"/>
-    <w:lsdException w:name="caption" w:uiPriority="35" w:qFormat="1"/>
-    <w:lsdException w:name="Title" w:semiHidden="0" w:uiPriority="10" w:unhideWhenUsed="0" w:qFormat="1"/>
-    <w:lsdException w:name="Default Paragraph Font" w:uiPriority="1"/>
-    <w:lsdException w:name="Subtitle" w:semiHidden="0" w:uiPriority="11" w:unhideWhenUsed="0" w:qFormat="1"/>
-    <w:lsdException w:name="Strong" w:semiHidden="0" w:uiPriority="22" w:unhideWhenUsed="0" w:qFormat="1"/>
-    <w:lsdException w:name="Emphasis" w:semiHidden="0" w:uiPriority="20" w:unhideWhenUsed="0" w:qFormat="1"/>
-    <w:lsdException w:name="Normal Table" w:qFormat="1"/>
-    <w:lsdException w:name="Table Grid" w:semiHidden="0" w:uiPriority="39" w:unhideWhenUsed="0"/>
-    <w:lsdException w:name="Placeholder Text" w:unhideWhenUsed="0"/>
-    <w:lsdException w:name="No Spacing" w:semiHidden="0" w:unhideWhenUsed="0"/>
-    <w:lsdException w:name="Light Shading" w:semiHidden="0" w:uiPriority="60" w:unhideWhenUsed="0"/>
-    <w:lsdException w:name="Light List" w:semiHidden="0" w:uiPriority="61" w:unhideWhenUsed="0"/>
-    <w:lsdException w:name="Light Grid" w:semiHidden="0" w:uiPriority="62" w:unhideWhenUsed="0"/>
-    <w:lsdException w:name="Medium Shading 1" w:semiHidden="0" w:uiPriority="63" w:unhideWhenUsed="0"/>
-    <w:lsdException w:name="Medium Shading 2" w:semiHidden="0" w:uiPriority="64" w:unhideWhenUsed="0"/>
-    <w:lsdException w:name="Medium List 1" w:semiHidden="0" w:uiPriority="65" w:unhideWhenUsed="0"/>
-    <w:lsdException w:name="Medium List 2" w:semiHidden="0" w:uiPriority="66" w:unhideWhenUsed="0"/>
-    <w:lsdException w:name="Medium Grid 1" w:semiHidden="0" w:uiPriority="67" w:unhideWhenUsed="0"/>
-    <w:lsdException w:name="Medium Grid 2" w:semiHidden="0" w:uiPriority="68" w:unhideWhenUsed="0"/>
-    <w:lsdException w:name="Medium Grid 3" w:semiHidden="0" w:uiPriority="69" w:unhideWhenUsed="0"/>
-    <w:lsdException w:name="Dark List" w:semiHidden="0" w:uiPriority="70" w:unhideWhenUsed="0"/>
-    <w:lsdException w:name="Colorful Shading" w:semiHidden="0" w:uiPriority="71" w:unhideWhenUsed="0"/>
-    <w:lsdException w:name="Colorful List" w:semiHidden="0" w:uiPriority="72" w:unhideWhenUsed="0"/>
-    <w:lsdException w:name="Colorful Grid" w:semiHidden="0" w:uiPriority="73" w:unhideWhenUsed="0"/>
-    <w:lsdException w:name="Light Shading Accent 1" w:semiHidden="0" w:uiPriority="60" w:unhideWhenUsed="0"/>
-    <w:lsdException w:name="Light List Accent 1" w:semiHidden="0" w:uiPriority="61" w:unhideWhenUsed="0"/>
-    <w:lsdException w:name="Light Grid Accent 1" w:semiHidden="0" w:uiPriority="62" w:unhideWhenUsed="0"/>
-    <w:lsdException w:name="Medium Shading 1 Accent 1" w:semiHidden="0" w:uiPriority="63" w:unhideWhenUsed="0"/>
-    <w:lsdException w:name="Medium Shading 2 Accent 1" w:semiHidden="0" w:uiPriority="64" w:unhideWhenUsed="0"/>
-    <w:lsdException w:name="Medium List 1 Accent 1" w:semiHidden="0" w:uiPriority="65" w:unhideWhenUsed="0"/>
-    <w:lsdException w:name="Revision" w:unhideWhenUsed="0"/>
-    <w:lsdException w:name="List Paragraph" w:semiHidden="0" w:uiPriority="34" w:unhideWhenUsed="0" w:qFormat="1"/>
-    <w:lsdException w:name="Quote" w:semiHidden="0" w:unhideWhenUsed="0"/>
-    <w:lsdException w:name="Intense Quote" w:semiHidden="0" w:unhideWhenUsed="0"/>
-    <w:lsdException w:name="Medium List 2 Accent 1" w:semiHidden="0" w:uiPriority="66" w:unhideWhenUsed="0"/>
-    <w:lsdException w:name="Medium Grid 1 Accent 1" w:semiHidden="0" w:uiPriority="67" w:unhideWhenUsed="0"/>
-    <w:lsdException w:name="Medium Grid 2 Accent 1" w:semiHidden="0" w:uiPriority="68" w:unhideWhenUsed="0"/>
-    <w:lsdException w:name="Medium Grid 3 Accent 1" w:semiHidden="0" w:uiPriority="69" w:unhideWhenUsed="0"/>
-    <w:lsdException w:name="Dark List Accent 1" w:semiHidden="0" w:uiPriority="70" w:unhideWhenUsed="0"/>
-    <w:lsdException w:name="Colorful Shading Accent 1" w:semiHidden="0" w:uiPriority="71" w:unhideWhenUsed="0"/>
-    <w:lsdException w:name="Colorful List Accent 1" w:semiHidden="0" w:uiPriority="72" w:unhideWhenUsed="0"/>
-    <w:lsdException w:name="Colorful Grid Accent 1" w:semiHidden="0" w:uiPriority="73" w:unhideWhenUsed="0"/>
-    <w:lsdException w:name="Light Shading Accent 2" w:semiHidden="0" w:uiPriority="60" w:unhideWhenUsed="0"/>
-    <w:lsdException w:name="Light List Accent 2" w:semiHidden="0" w:uiPriority="61" w:unhideWhenUsed="0"/>
-    <w:lsdException w:name="Light Grid Accent 2" w:semiHidden="0" w:uiPriority="62" w:unhideWhenUsed="0"/>
-    <w:lsdException w:name="Medium Shading 1 Accent 2" w:semiHidden="0" w:uiPriority="63" w:unhideWhenUsed="0"/>
-    <w:lsdException w:name="Medium Shading 2 Accent 2" w:semiHidden="0" w:uiPriority="64" w:unhideWhenUsed="0"/>
-    <w:lsdException w:name="Medium List 1 Accent 2" w:semiHidden="0" w:uiPriority="65" w:unhideWhenUsed="0"/>
-    <w:lsdException w:name="Medium List 2 Accent 2" w:semiHidden="0" w:uiPriority="66" w:unhideWhenUsed="0"/>
-    <w:lsdException w:name="Medium Grid 1 Accent 2" w:semiHidden="0" w:uiPriority="67" w:unhideWhenUsed="0"/>
-    <w:lsdException w:name="Medium Grid 2 Accent 2" w:semiHidden="0" w:uiPriority="68" w:unhideWhenUsed="0"/>
-    <w:lsdException w:name="Medium Grid 3 Accent 2" w:semiHidden="0" w:uiPriority="69" w:unhideWhenUsed="0"/>
-    <w:lsdException w:name="Dark List Accent 2" w:semiHidden="0" w:uiPriority="70" w:unhideWhenUsed="0"/>
-    <w:lsdException w:name="Colorful Shading Accent 2" w:semiHidden="0" w:uiPriority="71" w:unhideWhenUsed="0"/>
-    <w:lsdException w:name="Colorful List Accent 2" w:semiHidden="0" w:uiPriority="72" w:unhideWhenUsed="0"/>
-    <w:lsdException w:name="Colorful Grid Accent 2" w:semiHidden="0" w:uiPriority="73" w:unhideWhenUsed="0"/>
-    <w:lsdException w:name="Light Shading Accent 3" w:semiHidden="0" w:uiPriority="60" w:unhideWhenUsed="0"/>
-    <w:lsdException w:name="Light List Accent 3" w:semiHidden="0" w:uiPriority="61" w:unhideWhenUsed="0"/>
-    <w:lsdException w:name="Light Grid Accent 3" w:semiHidden="0" w:uiPriority="62" w:unhideWhenUsed="0"/>
-    <w:lsdException w:name="Medium Shading 1 Accent 3" w:semiHidden="0" w:uiPriority="63" w:unhideWhenUsed="0"/>
-    <w:lsdException w:name="Medium Shading 2 Accent 3" w:semiHidden="0" w:uiPriority="64" w:unhideWhenUsed="0"/>
-    <w:lsdException w:name="Medium List 1 Accent 3" w:semiHidden="0" w:uiPriority="65" w:unhideWhenUsed="0"/>
-    <w:lsdException w:name="Medium List 2 Accent 3" w:semiHidden="0" w:uiPriority="66" w:unhideWhenUsed="0"/>
-    <w:lsdException w:name="Medium Grid 1 Accent 3" w:semiHidden="0" w:uiPriority="67" w:unhideWhenUsed="0"/>
-    <w:lsdException w:name="Medium Grid 2 Accent 3" w:semiHidden="0" w:uiPriority="68" w:unhideWhenUsed="0"/>
-    <w:lsdException w:name="Medium Grid 3 Accent 3" w:semiHidden="0" w:uiPriority="69" w:unhideWhenUsed="0"/>
-    <w:lsdException w:name="Dark List Accent 3" w:semiHidden="0" w:uiPriority="70" w:unhideWhenUsed="0"/>
-    <w:lsdException w:name="Colorful Shading Accent 3" w:semiHidden="0" w:uiPriority="71" w:unhideWhenUsed="0"/>
-    <w:lsdException w:name="Colorful List Accent 3" w:semiHidden="0" w:uiPriority="72" w:unhideWhenUsed="0"/>
-    <w:lsdException w:name="Colorful Grid Accent 3" w:semiHidden="0" w:uiPriority="73" w:unhideWhenUsed="0"/>
-    <w:lsdException w:name="Light Shading Accent 4" w:semiHidden="0" w:uiPriority="60" w:unhideWhenUsed="0"/>
-    <w:lsdException w:name="Light List Accent 4" w:semiHidden="0" w:uiPriority="61" w:unhideWhenUsed="0"/>
-    <w:lsdException w:name="Light Grid Accent 4" w:semiHidden="0" w:uiPriority="62" w:unhideWhenUsed="0"/>
-    <w:lsdException w:name="Medium Shading 1 Accent 4" w:semiHidden="0" w:uiPriority="63" w:unhideWhenUsed="0"/>
-    <w:lsdException w:name="Medium Shading 2 Accent 4" w:semiHidden="0" w:uiPriority="64" w:unhideWhenUsed="0"/>
-    <w:lsdException w:name="Medium List 1 Accent 4" w:semiHidden="0" w:uiPriority="65" w:unhideWhenUsed="0"/>
-    <w:lsdException w:name="Medium List 2 Accent 4" w:semiHidden="0" w:uiPriority="66" w:unhideWhenUsed="0"/>
-    <w:lsdException w:name="Medium Grid 1 Accent 4" w:semiHidden="0" w:uiPriority="67" w:unhideWhenUsed="0"/>
-    <w:lsdException w:name="Medium Grid 2 Accent 4" w:semiHidden="0" w:uiPriority="68" w:unhideWhenUsed="0"/>
-    <w:lsdException w:name="Medium Grid 3 Accent 4" w:semiHidden="0" w:uiPriority="69" w:unhideWhenUsed="0"/>
-    <w:lsdException w:name="Dark List Accent 4" w:semiHidden="0" w:uiPriority="70" w:unhideWhenUsed="0"/>
-    <w:lsdException w:name="Colorful Shading Accent 4" w:semiHidden="0" w:uiPriority="71" w:unhideWhenUsed="0"/>
-    <w:lsdException w:name="Colorful List Accent 4" w:semiHidden="0" w:uiPriority="72" w:unhideWhenUsed="0"/>
-    <w:lsdException w:name="Colorful Grid Accent 4" w:semiHidden="0" w:uiPriority="73" w:unhideWhenUsed="0"/>
-    <w:lsdException w:name="Light Shading Accent 5" w:semiHidden="0" w:uiPriority="60" w:unhideWhenUsed="0"/>
-    <w:lsdException w:name="Light List Accent 5" w:semiHidden="0" w:uiPriority="61" w:unhideWhenUsed="0"/>
-    <w:lsdException w:name="Light Grid Accent 5" w:semiHidden="0" w:uiPriority="62" w:unhideWhenUsed="0"/>
-    <w:lsdException w:name="Medium Shading 1 Accent 5" w:semiHidden="0" w:uiPriority="63" w:unhideWhenUsed="0"/>
-    <w:lsdException w:name="Medium Shading 2 Accent 5" w:semiHidden="0" w:uiPriority="64" w:unhideWhenUsed="0"/>
-    <w:lsdException w:name="Medium List 1 Accent 5" w:semiHidden="0" w:uiPriority="65" w:unhideWhenUsed="0"/>
-    <w:lsdException w:name="Medium List 2 Accent 5" w:semiHidden="0" w:uiPriority="66" w:unhideWhenUsed="0"/>
-    <w:lsdException w:name="Medium Grid 1 Accent 5" w:semiHidden="0" w:uiPriority="67" w:unhideWhenUsed="0"/>
-    <w:lsdException w:name="Medium Grid 2 Accent 5" w:semiHidden="0" w:uiPriority="68" w:unhideWhenUsed="0"/>
-    <w:lsdException w:name="Medium Grid 3 Accent 5" w:semiHidden="0" w:uiPriority="69" w:unhideWhenUsed="0"/>
-    <w:lsdException w:name="Dark List Accent 5" w:semiHidden="0" w:uiPriority="70" w:unhideWhenUsed="0"/>
-    <w:lsdException w:name="Colorful Shading Accent 5" w:semiHidden="0" w:uiPriority="71" w:unhideWhenUsed="0"/>
-    <w:lsdException w:name="Colorful List Accent 5" w:semiHidden="0" w:uiPriority="72" w:unhideWhenUsed="0"/>
-    <w:lsdException w:name="Colorful Grid Accent 5" w:semiHidden="0" w:uiPriority="73" w:unhideWhenUsed="0"/>
-    <w:lsdException w:name="Light Shading Accent 6" w:semiHidden="0" w:uiPriority="60" w:unhideWhenUsed="0"/>
-    <w:lsdException w:name="Light List Accent 6" w:semiHidden="0" w:uiPriority="61" w:unhideWhenUsed="0"/>
-    <w:lsdException w:name="Light Grid Accent 6" w:semiHidden="0" w:uiPriority="62" w:unhideWhenUsed="0"/>
-    <w:lsdException w:name="Medium Shading 1 Accent 6" w:semiHidden="0" w:uiPriority="63" w:unhideWhenUsed="0"/>
-    <w:lsdException w:name="Medium Shading 2 Accent 6" w:semiHidden="0" w:uiPriority="64" w:unhideWhenUsed="0"/>
-    <w:lsdException w:name="Medium List 1 Accent 6" w:semiHidden="0" w:uiPriority="65" w:unhideWhenUsed="0"/>
-    <w:lsdException w:name="Medium List 2 Accent 6" w:semiHidden="0" w:uiPriority="66" w:unhideWhenUsed="0"/>
-    <w:lsdException w:name="Medium Grid 1 Accent 6" w:semiHidden="0" w:uiPriority="67" w:unhideWhenUsed="0"/>
-    <w:lsdException w:name="Medium Grid 2 Accent 6" w:semiHidden="0" w:uiPriority="68" w:unhideWhenUsed="0"/>
-    <w:lsdException w:name="Medium Grid 3 Accent 6" w:semiHidden="0" w:uiPriority="69" w:unhideWhenUsed="0"/>
-    <w:lsdException w:name="Dark List Accent 6" w:semiHidden="0" w:uiPriority="70" w:unhideWhenUsed="0"/>
-    <w:lsdException w:name="Colorful Shading Accent 6" w:semiHidden="0" w:uiPriority="71" w:unhideWhenUsed="0"/>
-    <w:lsdException w:name="Colorful List Accent 6" w:semiHidden="0" w:uiPriority="72" w:unhideWhenUsed="0"/>
-    <w:lsdException w:name="Colorful Grid Accent 6" w:semiHidden="0" w:uiPriority="73" w:unhideWhenUsed="0"/>
-    <w:lsdException w:name="Subtle Emphasis" w:semiHidden="0" w:uiPriority="19" w:unhideWhenUsed="0" w:qFormat="1"/>
-    <w:lsdException w:name="Intense Emphasis" w:semiHidden="0" w:uiPriority="21" w:unhideWhenUsed="0" w:qFormat="1"/>
-    <w:lsdException w:name="Subtle Reference" w:semiHidden="0" w:uiPriority="31" w:unhideWhenUsed="0" w:qFormat="1"/>
-    <w:lsdException w:name="Intense Reference" w:semiHidden="0" w:uiPriority="32" w:unhideWhenUsed="0" w:qFormat="1"/>
-    <w:lsdException w:name="Book Title" w:semiHidden="0" w:uiPriority="33" w:unhideWhenUsed="0" w:qFormat="1"/>
-    <w:lsdException w:name="Bibliography" w:uiPriority="37"/>
-    <w:lsdException w:name="TOC Heading" w:uiPriority="39" w:qFormat="1"/>
-  </w:latentStyles>
-  <w:style w:type="paragraph" w:default="1" w:styleId="Normal">
-    <w:name w:val="Normal"/>
-    <w:qFormat/>
-    <w:rsid w:val="0097438B"/>
-    <w:pPr>
-      <w:spacing w:after="160" w:line="259" w:lineRule="auto"/>
-    </w:pPr>
-    <w:rPr>
-      <w:kern w:val="2"/>
-      <w:sz w:val="22"/>
-      <w:szCs w:val="22"/>
-      <w14:ligatures w14:val="standardContextual"/>
-    </w:rPr>
-  </w:style>
-  <w:style w:type="character" w:default="1" w:styleId="DefaultParagraphFont">
-    <w:name w:val="Default Paragraph Font"/>
-    <w:uiPriority w:val="1"/>
-    <w:semiHidden/>
     <w:unhideWhenUsed/>
   </w:style>
   <w:style w:type="table" w:default="1" w:styleId="TableNormal">

</xml_diff>

<commit_message>
mengubah dfd level 1
</commit_message>
<xml_diff>
--- a/Mencatat Jejak Kunjungan.docx
+++ b/Mencatat Jejak Kunjungan.docx
@@ -1,6 +1,6 @@
 
 <file path=word/document.xml><?xml version="1.0" encoding="utf-8"?>
-<w:document xmlns:wpc="http://schemas.microsoft.com/office/word/2010/wordprocessingCanvas" xmlns:cx="http://schemas.microsoft.com/office/drawing/2014/chartex" xmlns:cx1="http://schemas.microsoft.com/office/drawing/2015/9/8/chartex" xmlns:cx2="http://schemas.microsoft.com/office/drawing/2015/10/21/chartex" xmlns:cx3="http://schemas.microsoft.com/office/drawing/2016/5/9/chartex" xmlns:cx4="http://schemas.microsoft.com/office/drawing/2016/5/10/chartex" xmlns:cx5="http://schemas.microsoft.com/office/drawing/2016/5/11/chartex" xmlns:cx6="http://schemas.microsoft.com/office/drawing/2016/5/12/chartex" xmlns:cx7="http://schemas.microsoft.com/office/drawing/2016/5/13/chartex" xmlns:cx8="http://schemas.microsoft.com/office/drawing/2016/5/14/chartex" xmlns:mc="http://schemas.openxmlformats.org/markup-compatibility/2006" xmlns:aink="http://schemas.microsoft.com/office/drawing/2016/ink" xmlns:am3d="http://schemas.microsoft.com/office/drawing/2017/model3d" xmlns:o="urn:schemas-microsoft-com:office:office" xmlns:oel="http://schemas.microsoft.com/office/2019/extlst" xmlns:r="http://schemas.openxmlformats.org/officeDocument/2006/relationships" xmlns:m="http://schemas.openxmlformats.org/officeDocument/2006/math" xmlns:v="urn:schemas-microsoft-com:vml" xmlns:wp14="http://schemas.microsoft.com/office/word/2010/wordprocessingDrawing" xmlns:wp="http://schemas.openxmlformats.org/drawingml/2006/wordprocessingDrawing" xmlns:w10="urn:schemas-microsoft-com:office:word" xmlns:w="http://schemas.openxmlformats.org/wordprocessingml/2006/main" xmlns:w14="http://schemas.microsoft.com/office/word/2010/wordml" xmlns:w15="http://schemas.microsoft.com/office/word/2012/wordml" xmlns:w16cex="http://schemas.microsoft.com/office/word/2018/wordml/cex" xmlns:w16cid="http://schemas.microsoft.com/office/word/2016/wordml/cid" xmlns:w16="http://schemas.microsoft.com/office/word/2018/wordml" xmlns:w16du="http://schemas.microsoft.com/office/word/2023/wordml/word16du" xmlns:w16sdtdh="http://schemas.microsoft.com/office/word/2020/wordml/sdtdatahash" xmlns:w16se="http://schemas.microsoft.com/office/word/2015/wordml/symex" xmlns:wpg="http://schemas.microsoft.com/office/word/2010/wordprocessingGroup" xmlns:wpi="http://schemas.microsoft.com/office/word/2010/wordprocessingInk" xmlns:wne="http://schemas.microsoft.com/office/word/2006/wordml" xmlns:wps="http://schemas.microsoft.com/office/word/2010/wordprocessingShape" mc:Ignorable="w14 w15 w16se w16cid w16 w16cex w16sdtdh w16du wp14">
+<w:document xmlns:wpc="http://schemas.microsoft.com/office/word/2010/wordprocessingCanvas" xmlns:mc="http://schemas.openxmlformats.org/markup-compatibility/2006" xmlns:o="urn:schemas-microsoft-com:office:office" xmlns:r="http://schemas.openxmlformats.org/officeDocument/2006/relationships" xmlns:m="http://schemas.openxmlformats.org/officeDocument/2006/math" xmlns:v="urn:schemas-microsoft-com:vml" xmlns:wp14="http://schemas.microsoft.com/office/word/2010/wordprocessingDrawing" xmlns:wp="http://schemas.openxmlformats.org/drawingml/2006/wordprocessingDrawing" xmlns:w10="urn:schemas-microsoft-com:office:word" xmlns:w="http://schemas.openxmlformats.org/wordprocessingml/2006/main" xmlns:w14="http://schemas.microsoft.com/office/word/2010/wordml" xmlns:wpg="http://schemas.microsoft.com/office/word/2010/wordprocessingGroup" xmlns:wpi="http://schemas.microsoft.com/office/word/2010/wordprocessingInk" xmlns:wne="http://schemas.microsoft.com/office/word/2006/wordml" xmlns:wps="http://schemas.microsoft.com/office/word/2010/wordprocessingShape" mc:Ignorable="w14 wp14">
   <w:body>
     <w:p>
       <w:pPr>
@@ -98,7 +98,7 @@
                     </pic:cNvPicPr>
                   </pic:nvPicPr>
                   <pic:blipFill>
-                    <a:blip r:embed="rId8">
+                    <a:blip r:embed="rId9">
                       <a:extLst>
                         <a:ext uri="{28A0092B-C50C-407E-A947-70E740481C1C}">
                           <a14:useLocalDpi xmlns:a14="http://schemas.microsoft.com/office/drawing/2010/main" val="0"/>
@@ -664,7 +664,7 @@
                     </pic:cNvPicPr>
                   </pic:nvPicPr>
                   <pic:blipFill>
-                    <a:blip r:embed="rId9" cstate="print">
+                    <a:blip r:embed="rId10" cstate="print">
                       <a:extLst>
                         <a:ext uri="{28A0092B-C50C-407E-A947-70E740481C1C}">
                           <a14:useLocalDpi xmlns:a14="http://schemas.microsoft.com/office/drawing/2010/main" val="0"/>
@@ -738,7 +738,7 @@
                     </pic:cNvPicPr>
                   </pic:nvPicPr>
                   <pic:blipFill>
-                    <a:blip r:embed="rId10" cstate="print">
+                    <a:blip r:embed="rId11" cstate="print">
                       <a:extLst>
                         <a:ext uri="{28A0092B-C50C-407E-A947-70E740481C1C}">
                           <a14:useLocalDpi xmlns:a14="http://schemas.microsoft.com/office/drawing/2010/main" val="0"/>
@@ -4047,7 +4047,7 @@
                     </pic:cNvPicPr>
                   </pic:nvPicPr>
                   <pic:blipFill>
-                    <a:blip r:embed="rId11">
+                    <a:blip r:embed="rId12">
                       <a:extLst>
                         <a:ext uri="{28A0092B-C50C-407E-A947-70E740481C1C}">
                           <a14:useLocalDpi xmlns:a14="http://schemas.microsoft.com/office/drawing/2010/main" val="0"/>
@@ -4132,7 +4132,7 @@
                     <pic:cNvPicPr/>
                   </pic:nvPicPr>
                   <pic:blipFill>
-                    <a:blip r:embed="rId12">
+                    <a:blip r:embed="rId13">
                       <a:extLst>
                         <a:ext uri="{28A0092B-C50C-407E-A947-70E740481C1C}">
                           <a14:useLocalDpi xmlns:a14="http://schemas.microsoft.com/office/drawing/2010/main" val="0"/>
@@ -4296,7 +4296,7 @@
                     </pic:cNvPicPr>
                   </pic:nvPicPr>
                   <pic:blipFill>
-                    <a:blip r:embed="rId13"/>
+                    <a:blip r:embed="rId14"/>
                     <a:stretch>
                       <a:fillRect/>
                     </a:stretch>
@@ -4368,6 +4368,8 @@
           <w:szCs w:val="24"/>
         </w:rPr>
       </w:pPr>
+      <w:bookmarkStart w:id="0" w:name="_GoBack"/>
+      <w:bookmarkEnd w:id="0"/>
       <w:r>
         <w:rPr>
           <w:rFonts w:asciiTheme="majorBidi" w:hAnsiTheme="majorBidi" w:cstheme="majorBidi"/>
@@ -4377,18 +4379,18 @@
           <w14:ligatures w14:val="none"/>
         </w:rPr>
         <w:drawing>
-          <wp:anchor distT="0" distB="0" distL="114300" distR="114300" simplePos="0" relativeHeight="251660288" behindDoc="0" locked="0" layoutInCell="1" allowOverlap="1" wp14:anchorId="030131EE" wp14:editId="5F755776">
+          <wp:anchor distT="0" distB="0" distL="114300" distR="114300" simplePos="0" relativeHeight="251660288" behindDoc="0" locked="0" layoutInCell="1" allowOverlap="1" wp14:anchorId="3CC953BB" wp14:editId="53822B15">
             <wp:simplePos x="0" y="0"/>
             <wp:positionH relativeFrom="column">
-              <wp:posOffset>165100</wp:posOffset>
+              <wp:posOffset>0</wp:posOffset>
             </wp:positionH>
             <wp:positionV relativeFrom="paragraph">
-              <wp:posOffset>287655</wp:posOffset>
+              <wp:posOffset>1167</wp:posOffset>
             </wp:positionV>
-            <wp:extent cx="5461000" cy="2730500"/>
-            <wp:effectExtent l="0" t="0" r="6350" b="0"/>
+            <wp:extent cx="5943600" cy="3111500"/>
+            <wp:effectExtent l="0" t="0" r="0" b="0"/>
             <wp:wrapNone/>
-            <wp:docPr id="6" name="Picture 6"/>
+            <wp:docPr id="3" name="Picture 3"/>
             <wp:cNvGraphicFramePr>
               <a:graphicFrameLocks xmlns:a="http://schemas.openxmlformats.org/drawingml/2006/main" noChangeAspect="1"/>
             </wp:cNvGraphicFramePr>
@@ -4396,11 +4398,11 @@
               <a:graphicData uri="http://schemas.openxmlformats.org/drawingml/2006/picture">
                 <pic:pic xmlns:pic="http://schemas.openxmlformats.org/drawingml/2006/picture">
                   <pic:nvPicPr>
-                    <pic:cNvPr id="0" name="09jpg.jpg"/>
+                    <pic:cNvPr id="0" name="1.drawio.png"/>
                     <pic:cNvPicPr/>
                   </pic:nvPicPr>
                   <pic:blipFill>
-                    <a:blip r:embed="rId14">
+                    <a:blip r:embed="rId15">
                       <a:extLst>
                         <a:ext uri="{28A0092B-C50C-407E-A947-70E740481C1C}">
                           <a14:useLocalDpi xmlns:a14="http://schemas.microsoft.com/office/drawing/2010/main" val="0"/>
@@ -4414,7 +4416,7 @@
                   <pic:spPr>
                     <a:xfrm>
                       <a:off x="0" y="0"/>
-                      <a:ext cx="5461000" cy="2730500"/>
+                      <a:ext cx="5943600" cy="3111500"/>
                     </a:xfrm>
                     <a:prstGeom prst="rect">
                       <a:avLst/>
@@ -4444,7 +4446,7 @@
 </file>
 
 <file path=word/endnotes.xml><?xml version="1.0" encoding="utf-8"?>
-<w:endnotes xmlns:wpc="http://schemas.microsoft.com/office/word/2010/wordprocessingCanvas" xmlns:cx="http://schemas.microsoft.com/office/drawing/2014/chartex" xmlns:cx1="http://schemas.microsoft.com/office/drawing/2015/9/8/chartex" xmlns:cx2="http://schemas.microsoft.com/office/drawing/2015/10/21/chartex" xmlns:cx3="http://schemas.microsoft.com/office/drawing/2016/5/9/chartex" xmlns:cx4="http://schemas.microsoft.com/office/drawing/2016/5/10/chartex" xmlns:cx5="http://schemas.microsoft.com/office/drawing/2016/5/11/chartex" xmlns:cx6="http://schemas.microsoft.com/office/drawing/2016/5/12/chartex" xmlns:cx7="http://schemas.microsoft.com/office/drawing/2016/5/13/chartex" xmlns:cx8="http://schemas.microsoft.com/office/drawing/2016/5/14/chartex" xmlns:mc="http://schemas.openxmlformats.org/markup-compatibility/2006" xmlns:aink="http://schemas.microsoft.com/office/drawing/2016/ink" xmlns:am3d="http://schemas.microsoft.com/office/drawing/2017/model3d" xmlns:o="urn:schemas-microsoft-com:office:office" xmlns:oel="http://schemas.microsoft.com/office/2019/extlst" xmlns:r="http://schemas.openxmlformats.org/officeDocument/2006/relationships" xmlns:m="http://schemas.openxmlformats.org/officeDocument/2006/math" xmlns:v="urn:schemas-microsoft-com:vml" xmlns:wp14="http://schemas.microsoft.com/office/word/2010/wordprocessingDrawing" xmlns:wp="http://schemas.openxmlformats.org/drawingml/2006/wordprocessingDrawing" xmlns:w10="urn:schemas-microsoft-com:office:word" xmlns:w="http://schemas.openxmlformats.org/wordprocessingml/2006/main" xmlns:w14="http://schemas.microsoft.com/office/word/2010/wordml" xmlns:w15="http://schemas.microsoft.com/office/word/2012/wordml" xmlns:w16cex="http://schemas.microsoft.com/office/word/2018/wordml/cex" xmlns:w16cid="http://schemas.microsoft.com/office/word/2016/wordml/cid" xmlns:w16="http://schemas.microsoft.com/office/word/2018/wordml" xmlns:w16du="http://schemas.microsoft.com/office/word/2023/wordml/word16du" xmlns:w16sdtdh="http://schemas.microsoft.com/office/word/2020/wordml/sdtdatahash" xmlns:w16se="http://schemas.microsoft.com/office/word/2015/wordml/symex" xmlns:wpg="http://schemas.microsoft.com/office/word/2010/wordprocessingGroup" xmlns:wpi="http://schemas.microsoft.com/office/word/2010/wordprocessingInk" xmlns:wne="http://schemas.microsoft.com/office/word/2006/wordml" xmlns:wps="http://schemas.microsoft.com/office/word/2010/wordprocessingShape" mc:Ignorable="w14 w15 w16se w16cid w16 w16cex w16sdtdh w16du wp14">
+<w:endnotes xmlns:wpc="http://schemas.microsoft.com/office/word/2010/wordprocessingCanvas" xmlns:mc="http://schemas.openxmlformats.org/markup-compatibility/2006" xmlns:o="urn:schemas-microsoft-com:office:office" xmlns:r="http://schemas.openxmlformats.org/officeDocument/2006/relationships" xmlns:m="http://schemas.openxmlformats.org/officeDocument/2006/math" xmlns:v="urn:schemas-microsoft-com:vml" xmlns:wp14="http://schemas.microsoft.com/office/word/2010/wordprocessingDrawing" xmlns:wp="http://schemas.openxmlformats.org/drawingml/2006/wordprocessingDrawing" xmlns:w10="urn:schemas-microsoft-com:office:word" xmlns:w="http://schemas.openxmlformats.org/wordprocessingml/2006/main" xmlns:w14="http://schemas.microsoft.com/office/word/2010/wordml" xmlns:wpg="http://schemas.microsoft.com/office/word/2010/wordprocessingGroup" xmlns:wpi="http://schemas.microsoft.com/office/word/2010/wordprocessingInk" xmlns:wne="http://schemas.microsoft.com/office/word/2006/wordml" xmlns:wps="http://schemas.microsoft.com/office/word/2010/wordprocessingShape" mc:Ignorable="w14 wp14">
   <w:endnote w:type="separator" w:id="-1">
     <w:p>
       <w:pPr>
@@ -4469,7 +4471,7 @@
 </file>
 
 <file path=word/footnotes.xml><?xml version="1.0" encoding="utf-8"?>
-<w:footnotes xmlns:wpc="http://schemas.microsoft.com/office/word/2010/wordprocessingCanvas" xmlns:cx="http://schemas.microsoft.com/office/drawing/2014/chartex" xmlns:cx1="http://schemas.microsoft.com/office/drawing/2015/9/8/chartex" xmlns:cx2="http://schemas.microsoft.com/office/drawing/2015/10/21/chartex" xmlns:cx3="http://schemas.microsoft.com/office/drawing/2016/5/9/chartex" xmlns:cx4="http://schemas.microsoft.com/office/drawing/2016/5/10/chartex" xmlns:cx5="http://schemas.microsoft.com/office/drawing/2016/5/11/chartex" xmlns:cx6="http://schemas.microsoft.com/office/drawing/2016/5/12/chartex" xmlns:cx7="http://schemas.microsoft.com/office/drawing/2016/5/13/chartex" xmlns:cx8="http://schemas.microsoft.com/office/drawing/2016/5/14/chartex" xmlns:mc="http://schemas.openxmlformats.org/markup-compatibility/2006" xmlns:aink="http://schemas.microsoft.com/office/drawing/2016/ink" xmlns:am3d="http://schemas.microsoft.com/office/drawing/2017/model3d" xmlns:o="urn:schemas-microsoft-com:office:office" xmlns:oel="http://schemas.microsoft.com/office/2019/extlst" xmlns:r="http://schemas.openxmlformats.org/officeDocument/2006/relationships" xmlns:m="http://schemas.openxmlformats.org/officeDocument/2006/math" xmlns:v="urn:schemas-microsoft-com:vml" xmlns:wp14="http://schemas.microsoft.com/office/word/2010/wordprocessingDrawing" xmlns:wp="http://schemas.openxmlformats.org/drawingml/2006/wordprocessingDrawing" xmlns:w10="urn:schemas-microsoft-com:office:word" xmlns:w="http://schemas.openxmlformats.org/wordprocessingml/2006/main" xmlns:w14="http://schemas.microsoft.com/office/word/2010/wordml" xmlns:w15="http://schemas.microsoft.com/office/word/2012/wordml" xmlns:w16cex="http://schemas.microsoft.com/office/word/2018/wordml/cex" xmlns:w16cid="http://schemas.microsoft.com/office/word/2016/wordml/cid" xmlns:w16="http://schemas.microsoft.com/office/word/2018/wordml" xmlns:w16du="http://schemas.microsoft.com/office/word/2023/wordml/word16du" xmlns:w16sdtdh="http://schemas.microsoft.com/office/word/2020/wordml/sdtdatahash" xmlns:w16se="http://schemas.microsoft.com/office/word/2015/wordml/symex" xmlns:wpg="http://schemas.microsoft.com/office/word/2010/wordprocessingGroup" xmlns:wpi="http://schemas.microsoft.com/office/word/2010/wordprocessingInk" xmlns:wne="http://schemas.microsoft.com/office/word/2006/wordml" xmlns:wps="http://schemas.microsoft.com/office/word/2010/wordprocessingShape" mc:Ignorable="w14 w15 w16se w16cid w16 w16cex w16sdtdh w16du wp14">
+<w:footnotes xmlns:wpc="http://schemas.microsoft.com/office/word/2010/wordprocessingCanvas" xmlns:mc="http://schemas.openxmlformats.org/markup-compatibility/2006" xmlns:o="urn:schemas-microsoft-com:office:office" xmlns:r="http://schemas.openxmlformats.org/officeDocument/2006/relationships" xmlns:m="http://schemas.openxmlformats.org/officeDocument/2006/math" xmlns:v="urn:schemas-microsoft-com:vml" xmlns:wp14="http://schemas.microsoft.com/office/word/2010/wordprocessingDrawing" xmlns:wp="http://schemas.openxmlformats.org/drawingml/2006/wordprocessingDrawing" xmlns:w10="urn:schemas-microsoft-com:office:word" xmlns:w="http://schemas.openxmlformats.org/wordprocessingml/2006/main" xmlns:w14="http://schemas.microsoft.com/office/word/2010/wordml" xmlns:wpg="http://schemas.microsoft.com/office/word/2010/wordprocessingGroup" xmlns:wpi="http://schemas.microsoft.com/office/word/2010/wordprocessingInk" xmlns:wne="http://schemas.microsoft.com/office/word/2006/wordml" xmlns:wps="http://schemas.microsoft.com/office/word/2010/wordprocessingShape" mc:Ignorable="w14 wp14">
   <w:footnote w:type="separator" w:id="-1">
     <w:p>
       <w:pPr>
@@ -4494,8 +4496,8 @@
 </file>
 
 <file path=word/numbering.xml><?xml version="1.0" encoding="utf-8"?>
-<w:numbering xmlns:wpc="http://schemas.microsoft.com/office/word/2010/wordprocessingCanvas" xmlns:cx="http://schemas.microsoft.com/office/drawing/2014/chartex" xmlns:cx1="http://schemas.microsoft.com/office/drawing/2015/9/8/chartex" xmlns:cx2="http://schemas.microsoft.com/office/drawing/2015/10/21/chartex" xmlns:cx3="http://schemas.microsoft.com/office/drawing/2016/5/9/chartex" xmlns:cx4="http://schemas.microsoft.com/office/drawing/2016/5/10/chartex" xmlns:cx5="http://schemas.microsoft.com/office/drawing/2016/5/11/chartex" xmlns:cx6="http://schemas.microsoft.com/office/drawing/2016/5/12/chartex" xmlns:cx7="http://schemas.microsoft.com/office/drawing/2016/5/13/chartex" xmlns:cx8="http://schemas.microsoft.com/office/drawing/2016/5/14/chartex" xmlns:mc="http://schemas.openxmlformats.org/markup-compatibility/2006" xmlns:aink="http://schemas.microsoft.com/office/drawing/2016/ink" xmlns:am3d="http://schemas.microsoft.com/office/drawing/2017/model3d" xmlns:o="urn:schemas-microsoft-com:office:office" xmlns:oel="http://schemas.microsoft.com/office/2019/extlst" xmlns:r="http://schemas.openxmlformats.org/officeDocument/2006/relationships" xmlns:m="http://schemas.openxmlformats.org/officeDocument/2006/math" xmlns:v="urn:schemas-microsoft-com:vml" xmlns:wp14="http://schemas.microsoft.com/office/word/2010/wordprocessingDrawing" xmlns:wp="http://schemas.openxmlformats.org/drawingml/2006/wordprocessingDrawing" xmlns:w10="urn:schemas-microsoft-com:office:word" xmlns:w="http://schemas.openxmlformats.org/wordprocessingml/2006/main" xmlns:w14="http://schemas.microsoft.com/office/word/2010/wordml" xmlns:w15="http://schemas.microsoft.com/office/word/2012/wordml" xmlns:w16cex="http://schemas.microsoft.com/office/word/2018/wordml/cex" xmlns:w16cid="http://schemas.microsoft.com/office/word/2016/wordml/cid" xmlns:w16="http://schemas.microsoft.com/office/word/2018/wordml" xmlns:w16du="http://schemas.microsoft.com/office/word/2023/wordml/word16du" xmlns:w16sdtdh="http://schemas.microsoft.com/office/word/2020/wordml/sdtdatahash" xmlns:w16se="http://schemas.microsoft.com/office/word/2015/wordml/symex" xmlns:wpg="http://schemas.microsoft.com/office/word/2010/wordprocessingGroup" xmlns:wpi="http://schemas.microsoft.com/office/word/2010/wordprocessingInk" xmlns:wne="http://schemas.microsoft.com/office/word/2006/wordml" xmlns:wps="http://schemas.microsoft.com/office/word/2010/wordprocessingShape" mc:Ignorable="w14 w15 w16se w16cid w16 w16cex w16sdtdh w16du wp14">
-  <w:abstractNum w:abstractNumId="0" w15:restartNumberingAfterBreak="0">
+<w:numbering xmlns:wpc="http://schemas.microsoft.com/office/word/2010/wordprocessingCanvas" xmlns:mc="http://schemas.openxmlformats.org/markup-compatibility/2006" xmlns:o="urn:schemas-microsoft-com:office:office" xmlns:r="http://schemas.openxmlformats.org/officeDocument/2006/relationships" xmlns:m="http://schemas.openxmlformats.org/officeDocument/2006/math" xmlns:v="urn:schemas-microsoft-com:vml" xmlns:wp14="http://schemas.microsoft.com/office/word/2010/wordprocessingDrawing" xmlns:wp="http://schemas.openxmlformats.org/drawingml/2006/wordprocessingDrawing" xmlns:w10="urn:schemas-microsoft-com:office:word" xmlns:w="http://schemas.openxmlformats.org/wordprocessingml/2006/main" xmlns:w14="http://schemas.microsoft.com/office/word/2010/wordml" xmlns:wpg="http://schemas.microsoft.com/office/word/2010/wordprocessingGroup" xmlns:wpi="http://schemas.microsoft.com/office/word/2010/wordprocessingInk" xmlns:wne="http://schemas.microsoft.com/office/word/2006/wordml" xmlns:wps="http://schemas.microsoft.com/office/word/2010/wordprocessingShape" mc:Ignorable="w14 wp14">
+  <w:abstractNum w:abstractNumId="0">
     <w:nsid w:val="00AE3347"/>
     <w:multiLevelType w:val="hybridMultilevel"/>
     <w:tmpl w:val="6BD65DAA"/>
@@ -4608,7 +4610,7 @@
       </w:rPr>
     </w:lvl>
   </w:abstractNum>
-  <w:abstractNum w:abstractNumId="1" w15:restartNumberingAfterBreak="0">
+  <w:abstractNum w:abstractNumId="1">
     <w:nsid w:val="09BB7692"/>
     <w:multiLevelType w:val="hybridMultilevel"/>
     <w:tmpl w:val="F34AE862"/>
@@ -4721,7 +4723,7 @@
       </w:rPr>
     </w:lvl>
   </w:abstractNum>
-  <w:abstractNum w:abstractNumId="2" w15:restartNumberingAfterBreak="0">
+  <w:abstractNum w:abstractNumId="2">
     <w:nsid w:val="0B557778"/>
     <w:multiLevelType w:val="multilevel"/>
     <w:tmpl w:val="0B557778"/>
@@ -4834,7 +4836,7 @@
       </w:rPr>
     </w:lvl>
   </w:abstractNum>
-  <w:abstractNum w:abstractNumId="3" w15:restartNumberingAfterBreak="0">
+  <w:abstractNum w:abstractNumId="3">
     <w:nsid w:val="142B7580"/>
     <w:multiLevelType w:val="multilevel"/>
     <w:tmpl w:val="142B7580"/>
@@ -4923,7 +4925,7 @@
       </w:pPr>
     </w:lvl>
   </w:abstractNum>
-  <w:abstractNum w:abstractNumId="4" w15:restartNumberingAfterBreak="0">
+  <w:abstractNum w:abstractNumId="4">
     <w:nsid w:val="15E34D3A"/>
     <w:multiLevelType w:val="multilevel"/>
     <w:tmpl w:val="15E34D3A"/>
@@ -5013,7 +5015,7 @@
       </w:pPr>
     </w:lvl>
   </w:abstractNum>
-  <w:abstractNum w:abstractNumId="5" w15:restartNumberingAfterBreak="0">
+  <w:abstractNum w:abstractNumId="5">
     <w:nsid w:val="174724CA"/>
     <w:multiLevelType w:val="multilevel"/>
     <w:tmpl w:val="174724CA"/>
@@ -5102,7 +5104,7 @@
       </w:pPr>
     </w:lvl>
   </w:abstractNum>
-  <w:abstractNum w:abstractNumId="6" w15:restartNumberingAfterBreak="0">
+  <w:abstractNum w:abstractNumId="6">
     <w:nsid w:val="1D550F68"/>
     <w:multiLevelType w:val="hybridMultilevel"/>
     <w:tmpl w:val="562ADAA4"/>
@@ -5215,7 +5217,7 @@
       </w:rPr>
     </w:lvl>
   </w:abstractNum>
-  <w:abstractNum w:abstractNumId="7" w15:restartNumberingAfterBreak="0">
+  <w:abstractNum w:abstractNumId="7">
     <w:nsid w:val="1E74121E"/>
     <w:multiLevelType w:val="multilevel"/>
     <w:tmpl w:val="1E74121E"/>
@@ -5305,7 +5307,7 @@
       </w:pPr>
     </w:lvl>
   </w:abstractNum>
-  <w:abstractNum w:abstractNumId="8" w15:restartNumberingAfterBreak="0">
+  <w:abstractNum w:abstractNumId="8">
     <w:nsid w:val="26CE5DFC"/>
     <w:multiLevelType w:val="multilevel"/>
     <w:tmpl w:val="26CE5DFC"/>
@@ -5418,7 +5420,7 @@
       </w:pPr>
     </w:lvl>
   </w:abstractNum>
-  <w:abstractNum w:abstractNumId="9" w15:restartNumberingAfterBreak="0">
+  <w:abstractNum w:abstractNumId="9">
     <w:nsid w:val="2A541B8C"/>
     <w:multiLevelType w:val="multilevel"/>
     <w:tmpl w:val="2A541B8C"/>
@@ -5531,7 +5533,7 @@
       </w:rPr>
     </w:lvl>
   </w:abstractNum>
-  <w:abstractNum w:abstractNumId="10" w15:restartNumberingAfterBreak="0">
+  <w:abstractNum w:abstractNumId="10">
     <w:nsid w:val="3445035A"/>
     <w:multiLevelType w:val="multilevel"/>
     <w:tmpl w:val="3445035A"/>
@@ -5617,7 +5619,7 @@
       </w:pPr>
     </w:lvl>
   </w:abstractNum>
-  <w:abstractNum w:abstractNumId="11" w15:restartNumberingAfterBreak="0">
+  <w:abstractNum w:abstractNumId="11">
     <w:nsid w:val="3ABE53E0"/>
     <w:multiLevelType w:val="hybridMultilevel"/>
     <w:tmpl w:val="5E9AD476"/>
@@ -5730,7 +5732,7 @@
       </w:rPr>
     </w:lvl>
   </w:abstractNum>
-  <w:abstractNum w:abstractNumId="12" w15:restartNumberingAfterBreak="0">
+  <w:abstractNum w:abstractNumId="12">
     <w:nsid w:val="48924D54"/>
     <w:multiLevelType w:val="multilevel"/>
     <w:tmpl w:val="48924D54"/>
@@ -5816,7 +5818,7 @@
       </w:pPr>
     </w:lvl>
   </w:abstractNum>
-  <w:abstractNum w:abstractNumId="13" w15:restartNumberingAfterBreak="0">
+  <w:abstractNum w:abstractNumId="13">
     <w:nsid w:val="508D76CC"/>
     <w:multiLevelType w:val="hybridMultilevel"/>
     <w:tmpl w:val="3F02974A"/>
@@ -5929,7 +5931,7 @@
       </w:rPr>
     </w:lvl>
   </w:abstractNum>
-  <w:abstractNum w:abstractNumId="14" w15:restartNumberingAfterBreak="0">
+  <w:abstractNum w:abstractNumId="14">
     <w:nsid w:val="556D7716"/>
     <w:multiLevelType w:val="multilevel"/>
     <w:tmpl w:val="556D7716"/>
@@ -6042,7 +6044,7 @@
       </w:pPr>
     </w:lvl>
   </w:abstractNum>
-  <w:abstractNum w:abstractNumId="15" w15:restartNumberingAfterBreak="0">
+  <w:abstractNum w:abstractNumId="15">
     <w:nsid w:val="5ADC029A"/>
     <w:multiLevelType w:val="multilevel"/>
     <w:tmpl w:val="5ADC029A"/>
@@ -6131,7 +6133,7 @@
       </w:pPr>
     </w:lvl>
   </w:abstractNum>
-  <w:abstractNum w:abstractNumId="16" w15:restartNumberingAfterBreak="0">
+  <w:abstractNum w:abstractNumId="16">
     <w:nsid w:val="66307BF0"/>
     <w:multiLevelType w:val="multilevel"/>
     <w:tmpl w:val="66307BF0"/>
@@ -6220,7 +6222,7 @@
       </w:pPr>
     </w:lvl>
   </w:abstractNum>
-  <w:abstractNum w:abstractNumId="17" w15:restartNumberingAfterBreak="0">
+  <w:abstractNum w:abstractNumId="17">
     <w:nsid w:val="6C3278FE"/>
     <w:multiLevelType w:val="hybridMultilevel"/>
     <w:tmpl w:val="F52E7A0C"/>
@@ -6333,7 +6335,7 @@
       </w:rPr>
     </w:lvl>
   </w:abstractNum>
-  <w:abstractNum w:abstractNumId="18" w15:restartNumberingAfterBreak="0">
+  <w:abstractNum w:abstractNumId="18">
     <w:nsid w:val="6CA0172C"/>
     <w:multiLevelType w:val="multilevel"/>
     <w:tmpl w:val="6CA0172C"/>
@@ -6419,7 +6421,7 @@
       </w:pPr>
     </w:lvl>
   </w:abstractNum>
-  <w:abstractNum w:abstractNumId="19" w15:restartNumberingAfterBreak="0">
+  <w:abstractNum w:abstractNumId="19">
     <w:nsid w:val="798A0102"/>
     <w:multiLevelType w:val="multilevel"/>
     <w:tmpl w:val="798A0102"/>
@@ -6532,71 +6534,71 @@
       </w:pPr>
     </w:lvl>
   </w:abstractNum>
-  <w:num w:numId="1" w16cid:durableId="290551486">
+  <w:num w:numId="1">
     <w:abstractNumId w:val="2"/>
   </w:num>
-  <w:num w:numId="2" w16cid:durableId="147484255">
+  <w:num w:numId="2">
     <w:abstractNumId w:val="12"/>
   </w:num>
-  <w:num w:numId="3" w16cid:durableId="176847275">
+  <w:num w:numId="3">
     <w:abstractNumId w:val="9"/>
   </w:num>
-  <w:num w:numId="4" w16cid:durableId="172889593">
+  <w:num w:numId="4">
     <w:abstractNumId w:val="4"/>
   </w:num>
-  <w:num w:numId="5" w16cid:durableId="1052390179">
+  <w:num w:numId="5">
     <w:abstractNumId w:val="5"/>
   </w:num>
-  <w:num w:numId="6" w16cid:durableId="922959421">
+  <w:num w:numId="6">
     <w:abstractNumId w:val="7"/>
   </w:num>
-  <w:num w:numId="7" w16cid:durableId="1525947085">
+  <w:num w:numId="7">
     <w:abstractNumId w:val="15"/>
   </w:num>
-  <w:num w:numId="8" w16cid:durableId="322199599">
+  <w:num w:numId="8">
     <w:abstractNumId w:val="16"/>
   </w:num>
-  <w:num w:numId="9" w16cid:durableId="568001345">
+  <w:num w:numId="9">
     <w:abstractNumId w:val="3"/>
   </w:num>
-  <w:num w:numId="10" w16cid:durableId="2130196236">
+  <w:num w:numId="10">
     <w:abstractNumId w:val="18"/>
   </w:num>
-  <w:num w:numId="11" w16cid:durableId="379716179">
+  <w:num w:numId="11">
     <w:abstractNumId w:val="10"/>
   </w:num>
-  <w:num w:numId="12" w16cid:durableId="524909558">
+  <w:num w:numId="12">
     <w:abstractNumId w:val="19"/>
   </w:num>
-  <w:num w:numId="13" w16cid:durableId="78216366">
+  <w:num w:numId="13">
     <w:abstractNumId w:val="8"/>
   </w:num>
-  <w:num w:numId="14" w16cid:durableId="1195268474">
+  <w:num w:numId="14">
     <w:abstractNumId w:val="14"/>
   </w:num>
-  <w:num w:numId="15" w16cid:durableId="514343015">
+  <w:num w:numId="15">
     <w:abstractNumId w:val="0"/>
   </w:num>
-  <w:num w:numId="16" w16cid:durableId="918559208">
+  <w:num w:numId="16">
     <w:abstractNumId w:val="6"/>
   </w:num>
-  <w:num w:numId="17" w16cid:durableId="1069577393">
+  <w:num w:numId="17">
     <w:abstractNumId w:val="17"/>
   </w:num>
-  <w:num w:numId="18" w16cid:durableId="690492039">
+  <w:num w:numId="18">
     <w:abstractNumId w:val="1"/>
   </w:num>
-  <w:num w:numId="19" w16cid:durableId="1775589102">
+  <w:num w:numId="19">
     <w:abstractNumId w:val="11"/>
   </w:num>
-  <w:num w:numId="20" w16cid:durableId="524371627">
+  <w:num w:numId="20">
     <w:abstractNumId w:val="13"/>
   </w:num>
 </w:numbering>
 </file>
 
 <file path=word/styles.xml><?xml version="1.0" encoding="utf-8"?>
-<w:styles xmlns:mc="http://schemas.openxmlformats.org/markup-compatibility/2006" xmlns:r="http://schemas.openxmlformats.org/officeDocument/2006/relationships" xmlns:w="http://schemas.openxmlformats.org/wordprocessingml/2006/main" xmlns:w14="http://schemas.microsoft.com/office/word/2010/wordml" xmlns:w15="http://schemas.microsoft.com/office/word/2012/wordml" xmlns:w16cex="http://schemas.microsoft.com/office/word/2018/wordml/cex" xmlns:w16cid="http://schemas.microsoft.com/office/word/2016/wordml/cid" xmlns:w16="http://schemas.microsoft.com/office/word/2018/wordml" xmlns:w16du="http://schemas.microsoft.com/office/word/2023/wordml/word16du" xmlns:w16sdtdh="http://schemas.microsoft.com/office/word/2020/wordml/sdtdatahash" xmlns:w16se="http://schemas.microsoft.com/office/word/2015/wordml/symex" mc:Ignorable="w14 w15 w16se w16cid w16 w16cex w16sdtdh w16du">
+<w:styles xmlns:mc="http://schemas.openxmlformats.org/markup-compatibility/2006" xmlns:r="http://schemas.openxmlformats.org/officeDocument/2006/relationships" xmlns:w="http://schemas.openxmlformats.org/wordprocessingml/2006/main" xmlns:w14="http://schemas.microsoft.com/office/word/2010/wordml" mc:Ignorable="w14">
   <w:docDefaults>
     <w:rPrDefault>
       <w:rPr>
@@ -6606,380 +6608,145 @@
     </w:rPrDefault>
     <w:pPrDefault/>
   </w:docDefaults>
-  <w:latentStyles w:defLockedState="0" w:defUIPriority="99" w:defSemiHidden="0" w:defUnhideWhenUsed="0" w:defQFormat="0" w:count="376">
-    <w:lsdException w:name="Normal" w:uiPriority="0" w:qFormat="1"/>
-    <w:lsdException w:name="heading 1" w:uiPriority="9" w:qFormat="1"/>
-    <w:lsdException w:name="heading 2" w:semiHidden="1" w:uiPriority="9" w:unhideWhenUsed="1" w:qFormat="1"/>
-    <w:lsdException w:name="heading 3" w:semiHidden="1" w:uiPriority="9" w:unhideWhenUsed="1" w:qFormat="1"/>
-    <w:lsdException w:name="heading 4" w:semiHidden="1" w:uiPriority="9" w:unhideWhenUsed="1" w:qFormat="1"/>
-    <w:lsdException w:name="heading 5" w:semiHidden="1" w:uiPriority="9" w:unhideWhenUsed="1" w:qFormat="1"/>
-    <w:lsdException w:name="heading 6" w:semiHidden="1" w:uiPriority="9" w:unhideWhenUsed="1" w:qFormat="1"/>
-    <w:lsdException w:name="heading 7" w:semiHidden="1" w:uiPriority="9" w:unhideWhenUsed="1" w:qFormat="1"/>
-    <w:lsdException w:name="heading 8" w:semiHidden="1" w:uiPriority="9" w:unhideWhenUsed="1" w:qFormat="1"/>
-    <w:lsdException w:name="heading 9" w:semiHidden="1" w:uiPriority="9" w:unhideWhenUsed="1" w:qFormat="1"/>
-    <w:lsdException w:name="index 1" w:semiHidden="1" w:unhideWhenUsed="1"/>
-    <w:lsdException w:name="index 2" w:semiHidden="1" w:unhideWhenUsed="1"/>
-    <w:lsdException w:name="index 3" w:semiHidden="1" w:unhideWhenUsed="1"/>
-    <w:lsdException w:name="index 4" w:semiHidden="1" w:unhideWhenUsed="1"/>
-    <w:lsdException w:name="index 5" w:semiHidden="1" w:unhideWhenUsed="1"/>
-    <w:lsdException w:name="index 6" w:semiHidden="1" w:unhideWhenUsed="1"/>
-    <w:lsdException w:name="index 7" w:semiHidden="1" w:unhideWhenUsed="1"/>
-    <w:lsdException w:name="index 8" w:semiHidden="1" w:unhideWhenUsed="1"/>
-    <w:lsdException w:name="index 9" w:semiHidden="1" w:unhideWhenUsed="1"/>
-    <w:lsdException w:name="toc 1" w:semiHidden="1" w:uiPriority="39" w:unhideWhenUsed="1"/>
-    <w:lsdException w:name="toc 2" w:semiHidden="1" w:uiPriority="39" w:unhideWhenUsed="1"/>
-    <w:lsdException w:name="toc 3" w:semiHidden="1" w:uiPriority="39" w:unhideWhenUsed="1"/>
-    <w:lsdException w:name="toc 4" w:semiHidden="1" w:uiPriority="39" w:unhideWhenUsed="1"/>
-    <w:lsdException w:name="toc 5" w:semiHidden="1" w:uiPriority="39" w:unhideWhenUsed="1"/>
-    <w:lsdException w:name="toc 6" w:semiHidden="1" w:uiPriority="39" w:unhideWhenUsed="1"/>
-    <w:lsdException w:name="toc 7" w:semiHidden="1" w:uiPriority="39" w:unhideWhenUsed="1"/>
-    <w:lsdException w:name="toc 8" w:semiHidden="1" w:uiPriority="39" w:unhideWhenUsed="1"/>
-    <w:lsdException w:name="toc 9" w:semiHidden="1" w:uiPriority="39" w:unhideWhenUsed="1"/>
-    <w:lsdException w:name="Normal Indent" w:semiHidden="1" w:unhideWhenUsed="1"/>
-    <w:lsdException w:name="footnote text" w:semiHidden="1" w:unhideWhenUsed="1"/>
-    <w:lsdException w:name="annotation text" w:semiHidden="1" w:unhideWhenUsed="1"/>
-    <w:lsdException w:name="header" w:semiHidden="1" w:unhideWhenUsed="1"/>
-    <w:lsdException w:name="footer" w:semiHidden="1" w:unhideWhenUsed="1"/>
-    <w:lsdException w:name="index heading" w:semiHidden="1" w:unhideWhenUsed="1"/>
-    <w:lsdException w:name="caption" w:semiHidden="1" w:uiPriority="35" w:unhideWhenUsed="1" w:qFormat="1"/>
-    <w:lsdException w:name="table of figures" w:semiHidden="1" w:unhideWhenUsed="1"/>
-    <w:lsdException w:name="envelope address" w:semiHidden="1" w:unhideWhenUsed="1"/>
-    <w:lsdException w:name="envelope return" w:semiHidden="1" w:unhideWhenUsed="1"/>
-    <w:lsdException w:name="footnote reference" w:semiHidden="1" w:unhideWhenUsed="1"/>
-    <w:lsdException w:name="annotation reference" w:semiHidden="1" w:unhideWhenUsed="1"/>
-    <w:lsdException w:name="line number" w:semiHidden="1" w:unhideWhenUsed="1"/>
-    <w:lsdException w:name="page number" w:semiHidden="1" w:unhideWhenUsed="1"/>
-    <w:lsdException w:name="endnote reference" w:semiHidden="1" w:unhideWhenUsed="1"/>
-    <w:lsdException w:name="endnote text" w:semiHidden="1" w:unhideWhenUsed="1"/>
-    <w:lsdException w:name="table of authorities" w:semiHidden="1" w:unhideWhenUsed="1"/>
-    <w:lsdException w:name="macro" w:semiHidden="1" w:unhideWhenUsed="1"/>
-    <w:lsdException w:name="toa heading" w:semiHidden="1" w:unhideWhenUsed="1"/>
-    <w:lsdException w:name="List" w:semiHidden="1" w:unhideWhenUsed="1"/>
-    <w:lsdException w:name="List Bullet" w:semiHidden="1" w:unhideWhenUsed="1"/>
-    <w:lsdException w:name="List Number" w:semiHidden="1" w:unhideWhenUsed="1"/>
-    <w:lsdException w:name="List 2" w:semiHidden="1" w:unhideWhenUsed="1"/>
-    <w:lsdException w:name="List 3" w:semiHidden="1" w:unhideWhenUsed="1"/>
-    <w:lsdException w:name="List 4" w:semiHidden="1" w:unhideWhenUsed="1"/>
-    <w:lsdException w:name="List 5" w:semiHidden="1" w:unhideWhenUsed="1"/>
-    <w:lsdException w:name="List Bullet 2" w:semiHidden="1" w:unhideWhenUsed="1"/>
-    <w:lsdException w:name="List Bullet 3" w:semiHidden="1" w:unhideWhenUsed="1"/>
-    <w:lsdException w:name="List Bullet 4" w:semiHidden="1" w:unhideWhenUsed="1"/>
-    <w:lsdException w:name="List Bullet 5" w:semiHidden="1" w:unhideWhenUsed="1"/>
-    <w:lsdException w:name="List Number 2" w:semiHidden="1" w:unhideWhenUsed="1"/>
-    <w:lsdException w:name="List Number 3" w:semiHidden="1" w:unhideWhenUsed="1"/>
-    <w:lsdException w:name="List Number 4" w:semiHidden="1" w:unhideWhenUsed="1"/>
-    <w:lsdException w:name="List Number 5" w:semiHidden="1" w:unhideWhenUsed="1"/>
-    <w:lsdException w:name="Title" w:uiPriority="10" w:qFormat="1"/>
-    <w:lsdException w:name="Closing" w:semiHidden="1" w:unhideWhenUsed="1"/>
-    <w:lsdException w:name="Signature" w:semiHidden="1" w:unhideWhenUsed="1"/>
-    <w:lsdException w:name="Default Paragraph Font" w:semiHidden="1" w:uiPriority="1" w:unhideWhenUsed="1"/>
-    <w:lsdException w:name="Body Text" w:semiHidden="1" w:unhideWhenUsed="1"/>
-    <w:lsdException w:name="Body Text Indent" w:semiHidden="1" w:unhideWhenUsed="1"/>
-    <w:lsdException w:name="List Continue" w:semiHidden="1" w:unhideWhenUsed="1"/>
-    <w:lsdException w:name="List Continue 2" w:semiHidden="1" w:unhideWhenUsed="1"/>
-    <w:lsdException w:name="List Continue 3" w:semiHidden="1" w:unhideWhenUsed="1"/>
-    <w:lsdException w:name="List Continue 4" w:semiHidden="1" w:unhideWhenUsed="1"/>
-    <w:lsdException w:name="List Continue 5" w:semiHidden="1" w:unhideWhenUsed="1"/>
-    <w:lsdException w:name="Message Header" w:semiHidden="1" w:unhideWhenUsed="1"/>
-    <w:lsdException w:name="Subtitle" w:uiPriority="11" w:qFormat="1"/>
-    <w:lsdException w:name="Salutation" w:semiHidden="1" w:unhideWhenUsed="1"/>
-    <w:lsdException w:name="Date" w:semiHidden="1" w:unhideWhenUsed="1"/>
-    <w:lsdException w:name="Body Text First Indent" w:semiHidden="1" w:unhideWhenUsed="1"/>
-    <w:lsdException w:name="Body Text First Indent 2" w:semiHidden="1" w:unhideWhenUsed="1"/>
-    <w:lsdException w:name="Note Heading" w:semiHidden="1" w:unhideWhenUsed="1"/>
-    <w:lsdException w:name="Body Text 2" w:semiHidden="1" w:unhideWhenUsed="1"/>
-    <w:lsdException w:name="Body Text 3" w:semiHidden="1" w:unhideWhenUsed="1"/>
-    <w:lsdException w:name="Body Text Indent 2" w:semiHidden="1" w:unhideWhenUsed="1"/>
-    <w:lsdException w:name="Body Text Indent 3" w:semiHidden="1" w:unhideWhenUsed="1"/>
-    <w:lsdException w:name="Block Text" w:semiHidden="1" w:unhideWhenUsed="1"/>
-    <w:lsdException w:name="Hyperlink" w:semiHidden="1" w:unhideWhenUsed="1"/>
-    <w:lsdException w:name="FollowedHyperlink" w:semiHidden="1" w:unhideWhenUsed="1"/>
-    <w:lsdException w:name="Strong" w:uiPriority="22" w:qFormat="1"/>
-    <w:lsdException w:name="Emphasis" w:uiPriority="20" w:qFormat="1"/>
-    <w:lsdException w:name="Document Map" w:semiHidden="1" w:unhideWhenUsed="1"/>
-    <w:lsdException w:name="Plain Text" w:semiHidden="1" w:unhideWhenUsed="1"/>
-    <w:lsdException w:name="E-mail Signature" w:semiHidden="1" w:unhideWhenUsed="1"/>
-    <w:lsdException w:name="HTML Top of Form" w:semiHidden="1" w:unhideWhenUsed="1"/>
-    <w:lsdException w:name="HTML Bottom of Form" w:semiHidden="1" w:unhideWhenUsed="1"/>
-    <w:lsdException w:name="Normal (Web)" w:semiHidden="1" w:unhideWhenUsed="1"/>
-    <w:lsdException w:name="HTML Acronym" w:semiHidden="1" w:unhideWhenUsed="1"/>
-    <w:lsdException w:name="HTML Address" w:semiHidden="1" w:unhideWhenUsed="1"/>
-    <w:lsdException w:name="HTML Cite" w:semiHidden="1" w:unhideWhenUsed="1"/>
-    <w:lsdException w:name="HTML Code" w:semiHidden="1" w:unhideWhenUsed="1"/>
-    <w:lsdException w:name="HTML Definition" w:semiHidden="1" w:unhideWhenUsed="1"/>
-    <w:lsdException w:name="HTML Keyboard" w:semiHidden="1" w:unhideWhenUsed="1"/>
-    <w:lsdException w:name="HTML Preformatted" w:semiHidden="1" w:unhideWhenUsed="1"/>
-    <w:lsdException w:name="HTML Sample" w:semiHidden="1" w:unhideWhenUsed="1"/>
-    <w:lsdException w:name="HTML Typewriter" w:semiHidden="1" w:unhideWhenUsed="1"/>
-    <w:lsdException w:name="HTML Variable" w:semiHidden="1" w:unhideWhenUsed="1"/>
-    <w:lsdException w:name="Normal Table" w:semiHidden="1" w:unhideWhenUsed="1" w:qFormat="1"/>
-    <w:lsdException w:name="annotation subject" w:semiHidden="1" w:unhideWhenUsed="1"/>
-    <w:lsdException w:name="No List" w:semiHidden="1" w:unhideWhenUsed="1"/>
-    <w:lsdException w:name="Outline List 1" w:semiHidden="1" w:unhideWhenUsed="1"/>
-    <w:lsdException w:name="Outline List 2" w:semiHidden="1" w:unhideWhenUsed="1"/>
-    <w:lsdException w:name="Outline List 3" w:semiHidden="1" w:unhideWhenUsed="1"/>
-    <w:lsdException w:name="Table Simple 1" w:semiHidden="1" w:unhideWhenUsed="1"/>
-    <w:lsdException w:name="Table Simple 2" w:semiHidden="1" w:unhideWhenUsed="1"/>
-    <w:lsdException w:name="Table Simple 3" w:semiHidden="1" w:unhideWhenUsed="1"/>
-    <w:lsdException w:name="Table Classic 1" w:semiHidden="1" w:unhideWhenUsed="1"/>
-    <w:lsdException w:name="Table Classic 2" w:semiHidden="1" w:unhideWhenUsed="1"/>
-    <w:lsdException w:name="Table Classic 3" w:semiHidden="1" w:unhideWhenUsed="1"/>
-    <w:lsdException w:name="Table Classic 4" w:semiHidden="1" w:unhideWhenUsed="1"/>
-    <w:lsdException w:name="Table Colorful 1" w:semiHidden="1" w:unhideWhenUsed="1"/>
-    <w:lsdException w:name="Table Colorful 2" w:semiHidden="1" w:unhideWhenUsed="1"/>
-    <w:lsdException w:name="Table Colorful 3" w:semiHidden="1" w:unhideWhenUsed="1"/>
-    <w:lsdException w:name="Table Columns 1" w:semiHidden="1" w:unhideWhenUsed="1"/>
-    <w:lsdException w:name="Table Columns 2" w:semiHidden="1" w:unhideWhenUsed="1"/>
-    <w:lsdException w:name="Table Columns 3" w:semiHidden="1" w:unhideWhenUsed="1"/>
-    <w:lsdException w:name="Table Columns 4" w:semiHidden="1" w:unhideWhenUsed="1"/>
-    <w:lsdException w:name="Table Columns 5" w:semiHidden="1" w:unhideWhenUsed="1"/>
-    <w:lsdException w:name="Table Grid 1" w:semiHidden="1" w:unhideWhenUsed="1"/>
-    <w:lsdException w:name="Table Grid 2" w:semiHidden="1" w:unhideWhenUsed="1"/>
-    <w:lsdException w:name="Table Grid 3" w:semiHidden="1" w:unhideWhenUsed="1"/>
-    <w:lsdException w:name="Table Grid 4" w:semiHidden="1" w:unhideWhenUsed="1"/>
-    <w:lsdException w:name="Table Grid 5" w:semiHidden="1" w:unhideWhenUsed="1"/>
-    <w:lsdException w:name="Table Grid 6" w:semiHidden="1" w:unhideWhenUsed="1"/>
-    <w:lsdException w:name="Table Grid 7" w:semiHidden="1" w:unhideWhenUsed="1"/>
-    <w:lsdException w:name="Table Grid 8" w:semiHidden="1" w:unhideWhenUsed="1"/>
-    <w:lsdException w:name="Table List 1" w:semiHidden="1" w:unhideWhenUsed="1"/>
-    <w:lsdException w:name="Table List 2" w:semiHidden="1" w:unhideWhenUsed="1"/>
-    <w:lsdException w:name="Table List 3" w:semiHidden="1" w:unhideWhenUsed="1"/>
-    <w:lsdException w:name="Table List 4" w:semiHidden="1" w:unhideWhenUsed="1"/>
-    <w:lsdException w:name="Table List 5" w:semiHidden="1" w:unhideWhenUsed="1"/>
-    <w:lsdException w:name="Table List 6" w:semiHidden="1" w:unhideWhenUsed="1"/>
-    <w:lsdException w:name="Table List 7" w:semiHidden="1" w:unhideWhenUsed="1"/>
-    <w:lsdException w:name="Table List 8" w:semiHidden="1" w:unhideWhenUsed="1"/>
-    <w:lsdException w:name="Table 3D effects 1" w:semiHidden="1" w:unhideWhenUsed="1"/>
-    <w:lsdException w:name="Table 3D effects 2" w:semiHidden="1" w:unhideWhenUsed="1"/>
-    <w:lsdException w:name="Table 3D effects 3" w:semiHidden="1" w:unhideWhenUsed="1"/>
-    <w:lsdException w:name="Table Contemporary" w:semiHidden="1" w:unhideWhenUsed="1"/>
-    <w:lsdException w:name="Table Elegant" w:semiHidden="1" w:unhideWhenUsed="1"/>
-    <w:lsdException w:name="Table Professional" w:semiHidden="1" w:unhideWhenUsed="1"/>
-    <w:lsdException w:name="Table Subtle 1" w:semiHidden="1" w:unhideWhenUsed="1"/>
-    <w:lsdException w:name="Table Subtle 2" w:semiHidden="1" w:unhideWhenUsed="1"/>
-    <w:lsdException w:name="Table Web 1" w:semiHidden="1" w:unhideWhenUsed="1"/>
-    <w:lsdException w:name="Table Web 2" w:semiHidden="1" w:unhideWhenUsed="1"/>
-    <w:lsdException w:name="Table Web 3" w:semiHidden="1" w:unhideWhenUsed="1"/>
-    <w:lsdException w:name="Balloon Text" w:semiHidden="1" w:unhideWhenUsed="1"/>
-    <w:lsdException w:name="Table Grid" w:uiPriority="39"/>
-    <w:lsdException w:name="Table Theme" w:semiHidden="1" w:unhideWhenUsed="1"/>
-    <w:lsdException w:name="Placeholder Text" w:semiHidden="1"/>
-    <w:lsdException w:name="Light Shading" w:uiPriority="60"/>
-    <w:lsdException w:name="Light List" w:uiPriority="61"/>
-    <w:lsdException w:name="Light Grid" w:uiPriority="62"/>
-    <w:lsdException w:name="Medium Shading 1" w:uiPriority="63"/>
-    <w:lsdException w:name="Medium Shading 2" w:uiPriority="64"/>
-    <w:lsdException w:name="Medium List 1" w:uiPriority="65"/>
-    <w:lsdException w:name="Medium List 2" w:uiPriority="66"/>
-    <w:lsdException w:name="Medium Grid 1" w:uiPriority="67"/>
-    <w:lsdException w:name="Medium Grid 2" w:uiPriority="68"/>
-    <w:lsdException w:name="Medium Grid 3" w:uiPriority="69"/>
-    <w:lsdException w:name="Dark List" w:uiPriority="70"/>
-    <w:lsdException w:name="Colorful Shading" w:uiPriority="71"/>
-    <w:lsdException w:name="Colorful List" w:uiPriority="72"/>
-    <w:lsdException w:name="Colorful Grid" w:uiPriority="73"/>
-    <w:lsdException w:name="Light Shading Accent 1" w:uiPriority="60"/>
-    <w:lsdException w:name="Light List Accent 1" w:uiPriority="61"/>
-    <w:lsdException w:name="Light Grid Accent 1" w:uiPriority="62"/>
-    <w:lsdException w:name="Medium Shading 1 Accent 1" w:uiPriority="63"/>
-    <w:lsdException w:name="Medium Shading 2 Accent 1" w:uiPriority="64"/>
-    <w:lsdException w:name="Medium List 1 Accent 1" w:uiPriority="65"/>
-    <w:lsdException w:name="Revision" w:semiHidden="1"/>
-    <w:lsdException w:name="List Paragraph" w:uiPriority="34" w:qFormat="1"/>
-    <w:lsdException w:name="Medium List 2 Accent 1" w:uiPriority="66"/>
-    <w:lsdException w:name="Medium Grid 1 Accent 1" w:uiPriority="67"/>
-    <w:lsdException w:name="Medium Grid 2 Accent 1" w:uiPriority="68"/>
-    <w:lsdException w:name="Medium Grid 3 Accent 1" w:uiPriority="69"/>
-    <w:lsdException w:name="Dark List Accent 1" w:uiPriority="70"/>
-    <w:lsdException w:name="Colorful Shading Accent 1" w:uiPriority="71"/>
-    <w:lsdException w:name="Colorful List Accent 1" w:uiPriority="72"/>
-    <w:lsdException w:name="Colorful Grid Accent 1" w:uiPriority="73"/>
-    <w:lsdException w:name="Light Shading Accent 2" w:uiPriority="60"/>
-    <w:lsdException w:name="Light List Accent 2" w:uiPriority="61"/>
-    <w:lsdException w:name="Light Grid Accent 2" w:uiPriority="62"/>
-    <w:lsdException w:name="Medium Shading 1 Accent 2" w:uiPriority="63"/>
-    <w:lsdException w:name="Medium Shading 2 Accent 2" w:uiPriority="64"/>
-    <w:lsdException w:name="Medium List 1 Accent 2" w:uiPriority="65"/>
-    <w:lsdException w:name="Medium List 2 Accent 2" w:uiPriority="66"/>
-    <w:lsdException w:name="Medium Grid 1 Accent 2" w:uiPriority="67"/>
-    <w:lsdException w:name="Medium Grid 2 Accent 2" w:uiPriority="68"/>
-    <w:lsdException w:name="Medium Grid 3 Accent 2" w:uiPriority="69"/>
-    <w:lsdException w:name="Dark List Accent 2" w:uiPriority="70"/>
-    <w:lsdException w:name="Colorful Shading Accent 2" w:uiPriority="71"/>
-    <w:lsdException w:name="Colorful List Accent 2" w:uiPriority="72"/>
-    <w:lsdException w:name="Colorful Grid Accent 2" w:uiPriority="73"/>
-    <w:lsdException w:name="Light Shading Accent 3" w:uiPriority="60"/>
-    <w:lsdException w:name="Light List Accent 3" w:uiPriority="61"/>
-    <w:lsdException w:name="Light Grid Accent 3" w:uiPriority="62"/>
-    <w:lsdException w:name="Medium Shading 1 Accent 3" w:uiPriority="63"/>
-    <w:lsdException w:name="Medium Shading 2 Accent 3" w:uiPriority="64"/>
-    <w:lsdException w:name="Medium List 1 Accent 3" w:uiPriority="65"/>
-    <w:lsdException w:name="Medium List 2 Accent 3" w:uiPriority="66"/>
-    <w:lsdException w:name="Medium Grid 1 Accent 3" w:uiPriority="67"/>
-    <w:lsdException w:name="Medium Grid 2 Accent 3" w:uiPriority="68"/>
-    <w:lsdException w:name="Medium Grid 3 Accent 3" w:uiPriority="69"/>
-    <w:lsdException w:name="Dark List Accent 3" w:uiPriority="70"/>
-    <w:lsdException w:name="Colorful Shading Accent 3" w:uiPriority="71"/>
-    <w:lsdException w:name="Colorful List Accent 3" w:uiPriority="72"/>
-    <w:lsdException w:name="Colorful Grid Accent 3" w:uiPriority="73"/>
-    <w:lsdException w:name="Light Shading Accent 4" w:uiPriority="60"/>
-    <w:lsdException w:name="Light List Accent 4" w:uiPriority="61"/>
-    <w:lsdException w:name="Light Grid Accent 4" w:uiPriority="62"/>
-    <w:lsdException w:name="Medium Shading 1 Accent 4" w:uiPriority="63"/>
-    <w:lsdException w:name="Medium Shading 2 Accent 4" w:uiPriority="64"/>
-    <w:lsdException w:name="Medium List 1 Accent 4" w:uiPriority="65"/>
-    <w:lsdException w:name="Medium List 2 Accent 4" w:uiPriority="66"/>
-    <w:lsdException w:name="Medium Grid 1 Accent 4" w:uiPriority="67"/>
-    <w:lsdException w:name="Medium Grid 2 Accent 4" w:uiPriority="68"/>
-    <w:lsdException w:name="Medium Grid 3 Accent 4" w:uiPriority="69"/>
-    <w:lsdException w:name="Dark List Accent 4" w:uiPriority="70"/>
-    <w:lsdException w:name="Colorful Shading Accent 4" w:uiPriority="71"/>
-    <w:lsdException w:name="Colorful List Accent 4" w:uiPriority="72"/>
-    <w:lsdException w:name="Colorful Grid Accent 4" w:uiPriority="73"/>
-    <w:lsdException w:name="Light Shading Accent 5" w:uiPriority="60"/>
-    <w:lsdException w:name="Light List Accent 5" w:uiPriority="61"/>
-    <w:lsdException w:name="Light Grid Accent 5" w:uiPriority="62"/>
-    <w:lsdException w:name="Medium Shading 1 Accent 5" w:uiPriority="63"/>
-    <w:lsdException w:name="Medium Shading 2 Accent 5" w:uiPriority="64"/>
-    <w:lsdException w:name="Medium List 1 Accent 5" w:uiPriority="65"/>
-    <w:lsdException w:name="Medium List 2 Accent 5" w:uiPriority="66"/>
-    <w:lsdException w:name="Medium Grid 1 Accent 5" w:uiPriority="67"/>
-    <w:lsdException w:name="Medium Grid 2 Accent 5" w:uiPriority="68"/>
-    <w:lsdException w:name="Medium Grid 3 Accent 5" w:uiPriority="69"/>
-    <w:lsdException w:name="Dark List Accent 5" w:uiPriority="70"/>
-    <w:lsdException w:name="Colorful Shading Accent 5" w:uiPriority="71"/>
-    <w:lsdException w:name="Colorful List Accent 5" w:uiPriority="72"/>
-    <w:lsdException w:name="Colorful Grid Accent 5" w:uiPriority="73"/>
-    <w:lsdException w:name="Light Shading Accent 6" w:uiPriority="60"/>
-    <w:lsdException w:name="Light List Accent 6" w:uiPriority="61"/>
-    <w:lsdException w:name="Light Grid Accent 6" w:uiPriority="62"/>
-    <w:lsdException w:name="Medium Shading 1 Accent 6" w:uiPriority="63"/>
-    <w:lsdException w:name="Medium Shading 2 Accent 6" w:uiPriority="64"/>
-    <w:lsdException w:name="Medium List 1 Accent 6" w:uiPriority="65"/>
-    <w:lsdException w:name="Medium List 2 Accent 6" w:uiPriority="66"/>
-    <w:lsdException w:name="Medium Grid 1 Accent 6" w:uiPriority="67"/>
-    <w:lsdException w:name="Medium Grid 2 Accent 6" w:uiPriority="68"/>
-    <w:lsdException w:name="Medium Grid 3 Accent 6" w:uiPriority="69"/>
-    <w:lsdException w:name="Dark List Accent 6" w:uiPriority="70"/>
-    <w:lsdException w:name="Colorful Shading Accent 6" w:uiPriority="71"/>
-    <w:lsdException w:name="Colorful List Accent 6" w:uiPriority="72"/>
-    <w:lsdException w:name="Colorful Grid Accent 6" w:uiPriority="73"/>
-    <w:lsdException w:name="Subtle Emphasis" w:uiPriority="19" w:qFormat="1"/>
-    <w:lsdException w:name="Intense Emphasis" w:uiPriority="21" w:qFormat="1"/>
-    <w:lsdException w:name="Subtle Reference" w:uiPriority="31" w:qFormat="1"/>
-    <w:lsdException w:name="Intense Reference" w:uiPriority="32" w:qFormat="1"/>
-    <w:lsdException w:name="Book Title" w:uiPriority="33" w:qFormat="1"/>
-    <w:lsdException w:name="Bibliography" w:semiHidden="1" w:uiPriority="37" w:unhideWhenUsed="1"/>
-    <w:lsdException w:name="TOC Heading" w:semiHidden="1" w:uiPriority="39" w:unhideWhenUsed="1" w:qFormat="1"/>
-    <w:lsdException w:name="Plain Table 1" w:uiPriority="41"/>
-    <w:lsdException w:name="Plain Table 2" w:uiPriority="42"/>
-    <w:lsdException w:name="Plain Table 3" w:uiPriority="43"/>
-    <w:lsdException w:name="Plain Table 4" w:uiPriority="44"/>
-    <w:lsdException w:name="Plain Table 5" w:uiPriority="45"/>
-    <w:lsdException w:name="Grid Table Light" w:uiPriority="40"/>
-    <w:lsdException w:name="Grid Table 1 Light" w:uiPriority="46"/>
-    <w:lsdException w:name="Grid Table 2" w:uiPriority="47"/>
-    <w:lsdException w:name="Grid Table 3" w:uiPriority="48"/>
-    <w:lsdException w:name="Grid Table 4" w:uiPriority="49"/>
-    <w:lsdException w:name="Grid Table 5 Dark" w:uiPriority="50"/>
-    <w:lsdException w:name="Grid Table 6 Colorful" w:uiPriority="51"/>
-    <w:lsdException w:name="Grid Table 7 Colorful" w:uiPriority="52"/>
-    <w:lsdException w:name="Grid Table 1 Light Accent 1" w:uiPriority="46"/>
-    <w:lsdException w:name="Grid Table 2 Accent 1" w:uiPriority="47"/>
-    <w:lsdException w:name="Grid Table 3 Accent 1" w:uiPriority="48"/>
-    <w:lsdException w:name="Grid Table 4 Accent 1" w:uiPriority="49"/>
-    <w:lsdException w:name="Grid Table 5 Dark Accent 1" w:uiPriority="50"/>
-    <w:lsdException w:name="Grid Table 6 Colorful Accent 1" w:uiPriority="51"/>
-    <w:lsdException w:name="Grid Table 7 Colorful Accent 1" w:uiPriority="52"/>
-    <w:lsdException w:name="Grid Table 1 Light Accent 2" w:uiPriority="46"/>
-    <w:lsdException w:name="Grid Table 2 Accent 2" w:uiPriority="47"/>
-    <w:lsdException w:name="Grid Table 3 Accent 2" w:uiPriority="48"/>
-    <w:lsdException w:name="Grid Table 4 Accent 2" w:uiPriority="49"/>
-    <w:lsdException w:name="Grid Table 5 Dark Accent 2" w:uiPriority="50"/>
-    <w:lsdException w:name="Grid Table 6 Colorful Accent 2" w:uiPriority="51"/>
-    <w:lsdException w:name="Grid Table 7 Colorful Accent 2" w:uiPriority="52"/>
-    <w:lsdException w:name="Grid Table 1 Light Accent 3" w:uiPriority="46"/>
-    <w:lsdException w:name="Grid Table 2 Accent 3" w:uiPriority="47"/>
-    <w:lsdException w:name="Grid Table 3 Accent 3" w:uiPriority="48"/>
-    <w:lsdException w:name="Grid Table 4 Accent 3" w:uiPriority="49"/>
-    <w:lsdException w:name="Grid Table 5 Dark Accent 3" w:uiPriority="50"/>
-    <w:lsdException w:name="Grid Table 6 Colorful Accent 3" w:uiPriority="51"/>
-    <w:lsdException w:name="Grid Table 7 Colorful Accent 3" w:uiPriority="52"/>
-    <w:lsdException w:name="Grid Table 1 Light Accent 4" w:uiPriority="46"/>
-    <w:lsdException w:name="Grid Table 2 Accent 4" w:uiPriority="47"/>
-    <w:lsdException w:name="Grid Table 3 Accent 4" w:uiPriority="48"/>
-    <w:lsdException w:name="Grid Table 4 Accent 4" w:uiPriority="49"/>
-    <w:lsdException w:name="Grid Table 5 Dark Accent 4" w:uiPriority="50"/>
-    <w:lsdException w:name="Grid Table 6 Colorful Accent 4" w:uiPriority="51"/>
-    <w:lsdException w:name="Grid Table 7 Colorful Accent 4" w:uiPriority="52"/>
-    <w:lsdException w:name="Grid Table 1 Light Accent 5" w:uiPriority="46"/>
-    <w:lsdException w:name="Grid Table 2 Accent 5" w:uiPriority="47"/>
-    <w:lsdException w:name="Grid Table 3 Accent 5" w:uiPriority="48"/>
-    <w:lsdException w:name="Grid Table 4 Accent 5" w:uiPriority="49"/>
-    <w:lsdException w:name="Grid Table 5 Dark Accent 5" w:uiPriority="50"/>
-    <w:lsdException w:name="Grid Table 6 Colorful Accent 5" w:uiPriority="51"/>
-    <w:lsdException w:name="Grid Table 7 Colorful Accent 5" w:uiPriority="52"/>
-    <w:lsdException w:name="Grid Table 1 Light Accent 6" w:uiPriority="46"/>
-    <w:lsdException w:name="Grid Table 2 Accent 6" w:uiPriority="47"/>
-    <w:lsdException w:name="Grid Table 3 Accent 6" w:uiPriority="48"/>
-    <w:lsdException w:name="Grid Table 4 Accent 6" w:uiPriority="49"/>
-    <w:lsdException w:name="Grid Table 5 Dark Accent 6" w:uiPriority="50"/>
-    <w:lsdException w:name="Grid Table 6 Colorful Accent 6" w:uiPriority="51"/>
-    <w:lsdException w:name="Grid Table 7 Colorful Accent 6" w:uiPriority="52"/>
-    <w:lsdException w:name="List Table 1 Light" w:uiPriority="46"/>
-    <w:lsdException w:name="List Table 2" w:uiPriority="47"/>
-    <w:lsdException w:name="List Table 3" w:uiPriority="48"/>
-    <w:lsdException w:name="List Table 4" w:uiPriority="49"/>
-    <w:lsdException w:name="List Table 5 Dark" w:uiPriority="50"/>
-    <w:lsdException w:name="List Table 6 Colorful" w:uiPriority="51"/>
-    <w:lsdException w:name="List Table 7 Colorful" w:uiPriority="52"/>
-    <w:lsdException w:name="List Table 1 Light Accent 1" w:uiPriority="46"/>
-    <w:lsdException w:name="List Table 2 Accent 1" w:uiPriority="47"/>
-    <w:lsdException w:name="List Table 3 Accent 1" w:uiPriority="48"/>
-    <w:lsdException w:name="List Table 4 Accent 1" w:uiPriority="49"/>
-    <w:lsdException w:name="List Table 5 Dark Accent 1" w:uiPriority="50"/>
-    <w:lsdException w:name="List Table 6 Colorful Accent 1" w:uiPriority="51"/>
-    <w:lsdException w:name="List Table 7 Colorful Accent 1" w:uiPriority="52"/>
-    <w:lsdException w:name="List Table 1 Light Accent 2" w:uiPriority="46"/>
-    <w:lsdException w:name="List Table 2 Accent 2" w:uiPriority="47"/>
-    <w:lsdException w:name="List Table 3 Accent 2" w:uiPriority="48"/>
-    <w:lsdException w:name="List Table 4 Accent 2" w:uiPriority="49"/>
-    <w:lsdException w:name="List Table 5 Dark Accent 2" w:uiPriority="50"/>
-    <w:lsdException w:name="List Table 6 Colorful Accent 2" w:uiPriority="51"/>
-    <w:lsdException w:name="List Table 7 Colorful Accent 2" w:uiPriority="52"/>
-    <w:lsdException w:name="List Table 1 Light Accent 3" w:uiPriority="46"/>
-    <w:lsdException w:name="List Table 2 Accent 3" w:uiPriority="47"/>
-    <w:lsdException w:name="List Table 3 Accent 3" w:uiPriority="48"/>
-    <w:lsdException w:name="List Table 4 Accent 3" w:uiPriority="49"/>
-    <w:lsdException w:name="List Table 5 Dark Accent 3" w:uiPriority="50"/>
-    <w:lsdException w:name="List Table 6 Colorful Accent 3" w:uiPriority="51"/>
-    <w:lsdException w:name="List Table 7 Colorful Accent 3" w:uiPriority="52"/>
-    <w:lsdException w:name="List Table 1 Light Accent 4" w:uiPriority="46"/>
-    <w:lsdException w:name="List Table 2 Accent 4" w:uiPriority="47"/>
-    <w:lsdException w:name="List Table 3 Accent 4" w:uiPriority="48"/>
-    <w:lsdException w:name="List Table 4 Accent 4" w:uiPriority="49"/>
-    <w:lsdException w:name="List Table 5 Dark Accent 4" w:uiPriority="50"/>
-    <w:lsdException w:name="List Table 6 Colorful Accent 4" w:uiPriority="51"/>
-    <w:lsdException w:name="List Table 7 Colorful Accent 4" w:uiPriority="52"/>
-    <w:lsdException w:name="List Table 1 Light Accent 5" w:uiPriority="46"/>
-    <w:lsdException w:name="List Table 2 Accent 5" w:uiPriority="47"/>
-    <w:lsdException w:name="List Table 3 Accent 5" w:uiPriority="48"/>
-    <w:lsdException w:name="List Table 4 Accent 5" w:uiPriority="49"/>
-    <w:lsdException w:name="List Table 5 Dark Accent 5" w:uiPriority="50"/>
-    <w:lsdException w:name="List Table 6 Colorful Accent 5" w:uiPriority="51"/>
-    <w:lsdException w:name="List Table 7 Colorful Accent 5" w:uiPriority="52"/>
-    <w:lsdException w:name="List Table 1 Light Accent 6" w:uiPriority="46"/>
-    <w:lsdException w:name="List Table 2 Accent 6" w:uiPriority="47"/>
-    <w:lsdException w:name="List Table 3 Accent 6" w:uiPriority="48"/>
-    <w:lsdException w:name="List Table 4 Accent 6" w:uiPriority="49"/>
-    <w:lsdException w:name="List Table 5 Dark Accent 6" w:uiPriority="50"/>
-    <w:lsdException w:name="List Table 6 Colorful Accent 6" w:uiPriority="51"/>
-    <w:lsdException w:name="List Table 7 Colorful Accent 6" w:uiPriority="52"/>
-    <w:lsdException w:name="Mention" w:semiHidden="1" w:unhideWhenUsed="1"/>
-    <w:lsdException w:name="Smart Hyperlink" w:semiHidden="1" w:unhideWhenUsed="1"/>
-    <w:lsdException w:name="Hashtag" w:semiHidden="1" w:unhideWhenUsed="1"/>
-    <w:lsdException w:name="Unresolved Mention" w:semiHidden="1" w:unhideWhenUsed="1"/>
-    <w:lsdException w:name="Smart Link" w:semiHidden="1" w:unhideWhenUsed="1"/>
+  <w:latentStyles w:defLockedState="0" w:defUIPriority="99" w:defSemiHidden="1" w:defUnhideWhenUsed="1" w:defQFormat="0" w:count="267">
+    <w:lsdException w:name="Normal" w:semiHidden="0" w:uiPriority="0" w:unhideWhenUsed="0" w:qFormat="1"/>
+    <w:lsdException w:name="heading 1" w:semiHidden="0" w:uiPriority="9" w:unhideWhenUsed="0" w:qFormat="1"/>
+    <w:lsdException w:name="heading 2" w:uiPriority="9" w:qFormat="1"/>
+    <w:lsdException w:name="heading 3" w:uiPriority="9" w:qFormat="1"/>
+    <w:lsdException w:name="heading 4" w:uiPriority="9" w:qFormat="1"/>
+    <w:lsdException w:name="heading 5" w:uiPriority="9" w:qFormat="1"/>
+    <w:lsdException w:name="heading 6" w:uiPriority="9" w:qFormat="1"/>
+    <w:lsdException w:name="heading 7" w:uiPriority="9" w:qFormat="1"/>
+    <w:lsdException w:name="heading 8" w:uiPriority="9" w:qFormat="1"/>
+    <w:lsdException w:name="heading 9" w:uiPriority="9" w:qFormat="1"/>
+    <w:lsdException w:name="toc 1" w:uiPriority="39"/>
+    <w:lsdException w:name="toc 2" w:uiPriority="39"/>
+    <w:lsdException w:name="toc 3" w:uiPriority="39"/>
+    <w:lsdException w:name="toc 4" w:uiPriority="39"/>
+    <w:lsdException w:name="toc 5" w:uiPriority="39"/>
+    <w:lsdException w:name="toc 6" w:uiPriority="39"/>
+    <w:lsdException w:name="toc 7" w:uiPriority="39"/>
+    <w:lsdException w:name="toc 8" w:uiPriority="39"/>
+    <w:lsdException w:name="toc 9" w:uiPriority="39"/>
+    <w:lsdException w:name="caption" w:uiPriority="35" w:qFormat="1"/>
+    <w:lsdException w:name="Title" w:semiHidden="0" w:uiPriority="10" w:unhideWhenUsed="0" w:qFormat="1"/>
+    <w:lsdException w:name="Default Paragraph Font" w:uiPriority="1"/>
+    <w:lsdException w:name="Subtitle" w:semiHidden="0" w:uiPriority="11" w:unhideWhenUsed="0" w:qFormat="1"/>
+    <w:lsdException w:name="Strong" w:semiHidden="0" w:uiPriority="22" w:unhideWhenUsed="0" w:qFormat="1"/>
+    <w:lsdException w:name="Emphasis" w:semiHidden="0" w:uiPriority="20" w:unhideWhenUsed="0" w:qFormat="1"/>
+    <w:lsdException w:name="Normal Table" w:qFormat="1"/>
+    <w:lsdException w:name="Table Grid" w:semiHidden="0" w:uiPriority="39" w:unhideWhenUsed="0"/>
+    <w:lsdException w:name="Placeholder Text" w:unhideWhenUsed="0"/>
+    <w:lsdException w:name="No Spacing" w:semiHidden="0" w:unhideWhenUsed="0"/>
+    <w:lsdException w:name="Light Shading" w:semiHidden="0" w:uiPriority="60" w:unhideWhenUsed="0"/>
+    <w:lsdException w:name="Light List" w:semiHidden="0" w:uiPriority="61" w:unhideWhenUsed="0"/>
+    <w:lsdException w:name="Light Grid" w:semiHidden="0" w:uiPriority="62" w:unhideWhenUsed="0"/>
+    <w:lsdException w:name="Medium Shading 1" w:semiHidden="0" w:uiPriority="63" w:unhideWhenUsed="0"/>
+    <w:lsdException w:name="Medium Shading 2" w:semiHidden="0" w:uiPriority="64" w:unhideWhenUsed="0"/>
+    <w:lsdException w:name="Medium List 1" w:semiHidden="0" w:uiPriority="65" w:unhideWhenUsed="0"/>
+    <w:lsdException w:name="Medium List 2" w:semiHidden="0" w:uiPriority="66" w:unhideWhenUsed="0"/>
+    <w:lsdException w:name="Medium Grid 1" w:semiHidden="0" w:uiPriority="67" w:unhideWhenUsed="0"/>
+    <w:lsdException w:name="Medium Grid 2" w:semiHidden="0" w:uiPriority="68" w:unhideWhenUsed="0"/>
+    <w:lsdException w:name="Medium Grid 3" w:semiHidden="0" w:uiPriority="69" w:unhideWhenUsed="0"/>
+    <w:lsdException w:name="Dark List" w:semiHidden="0" w:uiPriority="70" w:unhideWhenUsed="0"/>
+    <w:lsdException w:name="Colorful Shading" w:semiHidden="0" w:uiPriority="71" w:unhideWhenUsed="0"/>
+    <w:lsdException w:name="Colorful List" w:semiHidden="0" w:uiPriority="72" w:unhideWhenUsed="0"/>
+    <w:lsdException w:name="Colorful Grid" w:semiHidden="0" w:uiPriority="73" w:unhideWhenUsed="0"/>
+    <w:lsdException w:name="Light Shading Accent 1" w:semiHidden="0" w:uiPriority="60" w:unhideWhenUsed="0"/>
+    <w:lsdException w:name="Light List Accent 1" w:semiHidden="0" w:uiPriority="61" w:unhideWhenUsed="0"/>
+    <w:lsdException w:name="Light Grid Accent 1" w:semiHidden="0" w:uiPriority="62" w:unhideWhenUsed="0"/>
+    <w:lsdException w:name="Medium Shading 1 Accent 1" w:semiHidden="0" w:uiPriority="63" w:unhideWhenUsed="0"/>
+    <w:lsdException w:name="Medium Shading 2 Accent 1" w:semiHidden="0" w:uiPriority="64" w:unhideWhenUsed="0"/>
+    <w:lsdException w:name="Medium List 1 Accent 1" w:semiHidden="0" w:uiPriority="65" w:unhideWhenUsed="0"/>
+    <w:lsdException w:name="Revision" w:unhideWhenUsed="0"/>
+    <w:lsdException w:name="List Paragraph" w:semiHidden="0" w:uiPriority="34" w:unhideWhenUsed="0" w:qFormat="1"/>
+    <w:lsdException w:name="Quote" w:semiHidden="0" w:unhideWhenUsed="0"/>
+    <w:lsdException w:name="Intense Quote" w:semiHidden="0" w:unhideWhenUsed="0"/>
+    <w:lsdException w:name="Medium List 2 Accent 1" w:semiHidden="0" w:uiPriority="66" w:unhideWhenUsed="0"/>
+    <w:lsdException w:name="Medium Grid 1 Accent 1" w:semiHidden="0" w:uiPriority="67" w:unhideWhenUsed="0"/>
+    <w:lsdException w:name="Medium Grid 2 Accent 1" w:semiHidden="0" w:uiPriority="68" w:unhideWhenUsed="0"/>
+    <w:lsdException w:name="Medium Grid 3 Accent 1" w:semiHidden="0" w:uiPriority="69" w:unhideWhenUsed="0"/>
+    <w:lsdException w:name="Dark List Accent 1" w:semiHidden="0" w:uiPriority="70" w:unhideWhenUsed="0"/>
+    <w:lsdException w:name="Colorful Shading Accent 1" w:semiHidden="0" w:uiPriority="71" w:unhideWhenUsed="0"/>
+    <w:lsdException w:name="Colorful List Accent 1" w:semiHidden="0" w:uiPriority="72" w:unhideWhenUsed="0"/>
+    <w:lsdException w:name="Colorful Grid Accent 1" w:semiHidden="0" w:uiPriority="73" w:unhideWhenUsed="0"/>
+    <w:lsdException w:name="Light Shading Accent 2" w:semiHidden="0" w:uiPriority="60" w:unhideWhenUsed="0"/>
+    <w:lsdException w:name="Light List Accent 2" w:semiHidden="0" w:uiPriority="61" w:unhideWhenUsed="0"/>
+    <w:lsdException w:name="Light Grid Accent 2" w:semiHidden="0" w:uiPriority="62" w:unhideWhenUsed="0"/>
+    <w:lsdException w:name="Medium Shading 1 Accent 2" w:semiHidden="0" w:uiPriority="63" w:unhideWhenUsed="0"/>
+    <w:lsdException w:name="Medium Shading 2 Accent 2" w:semiHidden="0" w:uiPriority="64" w:unhideWhenUsed="0"/>
+    <w:lsdException w:name="Medium List 1 Accent 2" w:semiHidden="0" w:uiPriority="65" w:unhideWhenUsed="0"/>
+    <w:lsdException w:name="Medium List 2 Accent 2" w:semiHidden="0" w:uiPriority="66" w:unhideWhenUsed="0"/>
+    <w:lsdException w:name="Medium Grid 1 Accent 2" w:semiHidden="0" w:uiPriority="67" w:unhideWhenUsed="0"/>
+    <w:lsdException w:name="Medium Grid 2 Accent 2" w:semiHidden="0" w:uiPriority="68" w:unhideWhenUsed="0"/>
+    <w:lsdException w:name="Medium Grid 3 Accent 2" w:semiHidden="0" w:uiPriority="69" w:unhideWhenUsed="0"/>
+    <w:lsdException w:name="Dark List Accent 2" w:semiHidden="0" w:uiPriority="70" w:unhideWhenUsed="0"/>
+    <w:lsdException w:name="Colorful Shading Accent 2" w:semiHidden="0" w:uiPriority="71" w:unhideWhenUsed="0"/>
+    <w:lsdException w:name="Colorful List Accent 2" w:semiHidden="0" w:uiPriority="72" w:unhideWhenUsed="0"/>
+    <w:lsdException w:name="Colorful Grid Accent 2" w:semiHidden="0" w:uiPriority="73" w:unhideWhenUsed="0"/>
+    <w:lsdException w:name="Light Shading Accent 3" w:semiHidden="0" w:uiPriority="60" w:unhideWhenUsed="0"/>
+    <w:lsdException w:name="Light List Accent 3" w:semiHidden="0" w:uiPriority="61" w:unhideWhenUsed="0"/>
+    <w:lsdException w:name="Light Grid Accent 3" w:semiHidden="0" w:uiPriority="62" w:unhideWhenUsed="0"/>
+    <w:lsdException w:name="Medium Shading 1 Accent 3" w:semiHidden="0" w:uiPriority="63" w:unhideWhenUsed="0"/>
+    <w:lsdException w:name="Medium Shading 2 Accent 3" w:semiHidden="0" w:uiPriority="64" w:unhideWhenUsed="0"/>
+    <w:lsdException w:name="Medium List 1 Accent 3" w:semiHidden="0" w:uiPriority="65" w:unhideWhenUsed="0"/>
+    <w:lsdException w:name="Medium List 2 Accent 3" w:semiHidden="0" w:uiPriority="66" w:unhideWhenUsed="0"/>
+    <w:lsdException w:name="Medium Grid 1 Accent 3" w:semiHidden="0" w:uiPriority="67" w:unhideWhenUsed="0"/>
+    <w:lsdException w:name="Medium Grid 2 Accent 3" w:semiHidden="0" w:uiPriority="68" w:unhideWhenUsed="0"/>
+    <w:lsdException w:name="Medium Grid 3 Accent 3" w:semiHidden="0" w:uiPriority="69" w:unhideWhenUsed="0"/>
+    <w:lsdException w:name="Dark List Accent 3" w:semiHidden="0" w:uiPriority="70" w:unhideWhenUsed="0"/>
+    <w:lsdException w:name="Colorful Shading Accent 3" w:semiHidden="0" w:uiPriority="71" w:unhideWhenUsed="0"/>
+    <w:lsdException w:name="Colorful List Accent 3" w:semiHidden="0" w:uiPriority="72" w:unhideWhenUsed="0"/>
+    <w:lsdException w:name="Colorful Grid Accent 3" w:semiHidden="0" w:uiPriority="73" w:unhideWhenUsed="0"/>
+    <w:lsdException w:name="Light Shading Accent 4" w:semiHidden="0" w:uiPriority="60" w:unhideWhenUsed="0"/>
+    <w:lsdException w:name="Light List Accent 4" w:semiHidden="0" w:uiPriority="61" w:unhideWhenUsed="0"/>
+    <w:lsdException w:name="Light Grid Accent 4" w:semiHidden="0" w:uiPriority="62" w:unhideWhenUsed="0"/>
+    <w:lsdException w:name="Medium Shading 1 Accent 4" w:semiHidden="0" w:uiPriority="63" w:unhideWhenUsed="0"/>
+    <w:lsdException w:name="Medium Shading 2 Accent 4" w:semiHidden="0" w:uiPriority="64" w:unhideWhenUsed="0"/>
+    <w:lsdException w:name="Medium List 1 Accent 4" w:semiHidden="0" w:uiPriority="65" w:unhideWhenUsed="0"/>
+    <w:lsdException w:name="Medium List 2 Accent 4" w:semiHidden="0" w:uiPriority="66" w:unhideWhenUsed="0"/>
+    <w:lsdException w:name="Medium Grid 1 Accent 4" w:semiHidden="0" w:uiPriority="67" w:unhideWhenUsed="0"/>
+    <w:lsdException w:name="Medium Grid 2 Accent 4" w:semiHidden="0" w:uiPriority="68" w:unhideWhenUsed="0"/>
+    <w:lsdException w:name="Medium Grid 3 Accent 4" w:semiHidden="0" w:uiPriority="69" w:unhideWhenUsed="0"/>
+    <w:lsdException w:name="Dark List Accent 4" w:semiHidden="0" w:uiPriority="70" w:unhideWhenUsed="0"/>
+    <w:lsdException w:name="Colorful Shading Accent 4" w:semiHidden="0" w:uiPriority="71" w:unhideWhenUsed="0"/>
+    <w:lsdException w:name="Colorful List Accent 4" w:semiHidden="0" w:uiPriority="72" w:unhideWhenUsed="0"/>
+    <w:lsdException w:name="Colorful Grid Accent 4" w:semiHidden="0" w:uiPriority="73" w:unhideWhenUsed="0"/>
+    <w:lsdException w:name="Light Shading Accent 5" w:semiHidden="0" w:uiPriority="60" w:unhideWhenUsed="0"/>
+    <w:lsdException w:name="Light List Accent 5" w:semiHidden="0" w:uiPriority="61" w:unhideWhenUsed="0"/>
+    <w:lsdException w:name="Light Grid Accent 5" w:semiHidden="0" w:uiPriority="62" w:unhideWhenUsed="0"/>
+    <w:lsdException w:name="Medium Shading 1 Accent 5" w:semiHidden="0" w:uiPriority="63" w:unhideWhenUsed="0"/>
+    <w:lsdException w:name="Medium Shading 2 Accent 5" w:semiHidden="0" w:uiPriority="64" w:unhideWhenUsed="0"/>
+    <w:lsdException w:name="Medium List 1 Accent 5" w:semiHidden="0" w:uiPriority="65" w:unhideWhenUsed="0"/>
+    <w:lsdException w:name="Medium List 2 Accent 5" w:semiHidden="0" w:uiPriority="66" w:unhideWhenUsed="0"/>
+    <w:lsdException w:name="Medium Grid 1 Accent 5" w:semiHidden="0" w:uiPriority="67" w:unhideWhenUsed="0"/>
+    <w:lsdException w:name="Medium Grid 2 Accent 5" w:semiHidden="0" w:uiPriority="68" w:unhideWhenUsed="0"/>
+    <w:lsdException w:name="Medium Grid 3 Accent 5" w:semiHidden="0" w:uiPriority="69" w:unhideWhenUsed="0"/>
+    <w:lsdException w:name="Dark List Accent 5" w:semiHidden="0" w:uiPriority="70" w:unhideWhenUsed="0"/>
+    <w:lsdException w:name="Colorful Shading Accent 5" w:semiHidden="0" w:uiPriority="71" w:unhideWhenUsed="0"/>
+    <w:lsdException w:name="Colorful List Accent 5" w:semiHidden="0" w:uiPriority="72" w:unhideWhenUsed="0"/>
+    <w:lsdException w:name="Colorful Grid Accent 5" w:semiHidden="0" w:uiPriority="73" w:unhideWhenUsed="0"/>
+    <w:lsdException w:name="Light Shading Accent 6" w:semiHidden="0" w:uiPriority="60" w:unhideWhenUsed="0"/>
+    <w:lsdException w:name="Light List Accent 6" w:semiHidden="0" w:uiPriority="61" w:unhideWhenUsed="0"/>
+    <w:lsdException w:name="Light Grid Accent 6" w:semiHidden="0" w:uiPriority="62" w:unhideWhenUsed="0"/>
+    <w:lsdException w:name="Medium Shading 1 Accent 6" w:semiHidden="0" w:uiPriority="63" w:unhideWhenUsed="0"/>
+    <w:lsdException w:name="Medium Shading 2 Accent 6" w:semiHidden="0" w:uiPriority="64" w:unhideWhenUsed="0"/>
+    <w:lsdException w:name="Medium List 1 Accent 6" w:semiHidden="0" w:uiPriority="65" w:unhideWhenUsed="0"/>
+    <w:lsdException w:name="Medium List 2 Accent 6" w:semiHidden="0" w:uiPriority="66" w:unhideWhenUsed="0"/>
+    <w:lsdException w:name="Medium Grid 1 Accent 6" w:semiHidden="0" w:uiPriority="67" w:unhideWhenUsed="0"/>
+    <w:lsdException w:name="Medium Grid 2 Accent 6" w:semiHidden="0" w:uiPriority="68" w:unhideWhenUsed="0"/>
+    <w:lsdException w:name="Medium Grid 3 Accent 6" w:semiHidden="0" w:uiPriority="69" w:unhideWhenUsed="0"/>
+    <w:lsdException w:name="Dark List Accent 6" w:semiHidden="0" w:uiPriority="70" w:unhideWhenUsed="0"/>
+    <w:lsdException w:name="Colorful Shading Accent 6" w:semiHidden="0" w:uiPriority="71" w:unhideWhenUsed="0"/>
+    <w:lsdException w:name="Colorful List Accent 6" w:semiHidden="0" w:uiPriority="72" w:unhideWhenUsed="0"/>
+    <w:lsdException w:name="Colorful Grid Accent 6" w:semiHidden="0" w:uiPriority="73" w:unhideWhenUsed="0"/>
+    <w:lsdException w:name="Subtle Emphasis" w:semiHidden="0" w:uiPriority="19" w:unhideWhenUsed="0" w:qFormat="1"/>
+    <w:lsdException w:name="Intense Emphasis" w:semiHidden="0" w:uiPriority="21" w:unhideWhenUsed="0" w:qFormat="1"/>
+    <w:lsdException w:name="Subtle Reference" w:semiHidden="0" w:uiPriority="31" w:unhideWhenUsed="0" w:qFormat="1"/>
+    <w:lsdException w:name="Intense Reference" w:semiHidden="0" w:uiPriority="32" w:unhideWhenUsed="0" w:qFormat="1"/>
+    <w:lsdException w:name="Book Title" w:semiHidden="0" w:uiPriority="33" w:unhideWhenUsed="0" w:qFormat="1"/>
+    <w:lsdException w:name="Bibliography" w:uiPriority="37"/>
+    <w:lsdException w:name="TOC Heading" w:uiPriority="39" w:qFormat="1"/>
   </w:latentStyles>
   <w:style w:type="paragraph" w:default="1" w:styleId="Normal">
     <w:name w:val="Normal"/>
@@ -6998,6 +6765,251 @@
   <w:style w:type="character" w:default="1" w:styleId="DefaultParagraphFont">
     <w:name w:val="Default Paragraph Font"/>
     <w:uiPriority w:val="1"/>
+    <w:semiHidden/>
+    <w:unhideWhenUsed/>
+  </w:style>
+  <w:style w:type="table" w:default="1" w:styleId="TableNormal">
+    <w:name w:val="Normal Table"/>
+    <w:uiPriority w:val="99"/>
+    <w:semiHidden/>
+    <w:unhideWhenUsed/>
+    <w:tblPr>
+      <w:tblInd w:w="0" w:type="dxa"/>
+      <w:tblCellMar>
+        <w:top w:w="0" w:type="dxa"/>
+        <w:left w:w="108" w:type="dxa"/>
+        <w:bottom w:w="0" w:type="dxa"/>
+        <w:right w:w="108" w:type="dxa"/>
+      </w:tblCellMar>
+    </w:tblPr>
+  </w:style>
+  <w:style w:type="numbering" w:default="1" w:styleId="NoList">
+    <w:name w:val="No List"/>
+    <w:uiPriority w:val="99"/>
+    <w:semiHidden/>
+    <w:unhideWhenUsed/>
+  </w:style>
+  <w:style w:type="paragraph" w:styleId="BalloonText">
+    <w:name w:val="Balloon Text"/>
+    <w:basedOn w:val="Normal"/>
+    <w:link w:val="BalloonTextChar"/>
+    <w:uiPriority w:val="99"/>
+    <w:semiHidden/>
+    <w:unhideWhenUsed/>
+    <w:pPr>
+      <w:spacing w:after="0" w:line="240" w:lineRule="auto"/>
+    </w:pPr>
+    <w:rPr>
+      <w:rFonts w:ascii="Tahoma" w:hAnsi="Tahoma" w:cs="Tahoma"/>
+      <w:sz w:val="16"/>
+      <w:szCs w:val="16"/>
+    </w:rPr>
+  </w:style>
+  <w:style w:type="character" w:styleId="Strong">
+    <w:name w:val="Strong"/>
+    <w:basedOn w:val="DefaultParagraphFont"/>
+    <w:uiPriority w:val="22"/>
+    <w:qFormat/>
+    <w:rPr>
+      <w:b/>
+      <w:bCs/>
+    </w:rPr>
+  </w:style>
+  <w:style w:type="paragraph" w:styleId="ListParagraph">
+    <w:name w:val="List Paragraph"/>
+    <w:basedOn w:val="Normal"/>
+    <w:uiPriority w:val="34"/>
+    <w:qFormat/>
+    <w:pPr>
+      <w:ind w:left="720"/>
+      <w:contextualSpacing/>
+    </w:pPr>
+  </w:style>
+  <w:style w:type="character" w:customStyle="1" w:styleId="BalloonTextChar">
+    <w:name w:val="Balloon Text Char"/>
+    <w:basedOn w:val="DefaultParagraphFont"/>
+    <w:link w:val="BalloonText"/>
+    <w:uiPriority w:val="99"/>
+    <w:semiHidden/>
+    <w:qFormat/>
+    <w:rPr>
+      <w:rFonts w:ascii="Tahoma" w:hAnsi="Tahoma" w:cs="Tahoma"/>
+      <w:sz w:val="16"/>
+      <w:szCs w:val="16"/>
+    </w:rPr>
+  </w:style>
+</w:styles>
+</file>
+
+<file path=word/stylesWithEffects.xml><?xml version="1.0" encoding="utf-8"?>
+<w:styles xmlns:wpc="http://schemas.microsoft.com/office/word/2010/wordprocessingCanvas" xmlns:mc="http://schemas.openxmlformats.org/markup-compatibility/2006" xmlns:o="urn:schemas-microsoft-com:office:office" xmlns:r="http://schemas.openxmlformats.org/officeDocument/2006/relationships" xmlns:m="http://schemas.openxmlformats.org/officeDocument/2006/math" xmlns:v="urn:schemas-microsoft-com:vml" xmlns:wp14="http://schemas.microsoft.com/office/word/2010/wordprocessingDrawing" xmlns:wp="http://schemas.openxmlformats.org/drawingml/2006/wordprocessingDrawing" xmlns:w10="urn:schemas-microsoft-com:office:word" xmlns:w="http://schemas.openxmlformats.org/wordprocessingml/2006/main" xmlns:w14="http://schemas.microsoft.com/office/word/2010/wordml" xmlns:wpg="http://schemas.microsoft.com/office/word/2010/wordprocessingGroup" xmlns:wpi="http://schemas.microsoft.com/office/word/2010/wordprocessingInk" xmlns:wne="http://schemas.microsoft.com/office/word/2006/wordml" xmlns:wps="http://schemas.microsoft.com/office/word/2010/wordprocessingShape" mc:Ignorable="w14 wp14">
+  <w:docDefaults>
+    <w:rPrDefault>
+      <w:rPr>
+        <w:rFonts w:asciiTheme="minorHAnsi" w:eastAsiaTheme="minorHAnsi" w:hAnsiTheme="minorHAnsi" w:cstheme="minorBidi"/>
+        <w:lang w:val="en-US" w:eastAsia="en-US" w:bidi="ar-SA"/>
+      </w:rPr>
+    </w:rPrDefault>
+    <w:pPrDefault/>
+  </w:docDefaults>
+  <w:latentStyles w:defLockedState="0" w:defUIPriority="99" w:defSemiHidden="1" w:defUnhideWhenUsed="1" w:defQFormat="0" w:count="267">
+    <w:lsdException w:name="Normal" w:semiHidden="0" w:uiPriority="0" w:unhideWhenUsed="0" w:qFormat="1"/>
+    <w:lsdException w:name="heading 1" w:semiHidden="0" w:uiPriority="9" w:unhideWhenUsed="0" w:qFormat="1"/>
+    <w:lsdException w:name="heading 2" w:uiPriority="9" w:qFormat="1"/>
+    <w:lsdException w:name="heading 3" w:uiPriority="9" w:qFormat="1"/>
+    <w:lsdException w:name="heading 4" w:uiPriority="9" w:qFormat="1"/>
+    <w:lsdException w:name="heading 5" w:uiPriority="9" w:qFormat="1"/>
+    <w:lsdException w:name="heading 6" w:uiPriority="9" w:qFormat="1"/>
+    <w:lsdException w:name="heading 7" w:uiPriority="9" w:qFormat="1"/>
+    <w:lsdException w:name="heading 8" w:uiPriority="9" w:qFormat="1"/>
+    <w:lsdException w:name="heading 9" w:uiPriority="9" w:qFormat="1"/>
+    <w:lsdException w:name="toc 1" w:uiPriority="39"/>
+    <w:lsdException w:name="toc 2" w:uiPriority="39"/>
+    <w:lsdException w:name="toc 3" w:uiPriority="39"/>
+    <w:lsdException w:name="toc 4" w:uiPriority="39"/>
+    <w:lsdException w:name="toc 5" w:uiPriority="39"/>
+    <w:lsdException w:name="toc 6" w:uiPriority="39"/>
+    <w:lsdException w:name="toc 7" w:uiPriority="39"/>
+    <w:lsdException w:name="toc 8" w:uiPriority="39"/>
+    <w:lsdException w:name="toc 9" w:uiPriority="39"/>
+    <w:lsdException w:name="caption" w:uiPriority="35" w:qFormat="1"/>
+    <w:lsdException w:name="Title" w:semiHidden="0" w:uiPriority="10" w:unhideWhenUsed="0" w:qFormat="1"/>
+    <w:lsdException w:name="Default Paragraph Font" w:uiPriority="1"/>
+    <w:lsdException w:name="Subtitle" w:semiHidden="0" w:uiPriority="11" w:unhideWhenUsed="0" w:qFormat="1"/>
+    <w:lsdException w:name="Strong" w:semiHidden="0" w:uiPriority="22" w:unhideWhenUsed="0" w:qFormat="1"/>
+    <w:lsdException w:name="Emphasis" w:semiHidden="0" w:uiPriority="20" w:unhideWhenUsed="0" w:qFormat="1"/>
+    <w:lsdException w:name="Normal Table" w:qFormat="1"/>
+    <w:lsdException w:name="Table Grid" w:semiHidden="0" w:uiPriority="39" w:unhideWhenUsed="0"/>
+    <w:lsdException w:name="Placeholder Text" w:unhideWhenUsed="0"/>
+    <w:lsdException w:name="No Spacing" w:semiHidden="0" w:unhideWhenUsed="0"/>
+    <w:lsdException w:name="Light Shading" w:semiHidden="0" w:uiPriority="60" w:unhideWhenUsed="0"/>
+    <w:lsdException w:name="Light List" w:semiHidden="0" w:uiPriority="61" w:unhideWhenUsed="0"/>
+    <w:lsdException w:name="Light Grid" w:semiHidden="0" w:uiPriority="62" w:unhideWhenUsed="0"/>
+    <w:lsdException w:name="Medium Shading 1" w:semiHidden="0" w:uiPriority="63" w:unhideWhenUsed="0"/>
+    <w:lsdException w:name="Medium Shading 2" w:semiHidden="0" w:uiPriority="64" w:unhideWhenUsed="0"/>
+    <w:lsdException w:name="Medium List 1" w:semiHidden="0" w:uiPriority="65" w:unhideWhenUsed="0"/>
+    <w:lsdException w:name="Medium List 2" w:semiHidden="0" w:uiPriority="66" w:unhideWhenUsed="0"/>
+    <w:lsdException w:name="Medium Grid 1" w:semiHidden="0" w:uiPriority="67" w:unhideWhenUsed="0"/>
+    <w:lsdException w:name="Medium Grid 2" w:semiHidden="0" w:uiPriority="68" w:unhideWhenUsed="0"/>
+    <w:lsdException w:name="Medium Grid 3" w:semiHidden="0" w:uiPriority="69" w:unhideWhenUsed="0"/>
+    <w:lsdException w:name="Dark List" w:semiHidden="0" w:uiPriority="70" w:unhideWhenUsed="0"/>
+    <w:lsdException w:name="Colorful Shading" w:semiHidden="0" w:uiPriority="71" w:unhideWhenUsed="0"/>
+    <w:lsdException w:name="Colorful List" w:semiHidden="0" w:uiPriority="72" w:unhideWhenUsed="0"/>
+    <w:lsdException w:name="Colorful Grid" w:semiHidden="0" w:uiPriority="73" w:unhideWhenUsed="0"/>
+    <w:lsdException w:name="Light Shading Accent 1" w:semiHidden="0" w:uiPriority="60" w:unhideWhenUsed="0"/>
+    <w:lsdException w:name="Light List Accent 1" w:semiHidden="0" w:uiPriority="61" w:unhideWhenUsed="0"/>
+    <w:lsdException w:name="Light Grid Accent 1" w:semiHidden="0" w:uiPriority="62" w:unhideWhenUsed="0"/>
+    <w:lsdException w:name="Medium Shading 1 Accent 1" w:semiHidden="0" w:uiPriority="63" w:unhideWhenUsed="0"/>
+    <w:lsdException w:name="Medium Shading 2 Accent 1" w:semiHidden="0" w:uiPriority="64" w:unhideWhenUsed="0"/>
+    <w:lsdException w:name="Medium List 1 Accent 1" w:semiHidden="0" w:uiPriority="65" w:unhideWhenUsed="0"/>
+    <w:lsdException w:name="Revision" w:unhideWhenUsed="0"/>
+    <w:lsdException w:name="List Paragraph" w:semiHidden="0" w:uiPriority="34" w:unhideWhenUsed="0" w:qFormat="1"/>
+    <w:lsdException w:name="Quote" w:semiHidden="0" w:unhideWhenUsed="0"/>
+    <w:lsdException w:name="Intense Quote" w:semiHidden="0" w:unhideWhenUsed="0"/>
+    <w:lsdException w:name="Medium List 2 Accent 1" w:semiHidden="0" w:uiPriority="66" w:unhideWhenUsed="0"/>
+    <w:lsdException w:name="Medium Grid 1 Accent 1" w:semiHidden="0" w:uiPriority="67" w:unhideWhenUsed="0"/>
+    <w:lsdException w:name="Medium Grid 2 Accent 1" w:semiHidden="0" w:uiPriority="68" w:unhideWhenUsed="0"/>
+    <w:lsdException w:name="Medium Grid 3 Accent 1" w:semiHidden="0" w:uiPriority="69" w:unhideWhenUsed="0"/>
+    <w:lsdException w:name="Dark List Accent 1" w:semiHidden="0" w:uiPriority="70" w:unhideWhenUsed="0"/>
+    <w:lsdException w:name="Colorful Shading Accent 1" w:semiHidden="0" w:uiPriority="71" w:unhideWhenUsed="0"/>
+    <w:lsdException w:name="Colorful List Accent 1" w:semiHidden="0" w:uiPriority="72" w:unhideWhenUsed="0"/>
+    <w:lsdException w:name="Colorful Grid Accent 1" w:semiHidden="0" w:uiPriority="73" w:unhideWhenUsed="0"/>
+    <w:lsdException w:name="Light Shading Accent 2" w:semiHidden="0" w:uiPriority="60" w:unhideWhenUsed="0"/>
+    <w:lsdException w:name="Light List Accent 2" w:semiHidden="0" w:uiPriority="61" w:unhideWhenUsed="0"/>
+    <w:lsdException w:name="Light Grid Accent 2" w:semiHidden="0" w:uiPriority="62" w:unhideWhenUsed="0"/>
+    <w:lsdException w:name="Medium Shading 1 Accent 2" w:semiHidden="0" w:uiPriority="63" w:unhideWhenUsed="0"/>
+    <w:lsdException w:name="Medium Shading 2 Accent 2" w:semiHidden="0" w:uiPriority="64" w:unhideWhenUsed="0"/>
+    <w:lsdException w:name="Medium List 1 Accent 2" w:semiHidden="0" w:uiPriority="65" w:unhideWhenUsed="0"/>
+    <w:lsdException w:name="Medium List 2 Accent 2" w:semiHidden="0" w:uiPriority="66" w:unhideWhenUsed="0"/>
+    <w:lsdException w:name="Medium Grid 1 Accent 2" w:semiHidden="0" w:uiPriority="67" w:unhideWhenUsed="0"/>
+    <w:lsdException w:name="Medium Grid 2 Accent 2" w:semiHidden="0" w:uiPriority="68" w:unhideWhenUsed="0"/>
+    <w:lsdException w:name="Medium Grid 3 Accent 2" w:semiHidden="0" w:uiPriority="69" w:unhideWhenUsed="0"/>
+    <w:lsdException w:name="Dark List Accent 2" w:semiHidden="0" w:uiPriority="70" w:unhideWhenUsed="0"/>
+    <w:lsdException w:name="Colorful Shading Accent 2" w:semiHidden="0" w:uiPriority="71" w:unhideWhenUsed="0"/>
+    <w:lsdException w:name="Colorful List Accent 2" w:semiHidden="0" w:uiPriority="72" w:unhideWhenUsed="0"/>
+    <w:lsdException w:name="Colorful Grid Accent 2" w:semiHidden="0" w:uiPriority="73" w:unhideWhenUsed="0"/>
+    <w:lsdException w:name="Light Shading Accent 3" w:semiHidden="0" w:uiPriority="60" w:unhideWhenUsed="0"/>
+    <w:lsdException w:name="Light List Accent 3" w:semiHidden="0" w:uiPriority="61" w:unhideWhenUsed="0"/>
+    <w:lsdException w:name="Light Grid Accent 3" w:semiHidden="0" w:uiPriority="62" w:unhideWhenUsed="0"/>
+    <w:lsdException w:name="Medium Shading 1 Accent 3" w:semiHidden="0" w:uiPriority="63" w:unhideWhenUsed="0"/>
+    <w:lsdException w:name="Medium Shading 2 Accent 3" w:semiHidden="0" w:uiPriority="64" w:unhideWhenUsed="0"/>
+    <w:lsdException w:name="Medium List 1 Accent 3" w:semiHidden="0" w:uiPriority="65" w:unhideWhenUsed="0"/>
+    <w:lsdException w:name="Medium List 2 Accent 3" w:semiHidden="0" w:uiPriority="66" w:unhideWhenUsed="0"/>
+    <w:lsdException w:name="Medium Grid 1 Accent 3" w:semiHidden="0" w:uiPriority="67" w:unhideWhenUsed="0"/>
+    <w:lsdException w:name="Medium Grid 2 Accent 3" w:semiHidden="0" w:uiPriority="68" w:unhideWhenUsed="0"/>
+    <w:lsdException w:name="Medium Grid 3 Accent 3" w:semiHidden="0" w:uiPriority="69" w:unhideWhenUsed="0"/>
+    <w:lsdException w:name="Dark List Accent 3" w:semiHidden="0" w:uiPriority="70" w:unhideWhenUsed="0"/>
+    <w:lsdException w:name="Colorful Shading Accent 3" w:semiHidden="0" w:uiPriority="71" w:unhideWhenUsed="0"/>
+    <w:lsdException w:name="Colorful List Accent 3" w:semiHidden="0" w:uiPriority="72" w:unhideWhenUsed="0"/>
+    <w:lsdException w:name="Colorful Grid Accent 3" w:semiHidden="0" w:uiPriority="73" w:unhideWhenUsed="0"/>
+    <w:lsdException w:name="Light Shading Accent 4" w:semiHidden="0" w:uiPriority="60" w:unhideWhenUsed="0"/>
+    <w:lsdException w:name="Light List Accent 4" w:semiHidden="0" w:uiPriority="61" w:unhideWhenUsed="0"/>
+    <w:lsdException w:name="Light Grid Accent 4" w:semiHidden="0" w:uiPriority="62" w:unhideWhenUsed="0"/>
+    <w:lsdException w:name="Medium Shading 1 Accent 4" w:semiHidden="0" w:uiPriority="63" w:unhideWhenUsed="0"/>
+    <w:lsdException w:name="Medium Shading 2 Accent 4" w:semiHidden="0" w:uiPriority="64" w:unhideWhenUsed="0"/>
+    <w:lsdException w:name="Medium List 1 Accent 4" w:semiHidden="0" w:uiPriority="65" w:unhideWhenUsed="0"/>
+    <w:lsdException w:name="Medium List 2 Accent 4" w:semiHidden="0" w:uiPriority="66" w:unhideWhenUsed="0"/>
+    <w:lsdException w:name="Medium Grid 1 Accent 4" w:semiHidden="0" w:uiPriority="67" w:unhideWhenUsed="0"/>
+    <w:lsdException w:name="Medium Grid 2 Accent 4" w:semiHidden="0" w:uiPriority="68" w:unhideWhenUsed="0"/>
+    <w:lsdException w:name="Medium Grid 3 Accent 4" w:semiHidden="0" w:uiPriority="69" w:unhideWhenUsed="0"/>
+    <w:lsdException w:name="Dark List Accent 4" w:semiHidden="0" w:uiPriority="70" w:unhideWhenUsed="0"/>
+    <w:lsdException w:name="Colorful Shading Accent 4" w:semiHidden="0" w:uiPriority="71" w:unhideWhenUsed="0"/>
+    <w:lsdException w:name="Colorful List Accent 4" w:semiHidden="0" w:uiPriority="72" w:unhideWhenUsed="0"/>
+    <w:lsdException w:name="Colorful Grid Accent 4" w:semiHidden="0" w:uiPriority="73" w:unhideWhenUsed="0"/>
+    <w:lsdException w:name="Light Shading Accent 5" w:semiHidden="0" w:uiPriority="60" w:unhideWhenUsed="0"/>
+    <w:lsdException w:name="Light List Accent 5" w:semiHidden="0" w:uiPriority="61" w:unhideWhenUsed="0"/>
+    <w:lsdException w:name="Light Grid Accent 5" w:semiHidden="0" w:uiPriority="62" w:unhideWhenUsed="0"/>
+    <w:lsdException w:name="Medium Shading 1 Accent 5" w:semiHidden="0" w:uiPriority="63" w:unhideWhenUsed="0"/>
+    <w:lsdException w:name="Medium Shading 2 Accent 5" w:semiHidden="0" w:uiPriority="64" w:unhideWhenUsed="0"/>
+    <w:lsdException w:name="Medium List 1 Accent 5" w:semiHidden="0" w:uiPriority="65" w:unhideWhenUsed="0"/>
+    <w:lsdException w:name="Medium List 2 Accent 5" w:semiHidden="0" w:uiPriority="66" w:unhideWhenUsed="0"/>
+    <w:lsdException w:name="Medium Grid 1 Accent 5" w:semiHidden="0" w:uiPriority="67" w:unhideWhenUsed="0"/>
+    <w:lsdException w:name="Medium Grid 2 Accent 5" w:semiHidden="0" w:uiPriority="68" w:unhideWhenUsed="0"/>
+    <w:lsdException w:name="Medium Grid 3 Accent 5" w:semiHidden="0" w:uiPriority="69" w:unhideWhenUsed="0"/>
+    <w:lsdException w:name="Dark List Accent 5" w:semiHidden="0" w:uiPriority="70" w:unhideWhenUsed="0"/>
+    <w:lsdException w:name="Colorful Shading Accent 5" w:semiHidden="0" w:uiPriority="71" w:unhideWhenUsed="0"/>
+    <w:lsdException w:name="Colorful List Accent 5" w:semiHidden="0" w:uiPriority="72" w:unhideWhenUsed="0"/>
+    <w:lsdException w:name="Colorful Grid Accent 5" w:semiHidden="0" w:uiPriority="73" w:unhideWhenUsed="0"/>
+    <w:lsdException w:name="Light Shading Accent 6" w:semiHidden="0" w:uiPriority="60" w:unhideWhenUsed="0"/>
+    <w:lsdException w:name="Light List Accent 6" w:semiHidden="0" w:uiPriority="61" w:unhideWhenUsed="0"/>
+    <w:lsdException w:name="Light Grid Accent 6" w:semiHidden="0" w:uiPriority="62" w:unhideWhenUsed="0"/>
+    <w:lsdException w:name="Medium Shading 1 Accent 6" w:semiHidden="0" w:uiPriority="63" w:unhideWhenUsed="0"/>
+    <w:lsdException w:name="Medium Shading 2 Accent 6" w:semiHidden="0" w:uiPriority="64" w:unhideWhenUsed="0"/>
+    <w:lsdException w:name="Medium List 1 Accent 6" w:semiHidden="0" w:uiPriority="65" w:unhideWhenUsed="0"/>
+    <w:lsdException w:name="Medium List 2 Accent 6" w:semiHidden="0" w:uiPriority="66" w:unhideWhenUsed="0"/>
+    <w:lsdException w:name="Medium Grid 1 Accent 6" w:semiHidden="0" w:uiPriority="67" w:unhideWhenUsed="0"/>
+    <w:lsdException w:name="Medium Grid 2 Accent 6" w:semiHidden="0" w:uiPriority="68" w:unhideWhenUsed="0"/>
+    <w:lsdException w:name="Medium Grid 3 Accent 6" w:semiHidden="0" w:uiPriority="69" w:unhideWhenUsed="0"/>
+    <w:lsdException w:name="Dark List Accent 6" w:semiHidden="0" w:uiPriority="70" w:unhideWhenUsed="0"/>
+    <w:lsdException w:name="Colorful Shading Accent 6" w:semiHidden="0" w:uiPriority="71" w:unhideWhenUsed="0"/>
+    <w:lsdException w:name="Colorful List Accent 6" w:semiHidden="0" w:uiPriority="72" w:unhideWhenUsed="0"/>
+    <w:lsdException w:name="Colorful Grid Accent 6" w:semiHidden="0" w:uiPriority="73" w:unhideWhenUsed="0"/>
+    <w:lsdException w:name="Subtle Emphasis" w:semiHidden="0" w:uiPriority="19" w:unhideWhenUsed="0" w:qFormat="1"/>
+    <w:lsdException w:name="Intense Emphasis" w:semiHidden="0" w:uiPriority="21" w:unhideWhenUsed="0" w:qFormat="1"/>
+    <w:lsdException w:name="Subtle Reference" w:semiHidden="0" w:uiPriority="31" w:unhideWhenUsed="0" w:qFormat="1"/>
+    <w:lsdException w:name="Intense Reference" w:semiHidden="0" w:uiPriority="32" w:unhideWhenUsed="0" w:qFormat="1"/>
+    <w:lsdException w:name="Book Title" w:semiHidden="0" w:uiPriority="33" w:unhideWhenUsed="0" w:qFormat="1"/>
+    <w:lsdException w:name="Bibliography" w:uiPriority="37"/>
+    <w:lsdException w:name="TOC Heading" w:uiPriority="39" w:qFormat="1"/>
+  </w:latentStyles>
+  <w:style w:type="paragraph" w:default="1" w:styleId="Normal">
+    <w:name w:val="Normal"/>
+    <w:qFormat/>
+    <w:rsid w:val="0097438B"/>
+    <w:pPr>
+      <w:spacing w:after="160" w:line="259" w:lineRule="auto"/>
+    </w:pPr>
+    <w:rPr>
+      <w:kern w:val="2"/>
+      <w:sz w:val="22"/>
+      <w:szCs w:val="22"/>
+      <w14:ligatures w14:val="standardContextual"/>
+    </w:rPr>
+  </w:style>
+  <w:style w:type="character" w:default="1" w:styleId="DefaultParagraphFont">
+    <w:name w:val="Default Paragraph Font"/>
+    <w:uiPriority w:val="1"/>
+    <w:semiHidden/>
     <w:unhideWhenUsed/>
   </w:style>
   <w:style w:type="table" w:default="1" w:styleId="TableNormal">
@@ -7334,7 +7346,7 @@
 </file>
 
 <file path=customXml/itemProps1.xml><?xml version="1.0" encoding="utf-8"?>
-<ds:datastoreItem xmlns:ds="http://schemas.openxmlformats.org/officeDocument/2006/customXml" ds:itemID="{1BF1DB20-2213-4CA3-B998-5F9FD23D92B5}">
+<ds:datastoreItem xmlns:ds="http://schemas.openxmlformats.org/officeDocument/2006/customXml" ds:itemID="{2BA2DC24-64B0-42E4-9CD7-DB771CB5353B}">
   <ds:schemaRefs>
     <ds:schemaRef ds:uri="http://schemas.openxmlformats.org/officeDocument/2006/bibliography"/>
   </ds:schemaRefs>

</xml_diff>